<commit_message>
Finished REST functions for security, users and folder management
</commit_message>
<xml_diff>
--- a/Documents/Enterprise.REST.Specification.docx
+++ b/Documents/Enterprise.REST.Specification.docx
@@ -61,6 +61,137 @@
       <w:r>
         <w:t>Response:</w:t>
       </w:r>
+      <w:r>
+        <w:t xml:space="preserve"> </w:t>
+      </w:r>
+    </w:p>
+    <w:p>
+      <w:r>
+        <w:tab/>
+        <w:t>Cookie, plus the below JSON</w:t>
+      </w:r>
+    </w:p>
+    <w:p>
+      <w:pPr>
+        <w:ind w:left="720"/>
+        <w:rPr>
+          <w:rFonts w:ascii="Courier New" w:hAnsi="Courier New" w:cs="Courier New"/>
+        </w:rPr>
+      </w:pPr>
+      <w:r>
+        <w:rPr>
+          <w:rFonts w:ascii="Courier New" w:hAnsi="Courier New" w:cs="Courier New"/>
+        </w:rPr>
+        <w:t>{“organisations”: [</w:t>
+      </w:r>
+    </w:p>
+    <w:p>
+      <w:pPr>
+        <w:ind w:left="1440"/>
+        <w:rPr>
+          <w:rFonts w:ascii="Courier New" w:hAnsi="Courier New" w:cs="Courier New"/>
+        </w:rPr>
+      </w:pPr>
+      <w:r>
+        <w:rPr>
+          <w:rFonts w:ascii="Courier New" w:hAnsi="Courier New" w:cs="Courier New"/>
+        </w:rPr>
+        <w:t>{“</w:t>
+      </w:r>
+      <w:proofErr w:type="spellStart"/>
+      <w:r>
+        <w:rPr>
+          <w:rFonts w:ascii="Courier New" w:hAnsi="Courier New" w:cs="Courier New"/>
+        </w:rPr>
+        <w:t>organisationUuid</w:t>
+      </w:r>
+      <w:proofErr w:type="spellEnd"/>
+      <w:r>
+        <w:rPr>
+          <w:rFonts w:ascii="Courier New" w:hAnsi="Courier New" w:cs="Courier New"/>
+        </w:rPr>
+        <w:t>”: &lt;org UUID&gt;, “name”: &lt;org name&gt;, “</w:t>
+      </w:r>
+      <w:proofErr w:type="spellStart"/>
+      <w:r>
+        <w:rPr>
+          <w:rFonts w:ascii="Courier New" w:hAnsi="Courier New" w:cs="Courier New"/>
+        </w:rPr>
+        <w:t>nationalId</w:t>
+      </w:r>
+      <w:proofErr w:type="spellEnd"/>
+      <w:r>
+        <w:rPr>
+          <w:rFonts w:ascii="Courier New" w:hAnsi="Courier New" w:cs="Courier New"/>
+        </w:rPr>
+        <w:t>”: &lt;org ID&gt;</w:t>
+      </w:r>
+      <w:r>
+        <w:rPr>
+          <w:rFonts w:ascii="Courier New" w:hAnsi="Courier New" w:cs="Courier New"/>
+        </w:rPr>
+        <w:t>, “permissions”: &lt;1=user, 2=admin&gt;</w:t>
+      </w:r>
+      <w:r>
+        <w:rPr>
+          <w:rFonts w:ascii="Courier New" w:hAnsi="Courier New" w:cs="Courier New"/>
+        </w:rPr>
+        <w:t>}</w:t>
+      </w:r>
+      <w:r>
+        <w:rPr>
+          <w:rFonts w:ascii="Courier New" w:hAnsi="Courier New" w:cs="Courier New"/>
+        </w:rPr>
+        <w:t xml:space="preserve"> </w:t>
+      </w:r>
+    </w:p>
+    <w:p>
+      <w:pPr>
+        <w:ind w:left="1440"/>
+        <w:rPr>
+          <w:rFonts w:ascii="Courier New" w:hAnsi="Courier New" w:cs="Courier New"/>
+        </w:rPr>
+      </w:pPr>
+      <w:r>
+        <w:rPr>
+          <w:rFonts w:ascii="Courier New" w:hAnsi="Courier New" w:cs="Courier New"/>
+        </w:rPr>
+        <w:t>…</w:t>
+      </w:r>
+      <w:r>
+        <w:rPr>
+          <w:rFonts w:ascii="Courier New" w:hAnsi="Courier New" w:cs="Courier New"/>
+        </w:rPr>
+        <w:t>repeated for each organisation the user can log on to</w:t>
+      </w:r>
+      <w:r>
+        <w:rPr>
+          <w:rFonts w:ascii="Courier New" w:hAnsi="Courier New" w:cs="Courier New"/>
+        </w:rPr>
+        <w:t xml:space="preserve"> </w:t>
+      </w:r>
+    </w:p>
+    <w:p>
+      <w:pPr>
+        <w:ind w:left="720"/>
+        <w:rPr>
+          <w:rFonts w:ascii="Courier New" w:hAnsi="Courier New" w:cs="Courier New"/>
+        </w:rPr>
+      </w:pPr>
+      <w:r>
+        <w:rPr>
+          <w:rFonts w:ascii="Courier New" w:hAnsi="Courier New" w:cs="Courier New"/>
+        </w:rPr>
+        <w:t>]}</w:t>
+      </w:r>
+    </w:p>
+    <w:p>
+      <w:pPr>
+        <w:ind w:left="720"/>
+        <w:rPr>
+          <w:rFonts w:ascii="Courier New" w:hAnsi="Courier New" w:cs="Courier New"/>
+        </w:rPr>
+      </w:pPr>
     </w:p>
     <w:p>
       <w:r>
@@ -72,15 +203,27 @@
       </w:r>
       <w:proofErr w:type="spellEnd"/>
       <w:r>
-        <w:t xml:space="preserve"> table then that </w:t>
+        <w:t xml:space="preserve"> </w:t>
+      </w:r>
+      <w:proofErr w:type="gramStart"/>
+      <w:r>
+        <w:t>table</w:t>
+      </w:r>
+      <w:proofErr w:type="gramEnd"/>
+      <w:r>
+        <w:t xml:space="preserve"> then that </w:t>
       </w:r>
       <w:r>
         <w:t>EndUser</w:t>
       </w:r>
-      <w:bookmarkStart w:id="0" w:name="_GoBack"/>
-      <w:bookmarkEnd w:id="0"/>
-      <w:r>
-        <w:t xml:space="preserve"> record and will be returned along with all the Organisations that the Person has access to. Expectation is that the </w:t>
+      <w:r>
+        <w:t xml:space="preserve"> record and will be returned along with all the Organisations that the Person has access to</w:t>
+      </w:r>
+      <w:r>
+        <w:t xml:space="preserve"> and the permission level at each</w:t>
+      </w:r>
+      <w:r>
+        <w:t xml:space="preserve">. Expectation is that the </w:t>
       </w:r>
       <w:proofErr w:type="spellStart"/>
       <w:r>
@@ -221,6 +364,7 @@
     </w:p>
     <w:p>
       <w:r>
+        <w:lastRenderedPageBreak/>
         <w:t>Call to change the password for the logged on user. A non-error response indicates success.</w:t>
       </w:r>
     </w:p>
@@ -261,12 +405,12 @@
         <w:t>Response: none</w:t>
       </w:r>
     </w:p>
-    <w:p/>
     <w:p>
       <w:r>
         <w:t>Call to end the session, which will remove the token from the server, preventing any further secure functions using that token. If the token has already been removed, then no error is raised.</w:t>
       </w:r>
     </w:p>
+    <w:p/>
     <w:p>
       <w:pPr>
         <w:pStyle w:val="Heading2"/>
@@ -280,8 +424,81 @@
       </w:r>
       <w:proofErr w:type="spellEnd"/>
       <w:r>
+        <w:t>/security/</w:t>
+      </w:r>
+      <w:proofErr w:type="spellStart"/>
+      <w:r>
+        <w:t>setPasswordFromInviteEmail</w:t>
+      </w:r>
+      <w:proofErr w:type="spellEnd"/>
+    </w:p>
+    <w:p>
+      <w:r>
+        <w:t xml:space="preserve">Method: </w:t>
+      </w:r>
+      <w:r>
+        <w:t>POST</w:t>
+      </w:r>
+    </w:p>
+    <w:p>
+      <w:r>
+        <w:t xml:space="preserve">Prerequisites: </w:t>
+      </w:r>
+      <w:r>
+        <w:t>none</w:t>
+      </w:r>
+    </w:p>
+    <w:p>
+      <w:pPr>
+        <w:rPr>
+          <w:rFonts w:ascii="Courier New" w:hAnsi="Courier New" w:cs="Courier New"/>
+        </w:rPr>
+      </w:pPr>
+      <w:r>
+        <w:t xml:space="preserve">Parameters: </w:t>
+      </w:r>
+      <w:r>
+        <w:rPr>
+          <w:rFonts w:ascii="Courier New" w:hAnsi="Courier New" w:cs="Courier New"/>
+        </w:rPr>
+        <w:t>{“token”: &lt;token from email&gt;, “password”: &lt;new password&gt;}</w:t>
+      </w:r>
+    </w:p>
+    <w:p>
+      <w:r>
+        <w:t xml:space="preserve">Response: </w:t>
+      </w:r>
+      <w:r>
+        <w:t>cookie with session details</w:t>
+      </w:r>
+    </w:p>
+    <w:p>
+      <w:r>
+        <w:t>Function to allow the initial password to be set for a user, after they’ve received an invite email. The invite email will show a URL containing a unique token. This token is then sent up, with the new password, to complete the registration process. Once this function is performed, the user is automatically signed on, so they can proceed to perform subsequent functions without having to enter their password again.</w:t>
+      </w:r>
+    </w:p>
+    <w:p>
+      <w:r>
+        <w:t>Note: this is in the security domain because it’s to do with passwords and a successful request results in an authenticated user.</w:t>
+      </w:r>
+    </w:p>
+    <w:p/>
+    <w:p/>
+    <w:p>
+      <w:pPr>
+        <w:pStyle w:val="Heading2"/>
+      </w:pPr>
+      <w:r>
         <w:t>/</w:t>
       </w:r>
+      <w:proofErr w:type="spellStart"/>
+      <w:r>
+        <w:t>api</w:t>
+      </w:r>
+      <w:proofErr w:type="spellEnd"/>
+      <w:r>
+        <w:t>/</w:t>
+      </w:r>
       <w:r>
         <w:t>admin</w:t>
       </w:r>
@@ -290,6 +507,101 @@
       </w:r>
       <w:proofErr w:type="spellStart"/>
       <w:r>
+        <w:t>getUsers</w:t>
+      </w:r>
+      <w:proofErr w:type="spellEnd"/>
+    </w:p>
+    <w:p>
+      <w:r>
+        <w:t>Method: GET</w:t>
+      </w:r>
+    </w:p>
+    <w:p>
+      <w:r>
+        <w:t>Prerequisites</w:t>
+      </w:r>
+      <w:r>
+        <w:t xml:space="preserve">: </w:t>
+      </w:r>
+      <w:r>
+        <w:t xml:space="preserve">authenticated password and </w:t>
+      </w:r>
+      <w:r>
+        <w:t>an admin user</w:t>
+      </w:r>
+    </w:p>
+    <w:p>
+      <w:r>
+        <w:t>Parameters: none</w:t>
+      </w:r>
+    </w:p>
+    <w:p>
+      <w:r>
+        <w:t xml:space="preserve">Response: </w:t>
+      </w:r>
+    </w:p>
+    <w:p>
+      <w:pPr>
+        <w:ind w:left="720"/>
+      </w:pPr>
+      <w:r>
+        <w:t>{“users”, [</w:t>
+      </w:r>
+    </w:p>
+    <w:p>
+      <w:pPr>
+        <w:ind w:left="1440"/>
+      </w:pPr>
+      <w:r>
+        <w:t>{“username”: &lt;email address&gt;, “title”: &lt;title&gt;, “forename”: &lt;forename&gt;, “surname”: &lt;surname&gt;, “permissions”: &lt;1=user, 2=admin&gt;}</w:t>
+      </w:r>
+    </w:p>
+    <w:p>
+      <w:pPr>
+        <w:ind w:left="1440"/>
+      </w:pPr>
+      <w:r>
+        <w:t>…repeated for each user at the organisation</w:t>
+      </w:r>
+    </w:p>
+    <w:p>
+      <w:pPr>
+        <w:ind w:left="720"/>
+      </w:pPr>
+      <w:r>
+        <w:t>]}</w:t>
+      </w:r>
+    </w:p>
+    <w:p>
+      <w:r>
+        <w:lastRenderedPageBreak/>
+        <w:t>Function to retrieve the list of registered users at the current organisation.</w:t>
+      </w:r>
+    </w:p>
+    <w:p/>
+    <w:p>
+      <w:pPr>
+        <w:pStyle w:val="Heading2"/>
+      </w:pPr>
+      <w:r>
+        <w:t>/</w:t>
+      </w:r>
+      <w:proofErr w:type="spellStart"/>
+      <w:r>
+        <w:t>api</w:t>
+      </w:r>
+      <w:proofErr w:type="spellEnd"/>
+      <w:r>
+        <w:t>/</w:t>
+      </w:r>
+      <w:r>
+        <w:t>admin</w:t>
+      </w:r>
+      <w:r>
+        <w:t>/</w:t>
+      </w:r>
+      <w:proofErr w:type="spellStart"/>
+      <w:r>
         <w:t>createOrganisation</w:t>
       </w:r>
       <w:proofErr w:type="spellEnd"/>
@@ -371,7 +683,10 @@
       </w:r>
       <w:proofErr w:type="spellStart"/>
       <w:r>
-        <w:t>createPerson</w:t>
+        <w:t>create</w:t>
+      </w:r>
+      <w:r>
+        <w:t>User</w:t>
       </w:r>
       <w:proofErr w:type="spellEnd"/>
     </w:p>
@@ -425,13 +740,8 @@
       <w:r>
         <w:t xml:space="preserve">Response: </w:t>
       </w:r>
-      <w:proofErr w:type="spellStart"/>
-      <w:r>
-        <w:t>CreatePerson</w:t>
-      </w:r>
-      <w:proofErr w:type="spellEnd"/>
-      <w:r>
-        <w:t xml:space="preserve"> response constant</w:t>
+      <w:r>
+        <w:t>none</w:t>
       </w:r>
     </w:p>
     <w:p/>
@@ -530,7 +840,10 @@
       </w:r>
       <w:proofErr w:type="spellStart"/>
       <w:r>
-        <w:t>deletePerson</w:t>
+        <w:t>delete</w:t>
+      </w:r>
+      <w:r>
+        <w:t>User</w:t>
       </w:r>
       <w:proofErr w:type="spellEnd"/>
     </w:p>
@@ -563,7 +876,6 @@
     <w:p/>
     <w:p>
       <w:r>
-        <w:lastRenderedPageBreak/>
         <w:t>Call used by an admin to delete a person from their organisation, preventing them logging on. If a user attempts to delete themselves, an error is raised in response.</w:t>
       </w:r>
     </w:p>
@@ -591,7 +903,13 @@
       </w:r>
       <w:proofErr w:type="spellStart"/>
       <w:r>
-        <w:t>resentInviteEmail</w:t>
+        <w:t>resen</w:t>
+      </w:r>
+      <w:r>
+        <w:t>d</w:t>
+      </w:r>
+      <w:r>
+        <w:t>InviteEmail</w:t>
       </w:r>
       <w:proofErr w:type="spellEnd"/>
     </w:p>
@@ -632,6 +950,7 @@
         <w:t>Call to resend the invite email for the given Person.</w:t>
       </w:r>
     </w:p>
+    <w:p/>
     <w:p/>
     <w:p>
       <w:pPr>
@@ -1074,6 +1393,8 @@
       <w:r>
         <w:t xml:space="preserve"> attribute, allowing the hierarchy to be easily constructed.</w:t>
       </w:r>
+      <w:bookmarkStart w:id="0" w:name="_GoBack"/>
+      <w:bookmarkEnd w:id="0"/>
     </w:p>
     <w:p/>
     <w:p/>

</xml_diff>

<commit_message>
Implemented saving items and Javascript test harness
</commit_message>
<xml_diff>
--- a/Documents/Enterprise.REST.Specification.docx
+++ b/Documents/Enterprise.REST.Specification.docx
@@ -1,12 +1,12 @@
 
 <file path=word/document.xml><?xml version="1.0" encoding="utf-8"?>
-<w:document xmlns:wpc="http://schemas.microsoft.com/office/word/2010/wordprocessingCanvas" xmlns:cx="http://schemas.microsoft.com/office/drawing/2014/chartex" xmlns:cx1="http://schemas.microsoft.com/office/drawing/2015/9/8/chartex" xmlns:mc="http://schemas.openxmlformats.org/markup-compatibility/2006" xmlns:o="urn:schemas-microsoft-com:office:office" xmlns:r="http://schemas.openxmlformats.org/officeDocument/2006/relationships" xmlns:m="http://schemas.openxmlformats.org/officeDocument/2006/math" xmlns:v="urn:schemas-microsoft-com:vml" xmlns:wp14="http://schemas.microsoft.com/office/word/2010/wordprocessingDrawing" xmlns:wp="http://schemas.openxmlformats.org/drawingml/2006/wordprocessingDrawing" xmlns:w10="urn:schemas-microsoft-com:office:word" xmlns:w="http://schemas.openxmlformats.org/wordprocessingml/2006/main" xmlns:w14="http://schemas.microsoft.com/office/word/2010/wordml" xmlns:w15="http://schemas.microsoft.com/office/word/2012/wordml" xmlns:w16se="http://schemas.microsoft.com/office/word/2015/wordml/symex" xmlns:wpg="http://schemas.microsoft.com/office/word/2010/wordprocessingGroup" xmlns:wpi="http://schemas.microsoft.com/office/word/2010/wordprocessingInk" xmlns:wne="http://schemas.microsoft.com/office/word/2006/wordml" xmlns:wps="http://schemas.microsoft.com/office/word/2010/wordprocessingShape" mc:Ignorable="w14 w15 w16se wp14">
+<w:document xmlns:wpc="http://schemas.microsoft.com/office/word/2010/wordprocessingCanvas" xmlns:cx="http://schemas.microsoft.com/office/drawing/2014/chartex" xmlns:cx1="http://schemas.microsoft.com/office/drawing/2015/9/8/chartex" xmlns:cx2="http://schemas.microsoft.com/office/drawing/2015/10/21/chartex" xmlns:mc="http://schemas.openxmlformats.org/markup-compatibility/2006" xmlns:o="urn:schemas-microsoft-com:office:office" xmlns:r="http://schemas.openxmlformats.org/officeDocument/2006/relationships" xmlns:m="http://schemas.openxmlformats.org/officeDocument/2006/math" xmlns:v="urn:schemas-microsoft-com:vml" xmlns:wp14="http://schemas.microsoft.com/office/word/2010/wordprocessingDrawing" xmlns:wp="http://schemas.openxmlformats.org/drawingml/2006/wordprocessingDrawing" xmlns:w10="urn:schemas-microsoft-com:office:word" xmlns:w="http://schemas.openxmlformats.org/wordprocessingml/2006/main" xmlns:w14="http://schemas.microsoft.com/office/word/2010/wordml" xmlns:w15="http://schemas.microsoft.com/office/word/2012/wordml" xmlns:w16se="http://schemas.microsoft.com/office/word/2015/wordml/symex" xmlns:wpg="http://schemas.microsoft.com/office/word/2010/wordprocessingGroup" xmlns:wpi="http://schemas.microsoft.com/office/word/2010/wordprocessingInk" xmlns:wne="http://schemas.microsoft.com/office/word/2006/wordml" xmlns:wps="http://schemas.microsoft.com/office/word/2010/wordprocessingShape" mc:Ignorable="w14 w15 w16se wp14">
   <w:body>
     <w:p>
       <w:pPr>
         <w:pStyle w:val="Heading1"/>
       </w:pPr>
-      <w:bookmarkStart w:id="0" w:name="_Toc443994588"/>
+      <w:bookmarkStart w:id="0" w:name="_Toc444177942"/>
       <w:r>
         <w:t>Endeavour Enterprise REST Specification</w:t>
       </w:r>
@@ -74,7 +74,7 @@
           <w:r>
             <w:fldChar w:fldCharType="separate"/>
           </w:r>
-          <w:hyperlink w:anchor="_Toc443994588" w:history="1">
+          <w:hyperlink w:anchor="_Toc444177942" w:history="1">
             <w:r>
               <w:rPr>
                 <w:rStyle w:val="Hyperlink"/>
@@ -101,7 +101,7 @@
                 <w:noProof/>
                 <w:webHidden/>
               </w:rPr>
-              <w:instrText xml:space="preserve"> PAGEREF _Toc443994588 \h </w:instrText>
+              <w:instrText xml:space="preserve"> PAGEREF _Toc444177942 \h </w:instrText>
             </w:r>
             <w:r>
               <w:rPr>
@@ -144,7 +144,7 @@
               <w:lang w:eastAsia="en-GB"/>
             </w:rPr>
           </w:pPr>
-          <w:hyperlink w:anchor="_Toc443994589" w:history="1">
+          <w:hyperlink w:anchor="_Toc444177943" w:history="1">
             <w:r>
               <w:rPr>
                 <w:rStyle w:val="Hyperlink"/>
@@ -171,7 +171,7 @@
                 <w:noProof/>
                 <w:webHidden/>
               </w:rPr>
-              <w:instrText xml:space="preserve"> PAGEREF _Toc443994589 \h </w:instrText>
+              <w:instrText xml:space="preserve"> PAGEREF _Toc444177943 \h </w:instrText>
             </w:r>
             <w:r>
               <w:rPr>
@@ -214,7 +214,7 @@
               <w:lang w:eastAsia="en-GB"/>
             </w:rPr>
           </w:pPr>
-          <w:hyperlink w:anchor="_Toc443994590" w:history="1">
+          <w:hyperlink w:anchor="_Toc444177944" w:history="1">
             <w:r>
               <w:rPr>
                 <w:rStyle w:val="Hyperlink"/>
@@ -241,7 +241,7 @@
                 <w:noProof/>
                 <w:webHidden/>
               </w:rPr>
-              <w:instrText xml:space="preserve"> PAGEREF _Toc443994590 \h </w:instrText>
+              <w:instrText xml:space="preserve"> PAGEREF _Toc444177944 \h </w:instrText>
             </w:r>
             <w:r>
               <w:rPr>
@@ -284,7 +284,7 @@
               <w:lang w:eastAsia="en-GB"/>
             </w:rPr>
           </w:pPr>
-          <w:hyperlink w:anchor="_Toc443994591" w:history="1">
+          <w:hyperlink w:anchor="_Toc444177945" w:history="1">
             <w:r>
               <w:rPr>
                 <w:rStyle w:val="Hyperlink"/>
@@ -311,7 +311,7 @@
                 <w:noProof/>
                 <w:webHidden/>
               </w:rPr>
-              <w:instrText xml:space="preserve"> PAGEREF _Toc443994591 \h </w:instrText>
+              <w:instrText xml:space="preserve"> PAGEREF _Toc444177945 \h </w:instrText>
             </w:r>
             <w:r>
               <w:rPr>
@@ -354,7 +354,7 @@
               <w:lang w:eastAsia="en-GB"/>
             </w:rPr>
           </w:pPr>
-          <w:hyperlink w:anchor="_Toc443994592" w:history="1">
+          <w:hyperlink w:anchor="_Toc444177946" w:history="1">
             <w:r>
               <w:rPr>
                 <w:rStyle w:val="Hyperlink"/>
@@ -381,7 +381,7 @@
                 <w:noProof/>
                 <w:webHidden/>
               </w:rPr>
-              <w:instrText xml:space="preserve"> PAGEREF _Toc443994592 \h </w:instrText>
+              <w:instrText xml:space="preserve"> PAGEREF _Toc444177946 \h </w:instrText>
             </w:r>
             <w:r>
               <w:rPr>
@@ -424,7 +424,7 @@
               <w:lang w:eastAsia="en-GB"/>
             </w:rPr>
           </w:pPr>
-          <w:hyperlink w:anchor="_Toc443994593" w:history="1">
+          <w:hyperlink w:anchor="_Toc444177947" w:history="1">
             <w:r>
               <w:rPr>
                 <w:rStyle w:val="Hyperlink"/>
@@ -451,7 +451,7 @@
                 <w:noProof/>
                 <w:webHidden/>
               </w:rPr>
-              <w:instrText xml:space="preserve"> PAGEREF _Toc443994593 \h </w:instrText>
+              <w:instrText xml:space="preserve"> PAGEREF _Toc444177947 \h </w:instrText>
             </w:r>
             <w:r>
               <w:rPr>
@@ -494,7 +494,7 @@
               <w:lang w:eastAsia="en-GB"/>
             </w:rPr>
           </w:pPr>
-          <w:hyperlink w:anchor="_Toc443994594" w:history="1">
+          <w:hyperlink w:anchor="_Toc444177948" w:history="1">
             <w:r>
               <w:rPr>
                 <w:rStyle w:val="Hyperlink"/>
@@ -521,7 +521,7 @@
                 <w:noProof/>
                 <w:webHidden/>
               </w:rPr>
-              <w:instrText xml:space="preserve"> PAGEREF _Toc443994594 \h </w:instrText>
+              <w:instrText xml:space="preserve"> PAGEREF _Toc444177948 \h </w:instrText>
             </w:r>
             <w:r>
               <w:rPr>
@@ -564,7 +564,7 @@
               <w:lang w:eastAsia="en-GB"/>
             </w:rPr>
           </w:pPr>
-          <w:hyperlink w:anchor="_Toc443994595" w:history="1">
+          <w:hyperlink w:anchor="_Toc444177949" w:history="1">
             <w:r>
               <w:rPr>
                 <w:rStyle w:val="Hyperlink"/>
@@ -591,7 +591,7 @@
                 <w:noProof/>
                 <w:webHidden/>
               </w:rPr>
-              <w:instrText xml:space="preserve"> PAGEREF _Toc443994595 \h </w:instrText>
+              <w:instrText xml:space="preserve"> PAGEREF _Toc444177949 \h </w:instrText>
             </w:r>
             <w:r>
               <w:rPr>
@@ -634,7 +634,7 @@
               <w:lang w:eastAsia="en-GB"/>
             </w:rPr>
           </w:pPr>
-          <w:hyperlink w:anchor="_Toc443994596" w:history="1">
+          <w:hyperlink w:anchor="_Toc444177950" w:history="1">
             <w:r>
               <w:rPr>
                 <w:rStyle w:val="Hyperlink"/>
@@ -661,7 +661,7 @@
                 <w:noProof/>
                 <w:webHidden/>
               </w:rPr>
-              <w:instrText xml:space="preserve"> PAGEREF _Toc443994596 \h </w:instrText>
+              <w:instrText xml:space="preserve"> PAGEREF _Toc444177950 \h </w:instrText>
             </w:r>
             <w:r>
               <w:rPr>
@@ -704,7 +704,7 @@
               <w:lang w:eastAsia="en-GB"/>
             </w:rPr>
           </w:pPr>
-          <w:hyperlink w:anchor="_Toc443994597" w:history="1">
+          <w:hyperlink w:anchor="_Toc444177951" w:history="1">
             <w:r>
               <w:rPr>
                 <w:rStyle w:val="Hyperlink"/>
@@ -731,7 +731,7 @@
                 <w:noProof/>
                 <w:webHidden/>
               </w:rPr>
-              <w:instrText xml:space="preserve"> PAGEREF _Toc443994597 \h </w:instrText>
+              <w:instrText xml:space="preserve"> PAGEREF _Toc444177951 \h </w:instrText>
             </w:r>
             <w:r>
               <w:rPr>
@@ -774,7 +774,7 @@
               <w:lang w:eastAsia="en-GB"/>
             </w:rPr>
           </w:pPr>
-          <w:hyperlink w:anchor="_Toc443994598" w:history="1">
+          <w:hyperlink w:anchor="_Toc444177952" w:history="1">
             <w:r>
               <w:rPr>
                 <w:rStyle w:val="Hyperlink"/>
@@ -801,7 +801,7 @@
                 <w:noProof/>
                 <w:webHidden/>
               </w:rPr>
-              <w:instrText xml:space="preserve"> PAGEREF _Toc443994598 \h </w:instrText>
+              <w:instrText xml:space="preserve"> PAGEREF _Toc444177952 \h </w:instrText>
             </w:r>
             <w:r>
               <w:rPr>
@@ -844,7 +844,7 @@
               <w:lang w:eastAsia="en-GB"/>
             </w:rPr>
           </w:pPr>
-          <w:hyperlink w:anchor="_Toc443994599" w:history="1">
+          <w:hyperlink w:anchor="_Toc444177953" w:history="1">
             <w:r>
               <w:rPr>
                 <w:rStyle w:val="Hyperlink"/>
@@ -871,7 +871,7 @@
                 <w:noProof/>
                 <w:webHidden/>
               </w:rPr>
-              <w:instrText xml:space="preserve"> PAGEREF _Toc443994599 \h </w:instrText>
+              <w:instrText xml:space="preserve"> PAGEREF _Toc444177953 \h </w:instrText>
             </w:r>
             <w:r>
               <w:rPr>
@@ -914,7 +914,7 @@
               <w:lang w:eastAsia="en-GB"/>
             </w:rPr>
           </w:pPr>
-          <w:hyperlink w:anchor="_Toc443994600" w:history="1">
+          <w:hyperlink w:anchor="_Toc444177954" w:history="1">
             <w:r>
               <w:rPr>
                 <w:rStyle w:val="Hyperlink"/>
@@ -941,7 +941,7 @@
                 <w:noProof/>
                 <w:webHidden/>
               </w:rPr>
-              <w:instrText xml:space="preserve"> PAGEREF _Toc443994600 \h </w:instrText>
+              <w:instrText xml:space="preserve"> PAGEREF _Toc444177954 \h </w:instrText>
             </w:r>
             <w:r>
               <w:rPr>
@@ -984,7 +984,7 @@
               <w:lang w:eastAsia="en-GB"/>
             </w:rPr>
           </w:pPr>
-          <w:hyperlink w:anchor="_Toc443994601" w:history="1">
+          <w:hyperlink w:anchor="_Toc444177955" w:history="1">
             <w:r>
               <w:rPr>
                 <w:rStyle w:val="Hyperlink"/>
@@ -1011,7 +1011,7 @@
                 <w:noProof/>
                 <w:webHidden/>
               </w:rPr>
-              <w:instrText xml:space="preserve"> PAGEREF _Toc443994601 \h </w:instrText>
+              <w:instrText xml:space="preserve"> PAGEREF _Toc444177955 \h </w:instrText>
             </w:r>
             <w:r>
               <w:rPr>
@@ -1054,7 +1054,7 @@
               <w:lang w:eastAsia="en-GB"/>
             </w:rPr>
           </w:pPr>
-          <w:hyperlink w:anchor="_Toc443994602" w:history="1">
+          <w:hyperlink w:anchor="_Toc444177956" w:history="1">
             <w:r>
               <w:rPr>
                 <w:rStyle w:val="Hyperlink"/>
@@ -1081,7 +1081,7 @@
                 <w:noProof/>
                 <w:webHidden/>
               </w:rPr>
-              <w:instrText xml:space="preserve"> PAGEREF _Toc443994602 \h </w:instrText>
+              <w:instrText xml:space="preserve"> PAGEREF _Toc444177956 \h </w:instrText>
             </w:r>
             <w:r>
               <w:rPr>
@@ -1124,7 +1124,7 @@
               <w:lang w:eastAsia="en-GB"/>
             </w:rPr>
           </w:pPr>
-          <w:hyperlink w:anchor="_Toc443994603" w:history="1">
+          <w:hyperlink w:anchor="_Toc444177957" w:history="1">
             <w:r>
               <w:rPr>
                 <w:rStyle w:val="Hyperlink"/>
@@ -1151,7 +1151,7 @@
                 <w:noProof/>
                 <w:webHidden/>
               </w:rPr>
-              <w:instrText xml:space="preserve"> PAGEREF _Toc443994603 \h </w:instrText>
+              <w:instrText xml:space="preserve"> PAGEREF _Toc444177957 \h </w:instrText>
             </w:r>
             <w:r>
               <w:rPr>
@@ -1194,7 +1194,7 @@
               <w:lang w:eastAsia="en-GB"/>
             </w:rPr>
           </w:pPr>
-          <w:hyperlink w:anchor="_Toc443994604" w:history="1">
+          <w:hyperlink w:anchor="_Toc444177958" w:history="1">
             <w:r>
               <w:rPr>
                 <w:rStyle w:val="Hyperlink"/>
@@ -1221,7 +1221,7 @@
                 <w:noProof/>
                 <w:webHidden/>
               </w:rPr>
-              <w:instrText xml:space="preserve"> PAGEREF _Toc443994604 \h </w:instrText>
+              <w:instrText xml:space="preserve"> PAGEREF _Toc444177958 \h </w:instrText>
             </w:r>
             <w:r>
               <w:rPr>
@@ -1264,7 +1264,7 @@
               <w:lang w:eastAsia="en-GB"/>
             </w:rPr>
           </w:pPr>
-          <w:hyperlink w:anchor="_Toc443994605" w:history="1">
+          <w:hyperlink w:anchor="_Toc444177959" w:history="1">
             <w:r>
               <w:rPr>
                 <w:rStyle w:val="Hyperlink"/>
@@ -1291,7 +1291,7 @@
                 <w:noProof/>
                 <w:webHidden/>
               </w:rPr>
-              <w:instrText xml:space="preserve"> PAGEREF _Toc443994605 \h </w:instrText>
+              <w:instrText xml:space="preserve"> PAGEREF _Toc444177959 \h </w:instrText>
             </w:r>
             <w:r>
               <w:rPr>
@@ -1334,7 +1334,7 @@
               <w:lang w:eastAsia="en-GB"/>
             </w:rPr>
           </w:pPr>
-          <w:hyperlink w:anchor="_Toc443994606" w:history="1">
+          <w:hyperlink w:anchor="_Toc444177960" w:history="1">
             <w:r>
               <w:rPr>
                 <w:rStyle w:val="Hyperlink"/>
@@ -1361,7 +1361,7 @@
                 <w:noProof/>
                 <w:webHidden/>
               </w:rPr>
-              <w:instrText xml:space="preserve"> PAGEREF _Toc443994606 \h </w:instrText>
+              <w:instrText xml:space="preserve"> PAGEREF _Toc444177960 \h </w:instrText>
             </w:r>
             <w:r>
               <w:rPr>
@@ -1404,7 +1404,7 @@
               <w:lang w:eastAsia="en-GB"/>
             </w:rPr>
           </w:pPr>
-          <w:hyperlink w:anchor="_Toc443994607" w:history="1">
+          <w:hyperlink w:anchor="_Toc444177961" w:history="1">
             <w:r>
               <w:rPr>
                 <w:rStyle w:val="Hyperlink"/>
@@ -1431,7 +1431,7 @@
                 <w:noProof/>
                 <w:webHidden/>
               </w:rPr>
-              <w:instrText xml:space="preserve"> PAGEREF _Toc443994607 \h </w:instrText>
+              <w:instrText xml:space="preserve"> PAGEREF _Toc444177961 \h </w:instrText>
             </w:r>
             <w:r>
               <w:rPr>
@@ -1474,7 +1474,7 @@
               <w:lang w:eastAsia="en-GB"/>
             </w:rPr>
           </w:pPr>
-          <w:hyperlink w:anchor="_Toc443994608" w:history="1">
+          <w:hyperlink w:anchor="_Toc444177962" w:history="1">
             <w:r>
               <w:rPr>
                 <w:rStyle w:val="Hyperlink"/>
@@ -1501,7 +1501,7 @@
                 <w:noProof/>
                 <w:webHidden/>
               </w:rPr>
-              <w:instrText xml:space="preserve"> PAGEREF _Toc443994608 \h </w:instrText>
+              <w:instrText xml:space="preserve"> PAGEREF _Toc444177962 \h </w:instrText>
             </w:r>
             <w:r>
               <w:rPr>
@@ -1544,7 +1544,7 @@
               <w:lang w:eastAsia="en-GB"/>
             </w:rPr>
           </w:pPr>
-          <w:hyperlink w:anchor="_Toc443994609" w:history="1">
+          <w:hyperlink w:anchor="_Toc444177963" w:history="1">
             <w:r>
               <w:rPr>
                 <w:rStyle w:val="Hyperlink"/>
@@ -1571,7 +1571,7 @@
                 <w:noProof/>
                 <w:webHidden/>
               </w:rPr>
-              <w:instrText xml:space="preserve"> PAGEREF _Toc443994609 \h </w:instrText>
+              <w:instrText xml:space="preserve"> PAGEREF _Toc444177963 \h </w:instrText>
             </w:r>
             <w:r>
               <w:rPr>
@@ -1614,7 +1614,7 @@
               <w:lang w:eastAsia="en-GB"/>
             </w:rPr>
           </w:pPr>
-          <w:hyperlink w:anchor="_Toc443994610" w:history="1">
+          <w:hyperlink w:anchor="_Toc444177964" w:history="1">
             <w:r>
               <w:rPr>
                 <w:rStyle w:val="Hyperlink"/>
@@ -1641,7 +1641,7 @@
                 <w:noProof/>
                 <w:webHidden/>
               </w:rPr>
-              <w:instrText xml:space="preserve"> PAGEREF _Toc443994610 \h </w:instrText>
+              <w:instrText xml:space="preserve"> PAGEREF _Toc444177964 \h </w:instrText>
             </w:r>
             <w:r>
               <w:rPr>
@@ -1684,7 +1684,7 @@
               <w:lang w:eastAsia="en-GB"/>
             </w:rPr>
           </w:pPr>
-          <w:hyperlink w:anchor="_Toc443994611" w:history="1">
+          <w:hyperlink w:anchor="_Toc444177965" w:history="1">
             <w:r>
               <w:rPr>
                 <w:rStyle w:val="Hyperlink"/>
@@ -1711,7 +1711,7 @@
                 <w:noProof/>
                 <w:webHidden/>
               </w:rPr>
-              <w:instrText xml:space="preserve"> PAGEREF _Toc443994611 \h </w:instrText>
+              <w:instrText xml:space="preserve"> PAGEREF _Toc444177965 \h </w:instrText>
             </w:r>
             <w:r>
               <w:rPr>
@@ -1754,7 +1754,7 @@
               <w:lang w:eastAsia="en-GB"/>
             </w:rPr>
           </w:pPr>
-          <w:hyperlink w:anchor="_Toc443994612" w:history="1">
+          <w:hyperlink w:anchor="_Toc444177966" w:history="1">
             <w:r>
               <w:rPr>
                 <w:rStyle w:val="Hyperlink"/>
@@ -1781,7 +1781,7 @@
                 <w:noProof/>
                 <w:webHidden/>
               </w:rPr>
-              <w:instrText xml:space="preserve"> PAGEREF _Toc443994612 \h </w:instrText>
+              <w:instrText xml:space="preserve"> PAGEREF _Toc444177966 \h </w:instrText>
             </w:r>
             <w:r>
               <w:rPr>
@@ -1824,7 +1824,7 @@
               <w:lang w:eastAsia="en-GB"/>
             </w:rPr>
           </w:pPr>
-          <w:hyperlink w:anchor="_Toc443994613" w:history="1">
+          <w:hyperlink w:anchor="_Toc444177967" w:history="1">
             <w:r>
               <w:rPr>
                 <w:rStyle w:val="Hyperlink"/>
@@ -1851,7 +1851,7 @@
                 <w:noProof/>
                 <w:webHidden/>
               </w:rPr>
-              <w:instrText xml:space="preserve"> PAGEREF _Toc443994613 \h </w:instrText>
+              <w:instrText xml:space="preserve"> PAGEREF _Toc444177967 \h </w:instrText>
             </w:r>
             <w:r>
               <w:rPr>
@@ -1871,7 +1871,7 @@
                 <w:noProof/>
                 <w:webHidden/>
               </w:rPr>
-              <w:t>11</w:t>
+              <w:t>12</w:t>
             </w:r>
             <w:r>
               <w:rPr>
@@ -1894,7 +1894,7 @@
               <w:lang w:eastAsia="en-GB"/>
             </w:rPr>
           </w:pPr>
-          <w:hyperlink w:anchor="_Toc443994614" w:history="1">
+          <w:hyperlink w:anchor="_Toc444177968" w:history="1">
             <w:r>
               <w:rPr>
                 <w:rStyle w:val="Hyperlink"/>
@@ -1921,7 +1921,7 @@
                 <w:noProof/>
                 <w:webHidden/>
               </w:rPr>
-              <w:instrText xml:space="preserve"> PAGEREF _Toc443994614 \h </w:instrText>
+              <w:instrText xml:space="preserve"> PAGEREF _Toc444177968 \h </w:instrText>
             </w:r>
             <w:r>
               <w:rPr>
@@ -1964,7 +1964,7 @@
               <w:lang w:eastAsia="en-GB"/>
             </w:rPr>
           </w:pPr>
-          <w:hyperlink w:anchor="_Toc443994615" w:history="1">
+          <w:hyperlink w:anchor="_Toc444177969" w:history="1">
             <w:r>
               <w:rPr>
                 <w:rStyle w:val="Hyperlink"/>
@@ -1991,7 +1991,7 @@
                 <w:noProof/>
                 <w:webHidden/>
               </w:rPr>
-              <w:instrText xml:space="preserve"> PAGEREF _Toc443994615 \h </w:instrText>
+              <w:instrText xml:space="preserve"> PAGEREF _Toc444177969 \h </w:instrText>
             </w:r>
             <w:r>
               <w:rPr>
@@ -2034,7 +2034,7 @@
               <w:lang w:eastAsia="en-GB"/>
             </w:rPr>
           </w:pPr>
-          <w:hyperlink w:anchor="_Toc443994616" w:history="1">
+          <w:hyperlink w:anchor="_Toc444177970" w:history="1">
             <w:r>
               <w:rPr>
                 <w:rStyle w:val="Hyperlink"/>
@@ -2061,7 +2061,7 @@
                 <w:noProof/>
                 <w:webHidden/>
               </w:rPr>
-              <w:instrText xml:space="preserve"> PAGEREF _Toc443994616 \h </w:instrText>
+              <w:instrText xml:space="preserve"> PAGEREF _Toc444177970 \h </w:instrText>
             </w:r>
             <w:r>
               <w:rPr>
@@ -2104,7 +2104,7 @@
               <w:lang w:eastAsia="en-GB"/>
             </w:rPr>
           </w:pPr>
-          <w:hyperlink w:anchor="_Toc443994617" w:history="1">
+          <w:hyperlink w:anchor="_Toc444177971" w:history="1">
             <w:r>
               <w:rPr>
                 <w:rStyle w:val="Hyperlink"/>
@@ -2131,7 +2131,7 @@
                 <w:noProof/>
                 <w:webHidden/>
               </w:rPr>
-              <w:instrText xml:space="preserve"> PAGEREF _Toc443994617 \h </w:instrText>
+              <w:instrText xml:space="preserve"> PAGEREF _Toc444177971 \h </w:instrText>
             </w:r>
             <w:r>
               <w:rPr>
@@ -2201,7 +2201,7 @@
       <w:pPr>
         <w:pStyle w:val="Heading1"/>
       </w:pPr>
-      <w:bookmarkStart w:id="1" w:name="_Toc443994589"/>
+      <w:bookmarkStart w:id="1" w:name="_Toc444177943"/>
       <w:r>
         <w:lastRenderedPageBreak/>
         <w:t>/</w:t>
@@ -2231,7 +2231,7 @@
       <w:pPr>
         <w:pStyle w:val="Heading2"/>
       </w:pPr>
-      <w:bookmarkStart w:id="2" w:name="_Toc443994590"/>
+      <w:bookmarkStart w:id="2" w:name="_Toc444177944"/>
       <w:r>
         <w:t>/</w:t>
       </w:r>
@@ -2530,7 +2530,7 @@
       <w:pPr>
         <w:pStyle w:val="Heading2"/>
       </w:pPr>
-      <w:bookmarkStart w:id="3" w:name="_Toc443994591"/>
+      <w:bookmarkStart w:id="3" w:name="_Toc444177945"/>
       <w:r>
         <w:t>/</w:t>
       </w:r>
@@ -2624,7 +2624,7 @@
       <w:pPr>
         <w:pStyle w:val="Heading2"/>
       </w:pPr>
-      <w:bookmarkStart w:id="4" w:name="_Toc443994592"/>
+      <w:bookmarkStart w:id="4" w:name="_Toc444177946"/>
       <w:r>
         <w:lastRenderedPageBreak/>
         <w:t>/</w:t>
@@ -2696,7 +2696,7 @@
       <w:pPr>
         <w:pStyle w:val="Heading2"/>
       </w:pPr>
-      <w:bookmarkStart w:id="5" w:name="_Toc443994593"/>
+      <w:bookmarkStart w:id="5" w:name="_Toc444177947"/>
       <w:r>
         <w:t>/</w:t>
       </w:r>
@@ -2756,7 +2756,7 @@
       <w:pPr>
         <w:pStyle w:val="Heading2"/>
       </w:pPr>
-      <w:bookmarkStart w:id="6" w:name="_Toc443994594"/>
+      <w:bookmarkStart w:id="6" w:name="_Toc444177948"/>
       <w:r>
         <w:t>/</w:t>
       </w:r>
@@ -2852,7 +2852,7 @@
       <w:pPr>
         <w:pStyle w:val="Heading1"/>
       </w:pPr>
-      <w:bookmarkStart w:id="7" w:name="_Toc443994595"/>
+      <w:bookmarkStart w:id="7" w:name="_Toc444177949"/>
       <w:r>
         <w:lastRenderedPageBreak/>
         <w:t>/</w:t>
@@ -2880,7 +2880,7 @@
       <w:pPr>
         <w:pStyle w:val="Heading2"/>
       </w:pPr>
-      <w:bookmarkStart w:id="8" w:name="_Toc443994596"/>
+      <w:bookmarkStart w:id="8" w:name="_Toc444177950"/>
       <w:r>
         <w:t>/</w:t>
       </w:r>
@@ -3141,7 +3141,7 @@
       <w:pPr>
         <w:pStyle w:val="Heading2"/>
       </w:pPr>
-      <w:bookmarkStart w:id="9" w:name="_Toc443994597"/>
+      <w:bookmarkStart w:id="9" w:name="_Toc444177951"/>
       <w:r>
         <w:t>/</w:t>
       </w:r>
@@ -3410,7 +3410,7 @@
       <w:pPr>
         <w:pStyle w:val="Heading2"/>
       </w:pPr>
-      <w:bookmarkStart w:id="10" w:name="_Toc443994598"/>
+      <w:bookmarkStart w:id="10" w:name="_Toc444177952"/>
       <w:r>
         <w:lastRenderedPageBreak/>
         <w:t>/</w:t>
@@ -3504,7 +3504,7 @@
       <w:pPr>
         <w:pStyle w:val="Heading2"/>
       </w:pPr>
-      <w:bookmarkStart w:id="11" w:name="_Toc443994599"/>
+      <w:bookmarkStart w:id="11" w:name="_Toc444177953"/>
       <w:r>
         <w:t>/</w:t>
       </w:r>
@@ -3579,7 +3579,7 @@
       <w:pPr>
         <w:pStyle w:val="Heading2"/>
       </w:pPr>
-      <w:bookmarkStart w:id="12" w:name="_Toc443994600"/>
+      <w:bookmarkStart w:id="12" w:name="_Toc444177954"/>
       <w:r>
         <w:t>/</w:t>
       </w:r>
@@ -3802,7 +3802,7 @@
       <w:pPr>
         <w:pStyle w:val="Heading1"/>
       </w:pPr>
-      <w:bookmarkStart w:id="13" w:name="_Toc443994601"/>
+      <w:bookmarkStart w:id="13" w:name="_Toc444177955"/>
       <w:r>
         <w:lastRenderedPageBreak/>
         <w:t>/</w:t>
@@ -3822,11 +3822,12 @@
         <w:t>Contains end points for working with folders.</w:t>
       </w:r>
     </w:p>
+    <w:p/>
     <w:p>
       <w:pPr>
         <w:pStyle w:val="Heading2"/>
       </w:pPr>
-      <w:bookmarkStart w:id="14" w:name="_Toc443994602"/>
+      <w:bookmarkStart w:id="14" w:name="_Toc444177958"/>
       <w:r>
         <w:t>/</w:t>
       </w:r>
@@ -3840,12 +3841,661 @@
       </w:r>
       <w:proofErr w:type="spellStart"/>
       <w:r>
+        <w:t>getFolders</w:t>
+      </w:r>
+      <w:bookmarkEnd w:id="14"/>
+      <w:proofErr w:type="spellEnd"/>
+    </w:p>
+    <w:p>
+      <w:r>
+        <w:t>Prerequisites: authenticated password</w:t>
+      </w:r>
+    </w:p>
+    <w:p>
+      <w:r>
+        <w:t>Method: GET</w:t>
+      </w:r>
+    </w:p>
+    <w:p>
+      <w:r>
+        <w:t xml:space="preserve">Parameters: </w:t>
+      </w:r>
+    </w:p>
+    <w:p>
+      <w:pPr>
+        <w:ind w:left="720"/>
+        <w:rPr>
+          <w:rFonts w:ascii="Courier New" w:hAnsi="Courier New" w:cs="Courier New"/>
+        </w:rPr>
+      </w:pPr>
+      <w:proofErr w:type="gramStart"/>
+      <w:r>
+        <w:rPr>
+          <w:rFonts w:ascii="Courier New" w:hAnsi="Courier New" w:cs="Courier New"/>
+        </w:rPr>
+        <w:t>?</w:t>
+      </w:r>
+      <w:proofErr w:type="spellStart"/>
+      <w:r>
+        <w:rPr>
+          <w:rFonts w:ascii="Courier New" w:hAnsi="Courier New" w:cs="Courier New"/>
+        </w:rPr>
+        <w:t>folderType</w:t>
+      </w:r>
+      <w:proofErr w:type="spellEnd"/>
+      <w:proofErr w:type="gramEnd"/>
+      <w:r>
+        <w:rPr>
+          <w:rFonts w:ascii="Courier New" w:hAnsi="Courier New" w:cs="Courier New"/>
+        </w:rPr>
+        <w:t>=</w:t>
+      </w:r>
+      <w:r>
+        <w:rPr>
+          <w:rFonts w:ascii="Courier New" w:hAnsi="Courier New" w:cs="Courier New"/>
+        </w:rPr>
+        <w:t>&lt;1=library, 2=reports &gt;</w:t>
+      </w:r>
+      <w:r>
+        <w:rPr>
+          <w:rFonts w:ascii="Courier New" w:hAnsi="Courier New" w:cs="Courier New"/>
+        </w:rPr>
+        <w:t>&amp;</w:t>
+      </w:r>
+      <w:proofErr w:type="spellStart"/>
+      <w:r>
+        <w:rPr>
+          <w:rFonts w:ascii="Courier New" w:hAnsi="Courier New" w:cs="Courier New"/>
+        </w:rPr>
+        <w:t>parentUuid</w:t>
+      </w:r>
+      <w:proofErr w:type="spellEnd"/>
+      <w:r>
+        <w:rPr>
+          <w:rFonts w:ascii="Courier New" w:hAnsi="Courier New" w:cs="Courier New"/>
+        </w:rPr>
+        <w:t>=</w:t>
+      </w:r>
+      <w:r>
+        <w:rPr>
+          <w:rFonts w:ascii="Courier New" w:hAnsi="Courier New" w:cs="Courier New"/>
+        </w:rPr>
+        <w:t>&lt;optional parent&gt;</w:t>
+      </w:r>
+    </w:p>
+    <w:p>
+      <w:r>
+        <w:t xml:space="preserve">Response: </w:t>
+      </w:r>
+    </w:p>
+    <w:p>
+      <w:pPr>
+        <w:spacing w:after="0"/>
+        <w:ind w:left="720"/>
+        <w:rPr>
+          <w:rFonts w:ascii="Courier New" w:hAnsi="Courier New" w:cs="Courier New"/>
+        </w:rPr>
+      </w:pPr>
+      <w:r>
+        <w:rPr>
+          <w:rFonts w:ascii="Courier New" w:hAnsi="Courier New" w:cs="Courier New"/>
+        </w:rPr>
+        <w:t>{“folders”: [</w:t>
+      </w:r>
+    </w:p>
+    <w:p>
+      <w:pPr>
+        <w:spacing w:after="0"/>
+        <w:ind w:left="1440"/>
+        <w:rPr>
+          <w:rFonts w:ascii="Courier New" w:hAnsi="Courier New" w:cs="Courier New"/>
+        </w:rPr>
+      </w:pPr>
+      <w:r>
+        <w:rPr>
+          <w:rFonts w:ascii="Courier New" w:hAnsi="Courier New" w:cs="Courier New"/>
+        </w:rPr>
+        <w:t>{“</w:t>
+      </w:r>
+      <w:proofErr w:type="spellStart"/>
+      <w:r>
+        <w:rPr>
+          <w:rFonts w:ascii="Courier New" w:hAnsi="Courier New" w:cs="Courier New"/>
+        </w:rPr>
+        <w:t>uuid</w:t>
+      </w:r>
+      <w:proofErr w:type="spellEnd"/>
+      <w:r>
+        <w:rPr>
+          <w:rFonts w:ascii="Courier New" w:hAnsi="Courier New" w:cs="Courier New"/>
+        </w:rPr>
+        <w:t>”:</w:t>
+      </w:r>
+      <w:r>
+        <w:rPr>
+          <w:rFonts w:ascii="Courier New" w:hAnsi="Courier New" w:cs="Courier New"/>
+        </w:rPr>
+        <w:t xml:space="preserve"> </w:t>
+      </w:r>
+      <w:r>
+        <w:rPr>
+          <w:rFonts w:ascii="Courier New" w:hAnsi="Courier New" w:cs="Courier New"/>
+        </w:rPr>
+        <w:t xml:space="preserve">&lt;folder UUID&gt;, </w:t>
+      </w:r>
+    </w:p>
+    <w:p>
+      <w:pPr>
+        <w:spacing w:after="0"/>
+        <w:ind w:left="1440"/>
+        <w:rPr>
+          <w:rFonts w:ascii="Courier New" w:hAnsi="Courier New" w:cs="Courier New"/>
+        </w:rPr>
+      </w:pPr>
+      <w:r>
+        <w:rPr>
+          <w:rFonts w:ascii="Courier New" w:hAnsi="Courier New" w:cs="Courier New"/>
+        </w:rPr>
+        <w:t>“</w:t>
+      </w:r>
+      <w:r>
+        <w:rPr>
+          <w:rFonts w:ascii="Courier New" w:hAnsi="Courier New" w:cs="Courier New"/>
+        </w:rPr>
+        <w:t>n</w:t>
+      </w:r>
+      <w:r>
+        <w:rPr>
+          <w:rFonts w:ascii="Courier New" w:hAnsi="Courier New" w:cs="Courier New"/>
+        </w:rPr>
+        <w:t>ame”:</w:t>
+      </w:r>
+      <w:r>
+        <w:rPr>
+          <w:rFonts w:ascii="Courier New" w:hAnsi="Courier New" w:cs="Courier New"/>
+        </w:rPr>
+        <w:t xml:space="preserve"> </w:t>
+      </w:r>
+      <w:r>
+        <w:rPr>
+          <w:rFonts w:ascii="Courier New" w:hAnsi="Courier New" w:cs="Courier New"/>
+        </w:rPr>
+        <w:t xml:space="preserve">&lt;name&gt;, </w:t>
+      </w:r>
+    </w:p>
+    <w:p>
+      <w:pPr>
+        <w:spacing w:after="0"/>
+        <w:ind w:left="1440"/>
+        <w:rPr>
+          <w:rFonts w:ascii="Courier New" w:hAnsi="Courier New" w:cs="Courier New"/>
+        </w:rPr>
+      </w:pPr>
+      <w:r>
+        <w:rPr>
+          <w:rFonts w:ascii="Courier New" w:hAnsi="Courier New" w:cs="Courier New"/>
+        </w:rPr>
+        <w:t>“type”: &lt;1=library, 2=reports&gt;,</w:t>
+      </w:r>
+    </w:p>
+    <w:p>
+      <w:pPr>
+        <w:spacing w:after="0"/>
+        <w:ind w:left="1440"/>
+        <w:rPr>
+          <w:rFonts w:ascii="Courier New" w:hAnsi="Courier New" w:cs="Courier New"/>
+        </w:rPr>
+      </w:pPr>
+      <w:r>
+        <w:rPr>
+          <w:rFonts w:ascii="Courier New" w:hAnsi="Courier New" w:cs="Courier New"/>
+        </w:rPr>
+        <w:t>“</w:t>
+      </w:r>
+      <w:proofErr w:type="spellStart"/>
+      <w:r>
+        <w:rPr>
+          <w:rFonts w:ascii="Courier New" w:hAnsi="Courier New" w:cs="Courier New"/>
+        </w:rPr>
+        <w:t>parentFolderUuid</w:t>
+      </w:r>
+      <w:proofErr w:type="spellEnd"/>
+      <w:r>
+        <w:rPr>
+          <w:rFonts w:ascii="Courier New" w:hAnsi="Courier New" w:cs="Courier New"/>
+        </w:rPr>
+        <w:t>”:</w:t>
+      </w:r>
+      <w:r>
+        <w:rPr>
+          <w:rFonts w:ascii="Courier New" w:hAnsi="Courier New" w:cs="Courier New"/>
+        </w:rPr>
+        <w:t xml:space="preserve"> </w:t>
+      </w:r>
+      <w:r>
+        <w:rPr>
+          <w:rFonts w:ascii="Courier New" w:hAnsi="Courier New" w:cs="Courier New"/>
+        </w:rPr>
+        <w:t xml:space="preserve">&lt;UUID of parent or not present for top-level ones&gt;, </w:t>
+      </w:r>
+    </w:p>
+    <w:p>
+      <w:pPr>
+        <w:spacing w:after="0"/>
+        <w:ind w:left="1440"/>
+        <w:rPr>
+          <w:rFonts w:ascii="Courier New" w:hAnsi="Courier New" w:cs="Courier New"/>
+        </w:rPr>
+      </w:pPr>
+      <w:r>
+        <w:rPr>
+          <w:rFonts w:ascii="Courier New" w:hAnsi="Courier New" w:cs="Courier New"/>
+        </w:rPr>
+        <w:t>“</w:t>
+      </w:r>
+      <w:proofErr w:type="spellStart"/>
+      <w:r>
+        <w:rPr>
+          <w:rFonts w:ascii="Courier New" w:hAnsi="Courier New" w:cs="Courier New"/>
+        </w:rPr>
+        <w:t>c</w:t>
+      </w:r>
+      <w:r>
+        <w:rPr>
+          <w:rFonts w:ascii="Courier New" w:hAnsi="Courier New" w:cs="Courier New"/>
+        </w:rPr>
+        <w:t>ontentCount</w:t>
+      </w:r>
+      <w:proofErr w:type="spellEnd"/>
+      <w:r>
+        <w:rPr>
+          <w:rFonts w:ascii="Courier New" w:hAnsi="Courier New" w:cs="Courier New"/>
+        </w:rPr>
+        <w:t>”:</w:t>
+      </w:r>
+      <w:r>
+        <w:rPr>
+          <w:rFonts w:ascii="Courier New" w:hAnsi="Courier New" w:cs="Courier New"/>
+        </w:rPr>
+        <w:t xml:space="preserve"> </w:t>
+      </w:r>
+      <w:r>
+        <w:rPr>
+          <w:rFonts w:ascii="Courier New" w:hAnsi="Courier New" w:cs="Courier New"/>
+        </w:rPr>
+        <w:t>&lt;number of items in this folder&gt;}</w:t>
+      </w:r>
+    </w:p>
+    <w:p>
+      <w:pPr>
+        <w:spacing w:after="0"/>
+        <w:ind w:left="1440"/>
+        <w:rPr>
+          <w:rFonts w:ascii="Courier New" w:hAnsi="Courier New" w:cs="Courier New"/>
+        </w:rPr>
+      </w:pPr>
+      <w:r>
+        <w:rPr>
+          <w:rFonts w:ascii="Courier New" w:hAnsi="Courier New" w:cs="Courier New"/>
+        </w:rPr>
+        <w:t>…repeated for each folder</w:t>
+      </w:r>
+    </w:p>
+    <w:p>
+      <w:pPr>
+        <w:ind w:left="720"/>
+        <w:rPr>
+          <w:rFonts w:ascii="Courier New" w:hAnsi="Courier New" w:cs="Courier New"/>
+        </w:rPr>
+      </w:pPr>
+      <w:r>
+        <w:rPr>
+          <w:rFonts w:ascii="Courier New" w:hAnsi="Courier New" w:cs="Courier New"/>
+        </w:rPr>
+        <w:t>]}</w:t>
+      </w:r>
+    </w:p>
+    <w:p>
+      <w:r>
+        <w:t>Returns all folders at the currently selected organisation</w:t>
+      </w:r>
+      <w:r>
+        <w:t xml:space="preserve"> for the given type</w:t>
+      </w:r>
+      <w:r>
+        <w:t xml:space="preserve">. Child folder records will have a </w:t>
+      </w:r>
+      <w:proofErr w:type="spellStart"/>
+      <w:r>
+        <w:t>ParentUuid</w:t>
+      </w:r>
+      <w:proofErr w:type="spellEnd"/>
+      <w:r>
+        <w:t xml:space="preserve"> attribute, allowing the hierarchy to be easily constructed.</w:t>
+      </w:r>
+    </w:p>
+    <w:p/>
+    <w:p>
+      <w:pPr>
+        <w:pStyle w:val="Heading2"/>
+      </w:pPr>
+      <w:bookmarkStart w:id="15" w:name="_Toc444177959"/>
+      <w:r>
+        <w:t>/</w:t>
+      </w:r>
+      <w:proofErr w:type="spellStart"/>
+      <w:r>
+        <w:t>api</w:t>
+      </w:r>
+      <w:proofErr w:type="spellEnd"/>
+      <w:r>
+        <w:t>/folder/</w:t>
+      </w:r>
+      <w:proofErr w:type="spellStart"/>
+      <w:r>
+        <w:t>getFolderContents</w:t>
+      </w:r>
+      <w:bookmarkEnd w:id="15"/>
+      <w:proofErr w:type="spellEnd"/>
+    </w:p>
+    <w:p>
+      <w:r>
+        <w:t>Prerequisites: authenticated password</w:t>
+      </w:r>
+    </w:p>
+    <w:p>
+      <w:r>
+        <w:t>Method: GET</w:t>
+      </w:r>
+    </w:p>
+    <w:p>
+      <w:r>
+        <w:t xml:space="preserve">Parameters: </w:t>
+      </w:r>
+    </w:p>
+    <w:p>
+      <w:pPr>
+        <w:ind w:left="720"/>
+        <w:rPr>
+          <w:rFonts w:ascii="Courier New" w:hAnsi="Courier New" w:cs="Courier New"/>
+        </w:rPr>
+      </w:pPr>
+      <w:proofErr w:type="gramStart"/>
+      <w:r>
+        <w:rPr>
+          <w:rFonts w:ascii="Courier New" w:hAnsi="Courier New" w:cs="Courier New"/>
+        </w:rPr>
+        <w:t>?</w:t>
+      </w:r>
+      <w:proofErr w:type="spellStart"/>
+      <w:r>
+        <w:rPr>
+          <w:rFonts w:ascii="Courier New" w:hAnsi="Courier New" w:cs="Courier New"/>
+        </w:rPr>
+        <w:t>uuid</w:t>
+      </w:r>
+      <w:proofErr w:type="spellEnd"/>
+      <w:proofErr w:type="gramEnd"/>
+      <w:r>
+        <w:rPr>
+          <w:rFonts w:ascii="Courier New" w:hAnsi="Courier New" w:cs="Courier New"/>
+        </w:rPr>
+        <w:t>=</w:t>
+      </w:r>
+      <w:r>
+        <w:rPr>
+          <w:rFonts w:ascii="Courier New" w:hAnsi="Courier New" w:cs="Courier New"/>
+        </w:rPr>
+        <w:t>&lt;folder UUID&gt;</w:t>
+      </w:r>
+    </w:p>
+    <w:p>
+      <w:r>
+        <w:t xml:space="preserve">Response: </w:t>
+      </w:r>
+    </w:p>
+    <w:p>
+      <w:pPr>
+        <w:spacing w:after="0"/>
+        <w:ind w:left="720"/>
+        <w:rPr>
+          <w:rFonts w:ascii="Courier New" w:hAnsi="Courier New" w:cs="Courier New"/>
+        </w:rPr>
+      </w:pPr>
+      <w:r>
+        <w:rPr>
+          <w:rFonts w:ascii="Courier New" w:hAnsi="Courier New" w:cs="Courier New"/>
+        </w:rPr>
+        <w:t>{“</w:t>
+      </w:r>
+      <w:r>
+        <w:rPr>
+          <w:rFonts w:ascii="Courier New" w:hAnsi="Courier New" w:cs="Courier New"/>
+        </w:rPr>
+        <w:t>contents</w:t>
+      </w:r>
+      <w:r>
+        <w:rPr>
+          <w:rFonts w:ascii="Courier New" w:hAnsi="Courier New" w:cs="Courier New"/>
+        </w:rPr>
+        <w:t>”: [</w:t>
+      </w:r>
+    </w:p>
+    <w:p>
+      <w:pPr>
+        <w:spacing w:after="0"/>
+        <w:ind w:left="1440"/>
+        <w:rPr>
+          <w:rFonts w:ascii="Courier New" w:hAnsi="Courier New" w:cs="Courier New"/>
+        </w:rPr>
+      </w:pPr>
+      <w:r>
+        <w:rPr>
+          <w:rFonts w:ascii="Courier New" w:hAnsi="Courier New" w:cs="Courier New"/>
+        </w:rPr>
+        <w:t>{“</w:t>
+      </w:r>
+      <w:proofErr w:type="spellStart"/>
+      <w:r>
+        <w:rPr>
+          <w:rFonts w:ascii="Courier New" w:hAnsi="Courier New" w:cs="Courier New"/>
+        </w:rPr>
+        <w:t>uuid</w:t>
+      </w:r>
+      <w:proofErr w:type="spellEnd"/>
+      <w:r>
+        <w:rPr>
+          <w:rFonts w:ascii="Courier New" w:hAnsi="Courier New" w:cs="Courier New"/>
+        </w:rPr>
+        <w:t>”: &lt;</w:t>
+      </w:r>
+      <w:proofErr w:type="spellStart"/>
+      <w:r>
+        <w:rPr>
+          <w:rFonts w:ascii="Courier New" w:hAnsi="Courier New" w:cs="Courier New"/>
+        </w:rPr>
+        <w:t>uuid</w:t>
+      </w:r>
+      <w:proofErr w:type="spellEnd"/>
+      <w:r>
+        <w:rPr>
+          <w:rFonts w:ascii="Courier New" w:hAnsi="Courier New" w:cs="Courier New"/>
+        </w:rPr>
+        <w:t xml:space="preserve"> of item&gt;,</w:t>
+      </w:r>
+    </w:p>
+    <w:p>
+      <w:pPr>
+        <w:spacing w:after="0"/>
+        <w:ind w:left="1440"/>
+        <w:rPr>
+          <w:rFonts w:ascii="Courier New" w:hAnsi="Courier New" w:cs="Courier New"/>
+        </w:rPr>
+      </w:pPr>
+      <w:r>
+        <w:rPr>
+          <w:rFonts w:ascii="Courier New" w:hAnsi="Courier New" w:cs="Courier New"/>
+        </w:rPr>
+        <w:t>“type”: &lt;1=report, 2=query, 6=list output&gt;.</w:t>
+      </w:r>
+    </w:p>
+    <w:p>
+      <w:pPr>
+        <w:spacing w:after="0"/>
+        <w:ind w:left="1440"/>
+        <w:rPr>
+          <w:rFonts w:ascii="Courier New" w:hAnsi="Courier New" w:cs="Courier New"/>
+        </w:rPr>
+      </w:pPr>
+      <w:r>
+        <w:rPr>
+          <w:rFonts w:ascii="Courier New" w:hAnsi="Courier New" w:cs="Courier New"/>
+        </w:rPr>
+        <w:t>“</w:t>
+      </w:r>
+      <w:proofErr w:type="spellStart"/>
+      <w:r>
+        <w:rPr>
+          <w:rFonts w:ascii="Courier New" w:hAnsi="Courier New" w:cs="Courier New"/>
+        </w:rPr>
+        <w:t>lastModified</w:t>
+      </w:r>
+      <w:proofErr w:type="spellEnd"/>
+      <w:r>
+        <w:rPr>
+          <w:rFonts w:ascii="Courier New" w:hAnsi="Courier New" w:cs="Courier New"/>
+        </w:rPr>
+        <w:t>”: &lt;date time&gt;,</w:t>
+      </w:r>
+    </w:p>
+    <w:p>
+      <w:pPr>
+        <w:spacing w:after="0"/>
+        <w:ind w:left="1440"/>
+        <w:rPr>
+          <w:rFonts w:ascii="Courier New" w:hAnsi="Courier New" w:cs="Courier New"/>
+        </w:rPr>
+      </w:pPr>
+      <w:r>
+        <w:rPr>
+          <w:rFonts w:ascii="Courier New" w:hAnsi="Courier New" w:cs="Courier New"/>
+        </w:rPr>
+        <w:t>“</w:t>
+      </w:r>
+      <w:proofErr w:type="spellStart"/>
+      <w:r>
+        <w:rPr>
+          <w:rFonts w:ascii="Courier New" w:hAnsi="Courier New" w:cs="Courier New"/>
+        </w:rPr>
+        <w:t>lastRun</w:t>
+      </w:r>
+      <w:proofErr w:type="spellEnd"/>
+      <w:r>
+        <w:rPr>
+          <w:rFonts w:ascii="Courier New" w:hAnsi="Courier New" w:cs="Courier New"/>
+        </w:rPr>
+        <w:t>”: &lt;only present for reports&gt;,</w:t>
+      </w:r>
+    </w:p>
+    <w:p>
+      <w:pPr>
+        <w:spacing w:after="0"/>
+        <w:ind w:left="1440"/>
+        <w:rPr>
+          <w:rFonts w:ascii="Courier New" w:hAnsi="Courier New" w:cs="Courier New"/>
+        </w:rPr>
+      </w:pPr>
+      <w:r>
+        <w:rPr>
+          <w:rFonts w:ascii="Courier New" w:hAnsi="Courier New" w:cs="Courier New"/>
+        </w:rPr>
+        <w:t>“</w:t>
+      </w:r>
+      <w:proofErr w:type="spellStart"/>
+      <w:r>
+        <w:rPr>
+          <w:rFonts w:ascii="Courier New" w:hAnsi="Courier New" w:cs="Courier New"/>
+        </w:rPr>
+        <w:t>isScheduled</w:t>
+      </w:r>
+      <w:proofErr w:type="spellEnd"/>
+      <w:r>
+        <w:rPr>
+          <w:rFonts w:ascii="Courier New" w:hAnsi="Courier New" w:cs="Courier New"/>
+        </w:rPr>
+        <w:t>”: &lt;only present for reports&gt;}</w:t>
+      </w:r>
+    </w:p>
+    <w:p>
+      <w:pPr>
+        <w:spacing w:after="0"/>
+        <w:ind w:left="1440"/>
+        <w:rPr>
+          <w:rFonts w:ascii="Courier New" w:hAnsi="Courier New" w:cs="Courier New"/>
+        </w:rPr>
+      </w:pPr>
+      <w:r>
+        <w:rPr>
+          <w:rFonts w:ascii="Courier New" w:hAnsi="Courier New" w:cs="Courier New"/>
+        </w:rPr>
+        <w:t>…repeated for each query in the folder</w:t>
+      </w:r>
+    </w:p>
+    <w:p>
+      <w:pPr>
+        <w:spacing w:after="0"/>
+        <w:ind w:left="720"/>
+        <w:rPr>
+          <w:rFonts w:ascii="Courier New" w:hAnsi="Courier New" w:cs="Courier New"/>
+        </w:rPr>
+      </w:pPr>
+      <w:r>
+        <w:rPr>
+          <w:rFonts w:ascii="Courier New" w:hAnsi="Courier New" w:cs="Courier New"/>
+        </w:rPr>
+        <w:t>]}</w:t>
+      </w:r>
+    </w:p>
+    <w:p>
+      <w:pPr>
+        <w:spacing w:before="240"/>
+      </w:pPr>
+      <w:r>
+        <w:t xml:space="preserve">Returns </w:t>
+      </w:r>
+      <w:r>
+        <w:t>details of the content of a folder, including all queries, outputs and reports in that folder. Depending on the folder type (library or reports), either only reports or a mix of queries and outputs will be returned.</w:t>
+      </w:r>
+    </w:p>
+    <w:p/>
+    <w:p>
+      <w:bookmarkStart w:id="16" w:name="_GoBack"/>
+      <w:bookmarkEnd w:id="16"/>
+    </w:p>
+    <w:p>
+      <w:pPr>
+        <w:pStyle w:val="Heading2"/>
+      </w:pPr>
+      <w:bookmarkStart w:id="17" w:name="_Toc444177956"/>
+      <w:r>
+        <w:t>/</w:t>
+      </w:r>
+      <w:proofErr w:type="spellStart"/>
+      <w:r>
+        <w:t>api</w:t>
+      </w:r>
+      <w:proofErr w:type="spellEnd"/>
+      <w:r>
+        <w:t>/folder/</w:t>
+      </w:r>
+      <w:proofErr w:type="spellStart"/>
+      <w:r>
         <w:t>save</w:t>
       </w:r>
       <w:r>
         <w:t>Folder</w:t>
       </w:r>
-      <w:bookmarkEnd w:id="14"/>
+      <w:bookmarkEnd w:id="17"/>
       <w:proofErr w:type="spellEnd"/>
     </w:p>
     <w:p>
@@ -4084,7 +4734,7 @@
       <w:pPr>
         <w:pStyle w:val="Heading2"/>
       </w:pPr>
-      <w:bookmarkStart w:id="15" w:name="_Toc443994603"/>
+      <w:bookmarkStart w:id="18" w:name="_Toc444177957"/>
       <w:r>
         <w:t>/</w:t>
       </w:r>
@@ -4103,7 +4753,7 @@
       <w:r>
         <w:t>Folder</w:t>
       </w:r>
-      <w:bookmarkEnd w:id="15"/>
+      <w:bookmarkEnd w:id="18"/>
       <w:proofErr w:type="spellEnd"/>
     </w:p>
     <w:p>
@@ -4175,895 +4825,6 @@
         <w:t>Deletes a folder and all contents in it, including reports, queries and sub-folders etc.</w:t>
       </w:r>
     </w:p>
-    <w:p/>
-    <w:p>
-      <w:pPr>
-        <w:pStyle w:val="Heading2"/>
-      </w:pPr>
-      <w:bookmarkStart w:id="16" w:name="_Toc443994604"/>
-      <w:r>
-        <w:t>/</w:t>
-      </w:r>
-      <w:proofErr w:type="spellStart"/>
-      <w:r>
-        <w:t>api</w:t>
-      </w:r>
-      <w:proofErr w:type="spellEnd"/>
-      <w:r>
-        <w:t>/folder/</w:t>
-      </w:r>
-      <w:proofErr w:type="spellStart"/>
-      <w:r>
-        <w:t>getFolders</w:t>
-      </w:r>
-      <w:bookmarkEnd w:id="16"/>
-      <w:proofErr w:type="spellEnd"/>
-    </w:p>
-    <w:p>
-      <w:r>
-        <w:t>Prerequisites: authenticated password</w:t>
-      </w:r>
-    </w:p>
-    <w:p>
-      <w:r>
-        <w:t>Method: GET</w:t>
-      </w:r>
-    </w:p>
-    <w:p>
-      <w:r>
-        <w:t xml:space="preserve">Parameters: </w:t>
-      </w:r>
-    </w:p>
-    <w:p>
-      <w:pPr>
-        <w:ind w:left="720"/>
-        <w:rPr>
-          <w:rFonts w:ascii="Courier New" w:hAnsi="Courier New" w:cs="Courier New"/>
-        </w:rPr>
-      </w:pPr>
-      <w:proofErr w:type="gramStart"/>
-      <w:r>
-        <w:rPr>
-          <w:rFonts w:ascii="Courier New" w:hAnsi="Courier New" w:cs="Courier New"/>
-        </w:rPr>
-        <w:t>?</w:t>
-      </w:r>
-      <w:proofErr w:type="spellStart"/>
-      <w:r>
-        <w:rPr>
-          <w:rFonts w:ascii="Courier New" w:hAnsi="Courier New" w:cs="Courier New"/>
-        </w:rPr>
-        <w:t>folderType</w:t>
-      </w:r>
-      <w:proofErr w:type="spellEnd"/>
-      <w:proofErr w:type="gramEnd"/>
-      <w:r>
-        <w:rPr>
-          <w:rFonts w:ascii="Courier New" w:hAnsi="Courier New" w:cs="Courier New"/>
-        </w:rPr>
-        <w:t>=</w:t>
-      </w:r>
-      <w:r>
-        <w:rPr>
-          <w:rFonts w:ascii="Courier New" w:hAnsi="Courier New" w:cs="Courier New"/>
-        </w:rPr>
-        <w:t>&lt;</w:t>
-      </w:r>
-      <w:r>
-        <w:rPr>
-          <w:rFonts w:ascii="Courier New" w:hAnsi="Courier New" w:cs="Courier New"/>
-        </w:rPr>
-        <w:t>1=library, 2=reports</w:t>
-      </w:r>
-      <w:r>
-        <w:rPr>
-          <w:rFonts w:ascii="Courier New" w:hAnsi="Courier New" w:cs="Courier New"/>
-        </w:rPr>
-        <w:t xml:space="preserve"> &gt;</w:t>
-      </w:r>
-      <w:r>
-        <w:rPr>
-          <w:rFonts w:ascii="Courier New" w:hAnsi="Courier New" w:cs="Courier New"/>
-        </w:rPr>
-        <w:t>&amp;</w:t>
-      </w:r>
-      <w:proofErr w:type="spellStart"/>
-      <w:r>
-        <w:rPr>
-          <w:rFonts w:ascii="Courier New" w:hAnsi="Courier New" w:cs="Courier New"/>
-        </w:rPr>
-        <w:t>parentUuid</w:t>
-      </w:r>
-      <w:proofErr w:type="spellEnd"/>
-      <w:r>
-        <w:rPr>
-          <w:rFonts w:ascii="Courier New" w:hAnsi="Courier New" w:cs="Courier New"/>
-        </w:rPr>
-        <w:t>=</w:t>
-      </w:r>
-      <w:r>
-        <w:rPr>
-          <w:rFonts w:ascii="Courier New" w:hAnsi="Courier New" w:cs="Courier New"/>
-        </w:rPr>
-        <w:t>&lt;optional parent&gt;</w:t>
-      </w:r>
-    </w:p>
-    <w:p>
-      <w:r>
-        <w:t xml:space="preserve">Response: </w:t>
-      </w:r>
-    </w:p>
-    <w:p>
-      <w:pPr>
-        <w:spacing w:after="0"/>
-        <w:ind w:left="720"/>
-        <w:rPr>
-          <w:rFonts w:ascii="Courier New" w:hAnsi="Courier New" w:cs="Courier New"/>
-        </w:rPr>
-      </w:pPr>
-      <w:r>
-        <w:rPr>
-          <w:rFonts w:ascii="Courier New" w:hAnsi="Courier New" w:cs="Courier New"/>
-        </w:rPr>
-        <w:t>{“folders”: [</w:t>
-      </w:r>
-    </w:p>
-    <w:p>
-      <w:pPr>
-        <w:spacing w:after="0"/>
-        <w:ind w:left="1440"/>
-        <w:rPr>
-          <w:rFonts w:ascii="Courier New" w:hAnsi="Courier New" w:cs="Courier New"/>
-        </w:rPr>
-      </w:pPr>
-      <w:r>
-        <w:rPr>
-          <w:rFonts w:ascii="Courier New" w:hAnsi="Courier New" w:cs="Courier New"/>
-        </w:rPr>
-        <w:lastRenderedPageBreak/>
-        <w:t>{“</w:t>
-      </w:r>
-      <w:proofErr w:type="spellStart"/>
-      <w:r>
-        <w:rPr>
-          <w:rFonts w:ascii="Courier New" w:hAnsi="Courier New" w:cs="Courier New"/>
-        </w:rPr>
-        <w:t>uuid</w:t>
-      </w:r>
-      <w:proofErr w:type="spellEnd"/>
-      <w:r>
-        <w:rPr>
-          <w:rFonts w:ascii="Courier New" w:hAnsi="Courier New" w:cs="Courier New"/>
-        </w:rPr>
-        <w:t>”:</w:t>
-      </w:r>
-      <w:r>
-        <w:rPr>
-          <w:rFonts w:ascii="Courier New" w:hAnsi="Courier New" w:cs="Courier New"/>
-        </w:rPr>
-        <w:t xml:space="preserve"> </w:t>
-      </w:r>
-      <w:r>
-        <w:rPr>
-          <w:rFonts w:ascii="Courier New" w:hAnsi="Courier New" w:cs="Courier New"/>
-        </w:rPr>
-        <w:t xml:space="preserve">&lt;folder UUID&gt;, </w:t>
-      </w:r>
-    </w:p>
-    <w:p>
-      <w:pPr>
-        <w:spacing w:after="0"/>
-        <w:ind w:left="1440"/>
-        <w:rPr>
-          <w:rFonts w:ascii="Courier New" w:hAnsi="Courier New" w:cs="Courier New"/>
-        </w:rPr>
-      </w:pPr>
-      <w:r>
-        <w:rPr>
-          <w:rFonts w:ascii="Courier New" w:hAnsi="Courier New" w:cs="Courier New"/>
-        </w:rPr>
-        <w:t>“</w:t>
-      </w:r>
-      <w:r>
-        <w:rPr>
-          <w:rFonts w:ascii="Courier New" w:hAnsi="Courier New" w:cs="Courier New"/>
-        </w:rPr>
-        <w:t>n</w:t>
-      </w:r>
-      <w:r>
-        <w:rPr>
-          <w:rFonts w:ascii="Courier New" w:hAnsi="Courier New" w:cs="Courier New"/>
-        </w:rPr>
-        <w:t>ame”:</w:t>
-      </w:r>
-      <w:r>
-        <w:rPr>
-          <w:rFonts w:ascii="Courier New" w:hAnsi="Courier New" w:cs="Courier New"/>
-        </w:rPr>
-        <w:t xml:space="preserve"> </w:t>
-      </w:r>
-      <w:r>
-        <w:rPr>
-          <w:rFonts w:ascii="Courier New" w:hAnsi="Courier New" w:cs="Courier New"/>
-        </w:rPr>
-        <w:t xml:space="preserve">&lt;name&gt;, </w:t>
-      </w:r>
-    </w:p>
-    <w:p>
-      <w:pPr>
-        <w:spacing w:after="0"/>
-        <w:ind w:left="1440"/>
-        <w:rPr>
-          <w:rFonts w:ascii="Courier New" w:hAnsi="Courier New" w:cs="Courier New"/>
-        </w:rPr>
-      </w:pPr>
-      <w:r>
-        <w:rPr>
-          <w:rFonts w:ascii="Courier New" w:hAnsi="Courier New" w:cs="Courier New"/>
-        </w:rPr>
-        <w:t>“</w:t>
-      </w:r>
-      <w:r>
-        <w:rPr>
-          <w:rFonts w:ascii="Courier New" w:hAnsi="Courier New" w:cs="Courier New"/>
-        </w:rPr>
-        <w:t>t</w:t>
-      </w:r>
-      <w:r>
-        <w:rPr>
-          <w:rFonts w:ascii="Courier New" w:hAnsi="Courier New" w:cs="Courier New"/>
-        </w:rPr>
-        <w:t>ype”: &lt;1=library, 2=reports&gt;,</w:t>
-      </w:r>
-    </w:p>
-    <w:p>
-      <w:pPr>
-        <w:spacing w:after="0"/>
-        <w:ind w:left="1440"/>
-        <w:rPr>
-          <w:rFonts w:ascii="Courier New" w:hAnsi="Courier New" w:cs="Courier New"/>
-        </w:rPr>
-      </w:pPr>
-      <w:r>
-        <w:rPr>
-          <w:rFonts w:ascii="Courier New" w:hAnsi="Courier New" w:cs="Courier New"/>
-        </w:rPr>
-        <w:t>“</w:t>
-      </w:r>
-      <w:proofErr w:type="spellStart"/>
-      <w:r>
-        <w:rPr>
-          <w:rFonts w:ascii="Courier New" w:hAnsi="Courier New" w:cs="Courier New"/>
-        </w:rPr>
-        <w:t>parentFolderUuid</w:t>
-      </w:r>
-      <w:proofErr w:type="spellEnd"/>
-      <w:r>
-        <w:rPr>
-          <w:rFonts w:ascii="Courier New" w:hAnsi="Courier New" w:cs="Courier New"/>
-        </w:rPr>
-        <w:t>”:</w:t>
-      </w:r>
-      <w:r>
-        <w:rPr>
-          <w:rFonts w:ascii="Courier New" w:hAnsi="Courier New" w:cs="Courier New"/>
-        </w:rPr>
-        <w:t xml:space="preserve"> </w:t>
-      </w:r>
-      <w:r>
-        <w:rPr>
-          <w:rFonts w:ascii="Courier New" w:hAnsi="Courier New" w:cs="Courier New"/>
-        </w:rPr>
-        <w:t xml:space="preserve">&lt;UUID of parent or not present for top-level ones&gt;, </w:t>
-      </w:r>
-    </w:p>
-    <w:p>
-      <w:pPr>
-        <w:spacing w:after="0"/>
-        <w:ind w:left="1440"/>
-        <w:rPr>
-          <w:rFonts w:ascii="Courier New" w:hAnsi="Courier New" w:cs="Courier New"/>
-        </w:rPr>
-      </w:pPr>
-      <w:r>
-        <w:rPr>
-          <w:rFonts w:ascii="Courier New" w:hAnsi="Courier New" w:cs="Courier New"/>
-        </w:rPr>
-        <w:t>“</w:t>
-      </w:r>
-      <w:proofErr w:type="spellStart"/>
-      <w:r>
-        <w:rPr>
-          <w:rFonts w:ascii="Courier New" w:hAnsi="Courier New" w:cs="Courier New"/>
-        </w:rPr>
-        <w:t>c</w:t>
-      </w:r>
-      <w:r>
-        <w:rPr>
-          <w:rFonts w:ascii="Courier New" w:hAnsi="Courier New" w:cs="Courier New"/>
-        </w:rPr>
-        <w:t>ontentCount</w:t>
-      </w:r>
-      <w:proofErr w:type="spellEnd"/>
-      <w:r>
-        <w:rPr>
-          <w:rFonts w:ascii="Courier New" w:hAnsi="Courier New" w:cs="Courier New"/>
-        </w:rPr>
-        <w:t>”:</w:t>
-      </w:r>
-      <w:r>
-        <w:rPr>
-          <w:rFonts w:ascii="Courier New" w:hAnsi="Courier New" w:cs="Courier New"/>
-        </w:rPr>
-        <w:t xml:space="preserve"> </w:t>
-      </w:r>
-      <w:r>
-        <w:rPr>
-          <w:rFonts w:ascii="Courier New" w:hAnsi="Courier New" w:cs="Courier New"/>
-        </w:rPr>
-        <w:t>&lt;number of items in this folder&gt;}</w:t>
-      </w:r>
-    </w:p>
-    <w:p>
-      <w:pPr>
-        <w:spacing w:after="0"/>
-        <w:ind w:left="1440"/>
-        <w:rPr>
-          <w:rFonts w:ascii="Courier New" w:hAnsi="Courier New" w:cs="Courier New"/>
-        </w:rPr>
-      </w:pPr>
-      <w:r>
-        <w:rPr>
-          <w:rFonts w:ascii="Courier New" w:hAnsi="Courier New" w:cs="Courier New"/>
-        </w:rPr>
-        <w:t>…repeated for each folder</w:t>
-      </w:r>
-    </w:p>
-    <w:p>
-      <w:pPr>
-        <w:ind w:left="720"/>
-        <w:rPr>
-          <w:rFonts w:ascii="Courier New" w:hAnsi="Courier New" w:cs="Courier New"/>
-        </w:rPr>
-      </w:pPr>
-      <w:r>
-        <w:rPr>
-          <w:rFonts w:ascii="Courier New" w:hAnsi="Courier New" w:cs="Courier New"/>
-        </w:rPr>
-        <w:t>]}</w:t>
-      </w:r>
-    </w:p>
-    <w:p>
-      <w:r>
-        <w:t>Returns all folders at the currently selected organisation</w:t>
-      </w:r>
-      <w:r>
-        <w:t xml:space="preserve"> for the given type</w:t>
-      </w:r>
-      <w:r>
-        <w:t xml:space="preserve">. Child folder records will have a </w:t>
-      </w:r>
-      <w:proofErr w:type="spellStart"/>
-      <w:r>
-        <w:t>ParentUuid</w:t>
-      </w:r>
-      <w:proofErr w:type="spellEnd"/>
-      <w:r>
-        <w:t xml:space="preserve"> attribute, allowing the hierarchy to be easily constructed.</w:t>
-      </w:r>
-    </w:p>
-    <w:p/>
-    <w:p>
-      <w:pPr>
-        <w:pStyle w:val="Heading2"/>
-      </w:pPr>
-      <w:bookmarkStart w:id="17" w:name="_Toc443994605"/>
-      <w:r>
-        <w:t>/</w:t>
-      </w:r>
-      <w:proofErr w:type="spellStart"/>
-      <w:r>
-        <w:t>api</w:t>
-      </w:r>
-      <w:proofErr w:type="spellEnd"/>
-      <w:r>
-        <w:t>/folder/</w:t>
-      </w:r>
-      <w:proofErr w:type="spellStart"/>
-      <w:r>
-        <w:t>getFolderContents</w:t>
-      </w:r>
-      <w:bookmarkEnd w:id="17"/>
-      <w:proofErr w:type="spellEnd"/>
-    </w:p>
-    <w:p>
-      <w:r>
-        <w:t>Prerequisites: authenticated password</w:t>
-      </w:r>
-    </w:p>
-    <w:p>
-      <w:r>
-        <w:t>Method: GET</w:t>
-      </w:r>
-    </w:p>
-    <w:p>
-      <w:r>
-        <w:t xml:space="preserve">Parameters: </w:t>
-      </w:r>
-    </w:p>
-    <w:p>
-      <w:pPr>
-        <w:ind w:left="720"/>
-        <w:rPr>
-          <w:rFonts w:ascii="Courier New" w:hAnsi="Courier New" w:cs="Courier New"/>
-        </w:rPr>
-      </w:pPr>
-      <w:proofErr w:type="gramStart"/>
-      <w:r>
-        <w:rPr>
-          <w:rFonts w:ascii="Courier New" w:hAnsi="Courier New" w:cs="Courier New"/>
-        </w:rPr>
-        <w:t>?</w:t>
-      </w:r>
-      <w:proofErr w:type="spellStart"/>
-      <w:r>
-        <w:rPr>
-          <w:rFonts w:ascii="Courier New" w:hAnsi="Courier New" w:cs="Courier New"/>
-        </w:rPr>
-        <w:t>uuid</w:t>
-      </w:r>
-      <w:proofErr w:type="spellEnd"/>
-      <w:proofErr w:type="gramEnd"/>
-      <w:r>
-        <w:rPr>
-          <w:rFonts w:ascii="Courier New" w:hAnsi="Courier New" w:cs="Courier New"/>
-        </w:rPr>
-        <w:t>=</w:t>
-      </w:r>
-      <w:r>
-        <w:rPr>
-          <w:rFonts w:ascii="Courier New" w:hAnsi="Courier New" w:cs="Courier New"/>
-        </w:rPr>
-        <w:t>&lt;</w:t>
-      </w:r>
-      <w:r>
-        <w:rPr>
-          <w:rFonts w:ascii="Courier New" w:hAnsi="Courier New" w:cs="Courier New"/>
-        </w:rPr>
-        <w:t>folder UUID</w:t>
-      </w:r>
-      <w:r>
-        <w:rPr>
-          <w:rFonts w:ascii="Courier New" w:hAnsi="Courier New" w:cs="Courier New"/>
-        </w:rPr>
-        <w:t>&gt;</w:t>
-      </w:r>
-    </w:p>
-    <w:p>
-      <w:r>
-        <w:t xml:space="preserve">Response: </w:t>
-      </w:r>
-    </w:p>
-    <w:p>
-      <w:pPr>
-        <w:spacing w:after="0"/>
-        <w:ind w:left="720"/>
-        <w:rPr>
-          <w:rFonts w:ascii="Courier New" w:hAnsi="Courier New" w:cs="Courier New"/>
-        </w:rPr>
-      </w:pPr>
-      <w:r>
-        <w:rPr>
-          <w:rFonts w:ascii="Courier New" w:hAnsi="Courier New" w:cs="Courier New"/>
-        </w:rPr>
-        <w:t>{“</w:t>
-      </w:r>
-      <w:proofErr w:type="spellStart"/>
-      <w:r>
-        <w:rPr>
-          <w:rFonts w:ascii="Courier New" w:hAnsi="Courier New" w:cs="Courier New"/>
-        </w:rPr>
-        <w:t>folder</w:t>
-      </w:r>
-      <w:r>
-        <w:rPr>
-          <w:rFonts w:ascii="Courier New" w:hAnsi="Courier New" w:cs="Courier New"/>
-        </w:rPr>
-        <w:t>Content</w:t>
-      </w:r>
-      <w:r>
-        <w:rPr>
-          <w:rFonts w:ascii="Courier New" w:hAnsi="Courier New" w:cs="Courier New"/>
-        </w:rPr>
-        <w:t>s</w:t>
-      </w:r>
-      <w:proofErr w:type="spellEnd"/>
-      <w:r>
-        <w:rPr>
-          <w:rFonts w:ascii="Courier New" w:hAnsi="Courier New" w:cs="Courier New"/>
-        </w:rPr>
-        <w:t>”: [</w:t>
-      </w:r>
-    </w:p>
-    <w:p>
-      <w:pPr>
-        <w:spacing w:after="0"/>
-        <w:ind w:left="1440"/>
-        <w:rPr>
-          <w:rFonts w:ascii="Courier New" w:hAnsi="Courier New" w:cs="Courier New"/>
-        </w:rPr>
-      </w:pPr>
-      <w:r>
-        <w:rPr>
-          <w:rFonts w:ascii="Courier New" w:hAnsi="Courier New" w:cs="Courier New"/>
-        </w:rPr>
-        <w:t>“queries”: [</w:t>
-      </w:r>
-    </w:p>
-    <w:p>
-      <w:pPr>
-        <w:spacing w:after="0"/>
-        <w:ind w:left="2160"/>
-        <w:rPr>
-          <w:rFonts w:ascii="Courier New" w:hAnsi="Courier New" w:cs="Courier New"/>
-        </w:rPr>
-      </w:pPr>
-      <w:r>
-        <w:rPr>
-          <w:rFonts w:ascii="Courier New" w:hAnsi="Courier New" w:cs="Courier New"/>
-        </w:rPr>
-        <w:t>{“</w:t>
-      </w:r>
-      <w:proofErr w:type="spellStart"/>
-      <w:r>
-        <w:rPr>
-          <w:rFonts w:ascii="Courier New" w:hAnsi="Courier New" w:cs="Courier New"/>
-        </w:rPr>
-        <w:t>u</w:t>
-      </w:r>
-      <w:r>
-        <w:rPr>
-          <w:rFonts w:ascii="Courier New" w:hAnsi="Courier New" w:cs="Courier New"/>
-        </w:rPr>
-        <w:t>uid</w:t>
-      </w:r>
-      <w:proofErr w:type="spellEnd"/>
-      <w:r>
-        <w:rPr>
-          <w:rFonts w:ascii="Courier New" w:hAnsi="Courier New" w:cs="Courier New"/>
-        </w:rPr>
-        <w:t>”: &lt;query UUID&gt;,</w:t>
-      </w:r>
-    </w:p>
-    <w:p>
-      <w:pPr>
-        <w:spacing w:after="0"/>
-        <w:ind w:left="2160"/>
-        <w:rPr>
-          <w:rFonts w:ascii="Courier New" w:hAnsi="Courier New" w:cs="Courier New"/>
-        </w:rPr>
-      </w:pPr>
-      <w:r>
-        <w:rPr>
-          <w:rFonts w:ascii="Courier New" w:hAnsi="Courier New" w:cs="Courier New"/>
-        </w:rPr>
-        <w:t>“</w:t>
-      </w:r>
-      <w:r>
-        <w:rPr>
-          <w:rFonts w:ascii="Courier New" w:hAnsi="Courier New" w:cs="Courier New"/>
-        </w:rPr>
-        <w:t>n</w:t>
-      </w:r>
-      <w:r>
-        <w:rPr>
-          <w:rFonts w:ascii="Courier New" w:hAnsi="Courier New" w:cs="Courier New"/>
-        </w:rPr>
-        <w:t>ame”: &lt;query name&gt;,</w:t>
-      </w:r>
-    </w:p>
-    <w:p>
-      <w:pPr>
-        <w:spacing w:after="0"/>
-        <w:ind w:left="2160"/>
-        <w:rPr>
-          <w:rFonts w:ascii="Courier New" w:hAnsi="Courier New" w:cs="Courier New"/>
-        </w:rPr>
-      </w:pPr>
-      <w:r>
-        <w:rPr>
-          <w:rFonts w:ascii="Courier New" w:hAnsi="Courier New" w:cs="Courier New"/>
-        </w:rPr>
-        <w:t>???? WHAT ELSE}</w:t>
-      </w:r>
-    </w:p>
-    <w:p>
-      <w:pPr>
-        <w:spacing w:after="0"/>
-        <w:ind w:left="2160"/>
-        <w:rPr>
-          <w:rFonts w:ascii="Courier New" w:hAnsi="Courier New" w:cs="Courier New"/>
-        </w:rPr>
-      </w:pPr>
-      <w:r>
-        <w:rPr>
-          <w:rFonts w:ascii="Courier New" w:hAnsi="Courier New" w:cs="Courier New"/>
-        </w:rPr>
-        <w:t>…repeated for each query in the folder</w:t>
-      </w:r>
-    </w:p>
-    <w:p>
-      <w:pPr>
-        <w:spacing w:after="0"/>
-        <w:ind w:left="1440"/>
-        <w:rPr>
-          <w:rFonts w:ascii="Courier New" w:hAnsi="Courier New" w:cs="Courier New"/>
-        </w:rPr>
-      </w:pPr>
-      <w:r>
-        <w:rPr>
-          <w:rFonts w:ascii="Courier New" w:hAnsi="Courier New" w:cs="Courier New"/>
-        </w:rPr>
-        <w:t>],</w:t>
-      </w:r>
-    </w:p>
-    <w:p>
-      <w:pPr>
-        <w:spacing w:after="0"/>
-        <w:ind w:left="1440"/>
-        <w:rPr>
-          <w:rFonts w:ascii="Courier New" w:hAnsi="Courier New" w:cs="Courier New"/>
-        </w:rPr>
-      </w:pPr>
-      <w:r>
-        <w:rPr>
-          <w:rFonts w:ascii="Courier New" w:hAnsi="Courier New" w:cs="Courier New"/>
-        </w:rPr>
-        <w:t>“</w:t>
-      </w:r>
-      <w:proofErr w:type="spellStart"/>
-      <w:r>
-        <w:rPr>
-          <w:rFonts w:ascii="Courier New" w:hAnsi="Courier New" w:cs="Courier New"/>
-        </w:rPr>
-        <w:t>listO</w:t>
-      </w:r>
-      <w:r>
-        <w:rPr>
-          <w:rFonts w:ascii="Courier New" w:hAnsi="Courier New" w:cs="Courier New"/>
-        </w:rPr>
-        <w:t>utputs</w:t>
-      </w:r>
-      <w:proofErr w:type="spellEnd"/>
-      <w:r>
-        <w:rPr>
-          <w:rFonts w:ascii="Courier New" w:hAnsi="Courier New" w:cs="Courier New"/>
-        </w:rPr>
-        <w:t>”: [</w:t>
-      </w:r>
-    </w:p>
-    <w:p>
-      <w:pPr>
-        <w:spacing w:after="0"/>
-        <w:ind w:left="2160"/>
-        <w:rPr>
-          <w:rFonts w:ascii="Courier New" w:hAnsi="Courier New" w:cs="Courier New"/>
-        </w:rPr>
-      </w:pPr>
-      <w:r>
-        <w:rPr>
-          <w:rFonts w:ascii="Courier New" w:hAnsi="Courier New" w:cs="Courier New"/>
-        </w:rPr>
-        <w:t>{“</w:t>
-      </w:r>
-      <w:proofErr w:type="spellStart"/>
-      <w:r>
-        <w:rPr>
-          <w:rFonts w:ascii="Courier New" w:hAnsi="Courier New" w:cs="Courier New"/>
-        </w:rPr>
-        <w:t>uuid</w:t>
-      </w:r>
-      <w:proofErr w:type="spellEnd"/>
-      <w:r>
-        <w:rPr>
-          <w:rFonts w:ascii="Courier New" w:hAnsi="Courier New" w:cs="Courier New"/>
-        </w:rPr>
-        <w:t>”: &lt;output UUID&gt;,</w:t>
-      </w:r>
-    </w:p>
-    <w:p>
-      <w:pPr>
-        <w:spacing w:after="0"/>
-        <w:ind w:left="2160"/>
-        <w:rPr>
-          <w:rFonts w:ascii="Courier New" w:hAnsi="Courier New" w:cs="Courier New"/>
-        </w:rPr>
-      </w:pPr>
-      <w:r>
-        <w:rPr>
-          <w:rFonts w:ascii="Courier New" w:hAnsi="Courier New" w:cs="Courier New"/>
-        </w:rPr>
-        <w:t>“name”: &lt;output name&gt;,</w:t>
-      </w:r>
-    </w:p>
-    <w:p>
-      <w:pPr>
-        <w:spacing w:after="0"/>
-        <w:ind w:left="2160"/>
-        <w:rPr>
-          <w:rFonts w:ascii="Courier New" w:hAnsi="Courier New" w:cs="Courier New"/>
-        </w:rPr>
-      </w:pPr>
-      <w:r>
-        <w:rPr>
-          <w:rFonts w:ascii="Courier New" w:hAnsi="Courier New" w:cs="Courier New"/>
-        </w:rPr>
-        <w:t>???? WHAT ELSE}</w:t>
-      </w:r>
-    </w:p>
-    <w:p>
-      <w:pPr>
-        <w:spacing w:after="0"/>
-        <w:ind w:left="2160"/>
-        <w:rPr>
-          <w:rFonts w:ascii="Courier New" w:hAnsi="Courier New" w:cs="Courier New"/>
-        </w:rPr>
-      </w:pPr>
-      <w:r>
-        <w:rPr>
-          <w:rFonts w:ascii="Courier New" w:hAnsi="Courier New" w:cs="Courier New"/>
-        </w:rPr>
-        <w:t>…repeated for each output in the folder</w:t>
-      </w:r>
-    </w:p>
-    <w:p>
-      <w:pPr>
-        <w:spacing w:after="0"/>
-        <w:ind w:left="1440"/>
-        <w:rPr>
-          <w:rFonts w:ascii="Courier New" w:hAnsi="Courier New" w:cs="Courier New"/>
-        </w:rPr>
-      </w:pPr>
-      <w:r>
-        <w:rPr>
-          <w:rFonts w:ascii="Courier New" w:hAnsi="Courier New" w:cs="Courier New"/>
-        </w:rPr>
-        <w:t>],</w:t>
-      </w:r>
-    </w:p>
-    <w:p>
-      <w:pPr>
-        <w:spacing w:after="0"/>
-        <w:ind w:left="1440"/>
-        <w:rPr>
-          <w:rFonts w:ascii="Courier New" w:hAnsi="Courier New" w:cs="Courier New"/>
-        </w:rPr>
-      </w:pPr>
-      <w:r>
-        <w:rPr>
-          <w:rFonts w:ascii="Courier New" w:hAnsi="Courier New" w:cs="Courier New"/>
-        </w:rPr>
-        <w:t>“reports”: [</w:t>
-      </w:r>
-    </w:p>
-    <w:p>
-      <w:pPr>
-        <w:spacing w:after="0"/>
-        <w:ind w:left="2160"/>
-        <w:rPr>
-          <w:rFonts w:ascii="Courier New" w:hAnsi="Courier New" w:cs="Courier New"/>
-        </w:rPr>
-      </w:pPr>
-      <w:r>
-        <w:rPr>
-          <w:rFonts w:ascii="Courier New" w:hAnsi="Courier New" w:cs="Courier New"/>
-        </w:rPr>
-        <w:t>{“</w:t>
-      </w:r>
-      <w:proofErr w:type="spellStart"/>
-      <w:r>
-        <w:rPr>
-          <w:rFonts w:ascii="Courier New" w:hAnsi="Courier New" w:cs="Courier New"/>
-        </w:rPr>
-        <w:t>uuid</w:t>
-      </w:r>
-      <w:proofErr w:type="spellEnd"/>
-      <w:r>
-        <w:rPr>
-          <w:rFonts w:ascii="Courier New" w:hAnsi="Courier New" w:cs="Courier New"/>
-        </w:rPr>
-        <w:t>”: &lt;report UUID&gt;,</w:t>
-      </w:r>
-    </w:p>
-    <w:p>
-      <w:pPr>
-        <w:spacing w:after="0"/>
-        <w:ind w:left="2160"/>
-        <w:rPr>
-          <w:rFonts w:ascii="Courier New" w:hAnsi="Courier New" w:cs="Courier New"/>
-        </w:rPr>
-      </w:pPr>
-      <w:r>
-        <w:rPr>
-          <w:rFonts w:ascii="Courier New" w:hAnsi="Courier New" w:cs="Courier New"/>
-        </w:rPr>
-        <w:t>“name”: &lt;report name&gt;,</w:t>
-      </w:r>
-    </w:p>
-    <w:p>
-      <w:pPr>
-        <w:spacing w:after="0"/>
-        <w:ind w:left="2160"/>
-        <w:rPr>
-          <w:rFonts w:ascii="Courier New" w:hAnsi="Courier New" w:cs="Courier New"/>
-        </w:rPr>
-      </w:pPr>
-      <w:r>
-        <w:rPr>
-          <w:rFonts w:ascii="Courier New" w:hAnsi="Courier New" w:cs="Courier New"/>
-        </w:rPr>
-        <w:t>???? WHAT ELSE}</w:t>
-      </w:r>
-    </w:p>
-    <w:p>
-      <w:pPr>
-        <w:spacing w:after="0"/>
-        <w:ind w:left="2160"/>
-        <w:rPr>
-          <w:rFonts w:ascii="Courier New" w:hAnsi="Courier New" w:cs="Courier New"/>
-        </w:rPr>
-      </w:pPr>
-      <w:r>
-        <w:rPr>
-          <w:rFonts w:ascii="Courier New" w:hAnsi="Courier New" w:cs="Courier New"/>
-        </w:rPr>
-        <w:t>…repeated for each report in the folder</w:t>
-      </w:r>
-    </w:p>
-    <w:p>
-      <w:pPr>
-        <w:spacing w:after="0"/>
-        <w:ind w:left="1440"/>
-        <w:rPr>
-          <w:rFonts w:ascii="Courier New" w:hAnsi="Courier New" w:cs="Courier New"/>
-        </w:rPr>
-      </w:pPr>
-      <w:r>
-        <w:rPr>
-          <w:rFonts w:ascii="Courier New" w:hAnsi="Courier New" w:cs="Courier New"/>
-        </w:rPr>
-        <w:t>]</w:t>
-      </w:r>
-    </w:p>
-    <w:p>
-      <w:pPr>
-        <w:ind w:left="720"/>
-        <w:rPr>
-          <w:rFonts w:ascii="Courier New" w:hAnsi="Courier New" w:cs="Courier New"/>
-        </w:rPr>
-      </w:pPr>
-      <w:r>
-        <w:rPr>
-          <w:rFonts w:ascii="Courier New" w:hAnsi="Courier New" w:cs="Courier New"/>
-        </w:rPr>
-        <w:t>]}</w:t>
-      </w:r>
-    </w:p>
-    <w:p>
-      <w:r>
-        <w:t xml:space="preserve">Returns </w:t>
-      </w:r>
-      <w:r>
-        <w:t xml:space="preserve">details of the content of a </w:t>
-      </w:r>
-      <w:r>
-        <w:t>folder, including all queries, outputs and reports in that folder. Depending on the folder type (</w:t>
-      </w:r>
-      <w:r>
-        <w:t>library or reports), either only reports or a mix of queries and outputs will be returned.</w:t>
-      </w:r>
-    </w:p>
-    <w:p/>
     <w:p>
       <w:r>
         <w:br w:type="page"/>
@@ -5073,7 +4834,7 @@
       <w:pPr>
         <w:pStyle w:val="Heading1"/>
       </w:pPr>
-      <w:bookmarkStart w:id="18" w:name="_Toc443994606"/>
+      <w:bookmarkStart w:id="19" w:name="_Toc444177960"/>
       <w:r>
         <w:lastRenderedPageBreak/>
         <w:t>/</w:t>
@@ -5086,7 +4847,7 @@
       <w:r>
         <w:t>/report/</w:t>
       </w:r>
-      <w:bookmarkEnd w:id="18"/>
+      <w:bookmarkEnd w:id="19"/>
     </w:p>
     <w:p>
       <w:r>
@@ -5098,7 +4859,7 @@
       <w:pPr>
         <w:pStyle w:val="Heading2"/>
       </w:pPr>
-      <w:bookmarkStart w:id="19" w:name="_Toc443994607"/>
+      <w:bookmarkStart w:id="20" w:name="_Toc444177961"/>
       <w:r>
         <w:t>/</w:t>
       </w:r>
@@ -5114,7 +4875,7 @@
       <w:r>
         <w:t>getReport</w:t>
       </w:r>
-      <w:bookmarkEnd w:id="19"/>
+      <w:bookmarkEnd w:id="20"/>
       <w:proofErr w:type="spellEnd"/>
     </w:p>
     <w:p>
@@ -5168,7 +4929,19 @@
         <w:rPr>
           <w:rFonts w:ascii="Courier New" w:hAnsi="Courier New" w:cs="Courier New"/>
         </w:rPr>
-        <w:t>&lt;folder UUID&gt;</w:t>
+        <w:t>&lt;</w:t>
+      </w:r>
+      <w:r>
+        <w:rPr>
+          <w:rFonts w:ascii="Courier New" w:hAnsi="Courier New" w:cs="Courier New"/>
+        </w:rPr>
+        <w:t>report</w:t>
+      </w:r>
+      <w:r>
+        <w:rPr>
+          <w:rFonts w:ascii="Courier New" w:hAnsi="Courier New" w:cs="Courier New"/>
+        </w:rPr>
+        <w:t xml:space="preserve"> UUID&gt;</w:t>
       </w:r>
     </w:p>
     <w:p>
@@ -5205,86 +4978,460 @@
         <w:rPr>
           <w:rFonts w:ascii="Courier New" w:hAnsi="Courier New" w:cs="Courier New"/>
         </w:rPr>
+        <w:t>”: &lt;</w:t>
+      </w:r>
+      <w:r>
+        <w:rPr>
+          <w:rFonts w:ascii="Courier New" w:hAnsi="Courier New" w:cs="Courier New"/>
+        </w:rPr>
+        <w:t>report</w:t>
+      </w:r>
+      <w:r>
+        <w:rPr>
+          <w:rFonts w:ascii="Courier New" w:hAnsi="Courier New" w:cs="Courier New"/>
+        </w:rPr>
+        <w:t xml:space="preserve"> UUID&gt;</w:t>
+      </w:r>
+      <w:r>
+        <w:rPr>
+          <w:rFonts w:ascii="Courier New" w:hAnsi="Courier New" w:cs="Courier New"/>
+        </w:rPr>
+        <w:t>,</w:t>
+      </w:r>
+    </w:p>
+    <w:p>
+      <w:pPr>
+        <w:spacing w:after="0"/>
+        <w:ind w:left="720"/>
+        <w:rPr>
+          <w:rFonts w:ascii="Courier New" w:hAnsi="Courier New" w:cs="Courier New"/>
+        </w:rPr>
+      </w:pPr>
+      <w:r>
+        <w:rPr>
+          <w:rFonts w:ascii="Courier New" w:hAnsi="Courier New" w:cs="Courier New"/>
+        </w:rPr>
+        <w:t>“name”: &lt;</w:t>
+      </w:r>
+      <w:r>
+        <w:rPr>
+          <w:rFonts w:ascii="Courier New" w:hAnsi="Courier New" w:cs="Courier New"/>
+        </w:rPr>
+        <w:t>report</w:t>
+      </w:r>
+      <w:r>
+        <w:rPr>
+          <w:rFonts w:ascii="Courier New" w:hAnsi="Courier New" w:cs="Courier New"/>
+        </w:rPr>
+        <w:t xml:space="preserve"> </w:t>
+      </w:r>
+      <w:r>
+        <w:rPr>
+          <w:rFonts w:ascii="Courier New" w:hAnsi="Courier New" w:cs="Courier New"/>
+        </w:rPr>
+        <w:t>name&gt;,</w:t>
+      </w:r>
+    </w:p>
+    <w:p>
+      <w:pPr>
+        <w:spacing w:after="0"/>
+        <w:ind w:left="720"/>
+        <w:rPr>
+          <w:rFonts w:ascii="Courier New" w:hAnsi="Courier New" w:cs="Courier New"/>
+        </w:rPr>
+      </w:pPr>
+      <w:r>
+        <w:rPr>
+          <w:rFonts w:ascii="Courier New" w:hAnsi="Courier New" w:cs="Courier New"/>
+        </w:rPr>
+        <w:t>“description”: &lt;</w:t>
+      </w:r>
+      <w:r>
+        <w:rPr>
+          <w:rFonts w:ascii="Courier New" w:hAnsi="Courier New" w:cs="Courier New"/>
+        </w:rPr>
+        <w:t>report</w:t>
+      </w:r>
+      <w:r>
+        <w:rPr>
+          <w:rFonts w:ascii="Courier New" w:hAnsi="Courier New" w:cs="Courier New"/>
+        </w:rPr>
+        <w:t xml:space="preserve"> description&gt;,</w:t>
+      </w:r>
+    </w:p>
+    <w:p>
+      <w:pPr>
+        <w:spacing w:after="0"/>
+        <w:ind w:left="720"/>
+        <w:rPr>
+          <w:rFonts w:ascii="Courier New" w:hAnsi="Courier New" w:cs="Courier New"/>
+        </w:rPr>
+      </w:pPr>
+      <w:r>
+        <w:rPr>
+          <w:rFonts w:ascii="Courier New" w:hAnsi="Courier New" w:cs="Courier New"/>
+        </w:rPr>
+        <w:t>“</w:t>
+      </w:r>
+      <w:proofErr w:type="spellStart"/>
+      <w:r>
+        <w:rPr>
+          <w:rFonts w:ascii="Courier New" w:hAnsi="Courier New" w:cs="Courier New"/>
+        </w:rPr>
+        <w:t>xmlContent</w:t>
+      </w:r>
+      <w:proofErr w:type="spellEnd"/>
+      <w:r>
+        <w:rPr>
+          <w:rFonts w:ascii="Courier New" w:hAnsi="Courier New" w:cs="Courier New"/>
+        </w:rPr>
+        <w:t xml:space="preserve">”: &lt;XML structure of </w:t>
+      </w:r>
+      <w:r>
+        <w:rPr>
+          <w:rFonts w:ascii="Courier New" w:hAnsi="Courier New" w:cs="Courier New"/>
+        </w:rPr>
+        <w:t>report</w:t>
+      </w:r>
+      <w:r>
+        <w:rPr>
+          <w:rFonts w:ascii="Courier New" w:hAnsi="Courier New" w:cs="Courier New"/>
+        </w:rPr>
+        <w:t>&gt;,</w:t>
+      </w:r>
+    </w:p>
+    <w:p>
+      <w:pPr>
+        <w:spacing w:after="0"/>
+        <w:ind w:left="720"/>
+        <w:rPr>
+          <w:rFonts w:ascii="Courier New" w:hAnsi="Courier New" w:cs="Courier New"/>
+        </w:rPr>
+      </w:pPr>
+      <w:r>
+        <w:rPr>
+          <w:rFonts w:ascii="Courier New" w:hAnsi="Courier New" w:cs="Courier New"/>
+        </w:rPr>
+        <w:t>“</w:t>
+      </w:r>
+      <w:proofErr w:type="spellStart"/>
+      <w:r>
+        <w:rPr>
+          <w:rFonts w:ascii="Courier New" w:hAnsi="Courier New" w:cs="Courier New"/>
+        </w:rPr>
+        <w:t>isDeleted</w:t>
+      </w:r>
+      <w:proofErr w:type="spellEnd"/>
+      <w:r>
+        <w:rPr>
+          <w:rFonts w:ascii="Courier New" w:hAnsi="Courier New" w:cs="Courier New"/>
+        </w:rPr>
+        <w:t>”: &lt;whether deleted or not&gt;}</w:t>
+      </w:r>
+    </w:p>
+    <w:p>
+      <w:pPr>
+        <w:spacing w:before="240"/>
+      </w:pPr>
+      <w:r>
+        <w:t>Gets the full detail of a report to allow amending or viewing it.</w:t>
+      </w:r>
+    </w:p>
+    <w:p/>
+    <w:p>
+      <w:pPr>
+        <w:pStyle w:val="Heading2"/>
+      </w:pPr>
+      <w:bookmarkStart w:id="21" w:name="_Toc444177962"/>
+      <w:r>
+        <w:t>/</w:t>
+      </w:r>
+      <w:proofErr w:type="spellStart"/>
+      <w:r>
+        <w:t>api</w:t>
+      </w:r>
+      <w:proofErr w:type="spellEnd"/>
+      <w:r>
+        <w:t>/report/</w:t>
+      </w:r>
+      <w:proofErr w:type="spellStart"/>
+      <w:r>
+        <w:t>saveReport</w:t>
+      </w:r>
+      <w:bookmarkEnd w:id="21"/>
+      <w:proofErr w:type="spellEnd"/>
+    </w:p>
+    <w:p>
+      <w:r>
+        <w:t>Prerequisites: authenticated password</w:t>
+      </w:r>
+    </w:p>
+    <w:p>
+      <w:r>
+        <w:t xml:space="preserve">Method: </w:t>
+      </w:r>
+      <w:r>
+        <w:t>POST</w:t>
+      </w:r>
+    </w:p>
+    <w:p>
+      <w:r>
+        <w:t xml:space="preserve">Parameters: </w:t>
+      </w:r>
+    </w:p>
+    <w:p>
+      <w:pPr>
+        <w:spacing w:after="0"/>
+        <w:ind w:left="720"/>
+        <w:rPr>
+          <w:rFonts w:ascii="Courier New" w:hAnsi="Courier New" w:cs="Courier New"/>
+        </w:rPr>
+      </w:pPr>
+      <w:r>
+        <w:rPr>
+          <w:rFonts w:ascii="Courier New" w:hAnsi="Courier New" w:cs="Courier New"/>
+        </w:rPr>
+        <w:t>{“</w:t>
+      </w:r>
+      <w:proofErr w:type="spellStart"/>
+      <w:r>
+        <w:rPr>
+          <w:rFonts w:ascii="Courier New" w:hAnsi="Courier New" w:cs="Courier New"/>
+        </w:rPr>
+        <w:t>uuid</w:t>
+      </w:r>
+      <w:proofErr w:type="spellEnd"/>
+      <w:r>
+        <w:rPr>
+          <w:rFonts w:ascii="Courier New" w:hAnsi="Courier New" w:cs="Courier New"/>
+        </w:rPr>
+        <w:t>”: &lt;</w:t>
+      </w:r>
+      <w:r>
+        <w:rPr>
+          <w:rFonts w:ascii="Courier New" w:hAnsi="Courier New" w:cs="Courier New"/>
+        </w:rPr>
+        <w:t>report</w:t>
+      </w:r>
+      <w:r>
+        <w:rPr>
+          <w:rFonts w:ascii="Courier New" w:hAnsi="Courier New" w:cs="Courier New"/>
+        </w:rPr>
+        <w:t xml:space="preserve"> UUID&gt;</w:t>
+      </w:r>
+      <w:r>
+        <w:rPr>
+          <w:rFonts w:ascii="Courier New" w:hAnsi="Courier New" w:cs="Courier New"/>
+        </w:rPr>
+        <w:t>,</w:t>
+      </w:r>
+    </w:p>
+    <w:p>
+      <w:pPr>
+        <w:spacing w:after="0"/>
+        <w:ind w:left="720"/>
+        <w:rPr>
+          <w:rFonts w:ascii="Courier New" w:hAnsi="Courier New" w:cs="Courier New"/>
+        </w:rPr>
+      </w:pPr>
+      <w:r>
+        <w:rPr>
+          <w:rFonts w:ascii="Courier New" w:hAnsi="Courier New" w:cs="Courier New"/>
+        </w:rPr>
+        <w:t>“name”: &lt;</w:t>
+      </w:r>
+      <w:r>
+        <w:rPr>
+          <w:rFonts w:ascii="Courier New" w:hAnsi="Courier New" w:cs="Courier New"/>
+        </w:rPr>
+        <w:t>report</w:t>
+      </w:r>
+      <w:r>
+        <w:rPr>
+          <w:rFonts w:ascii="Courier New" w:hAnsi="Courier New" w:cs="Courier New"/>
+        </w:rPr>
+        <w:t xml:space="preserve"> </w:t>
+      </w:r>
+      <w:r>
+        <w:rPr>
+          <w:rFonts w:ascii="Courier New" w:hAnsi="Courier New" w:cs="Courier New"/>
+        </w:rPr>
+        <w:t>name&gt;,</w:t>
+      </w:r>
+    </w:p>
+    <w:p>
+      <w:pPr>
+        <w:spacing w:after="0"/>
+        <w:ind w:left="720"/>
+        <w:rPr>
+          <w:rFonts w:ascii="Courier New" w:hAnsi="Courier New" w:cs="Courier New"/>
+        </w:rPr>
+      </w:pPr>
+      <w:r>
+        <w:rPr>
+          <w:rFonts w:ascii="Courier New" w:hAnsi="Courier New" w:cs="Courier New"/>
+        </w:rPr>
+        <w:t>“description”: &lt;</w:t>
+      </w:r>
+      <w:r>
+        <w:rPr>
+          <w:rFonts w:ascii="Courier New" w:hAnsi="Courier New" w:cs="Courier New"/>
+        </w:rPr>
+        <w:t>report</w:t>
+      </w:r>
+      <w:r>
+        <w:rPr>
+          <w:rFonts w:ascii="Courier New" w:hAnsi="Courier New" w:cs="Courier New"/>
+        </w:rPr>
+        <w:t xml:space="preserve"> description&gt;,</w:t>
+      </w:r>
+    </w:p>
+    <w:p>
+      <w:pPr>
+        <w:spacing w:after="0"/>
+        <w:ind w:left="720"/>
+        <w:rPr>
+          <w:rFonts w:ascii="Courier New" w:hAnsi="Courier New" w:cs="Courier New"/>
+        </w:rPr>
+      </w:pPr>
+      <w:r>
+        <w:rPr>
+          <w:rFonts w:ascii="Courier New" w:hAnsi="Courier New" w:cs="Courier New"/>
+        </w:rPr>
+        <w:t>“</w:t>
+      </w:r>
+      <w:proofErr w:type="spellStart"/>
+      <w:r>
+        <w:rPr>
+          <w:rFonts w:ascii="Courier New" w:hAnsi="Courier New" w:cs="Courier New"/>
+        </w:rPr>
+        <w:t>xmlContent</w:t>
+      </w:r>
+      <w:proofErr w:type="spellEnd"/>
+      <w:r>
+        <w:rPr>
+          <w:rFonts w:ascii="Courier New" w:hAnsi="Courier New" w:cs="Courier New"/>
+        </w:rPr>
+        <w:t xml:space="preserve">”: &lt;XML structure of </w:t>
+      </w:r>
+      <w:r>
+        <w:rPr>
+          <w:rFonts w:ascii="Courier New" w:hAnsi="Courier New" w:cs="Courier New"/>
+        </w:rPr>
+        <w:t>report</w:t>
+      </w:r>
+      <w:r>
+        <w:rPr>
+          <w:rFonts w:ascii="Courier New" w:hAnsi="Courier New" w:cs="Courier New"/>
+        </w:rPr>
+        <w:t>&gt;,</w:t>
+      </w:r>
+    </w:p>
+    <w:p>
+      <w:pPr>
+        <w:spacing w:after="0"/>
+        <w:ind w:left="720"/>
+        <w:rPr>
+          <w:rFonts w:ascii="Courier New" w:hAnsi="Courier New" w:cs="Courier New"/>
+        </w:rPr>
+      </w:pPr>
+      <w:r>
+        <w:rPr>
+          <w:rFonts w:ascii="Courier New" w:hAnsi="Courier New" w:cs="Courier New"/>
+        </w:rPr>
+        <w:t>“</w:t>
+      </w:r>
+      <w:proofErr w:type="spellStart"/>
+      <w:r>
+        <w:rPr>
+          <w:rFonts w:ascii="Courier New" w:hAnsi="Courier New" w:cs="Courier New"/>
+        </w:rPr>
+        <w:t>isDeleted</w:t>
+      </w:r>
+      <w:proofErr w:type="spellEnd"/>
+      <w:r>
+        <w:rPr>
+          <w:rFonts w:ascii="Courier New" w:hAnsi="Courier New" w:cs="Courier New"/>
+        </w:rPr>
+        <w:t>”: &lt;whether deleted or not&gt;}</w:t>
+      </w:r>
+    </w:p>
+    <w:p>
+      <w:pPr>
+        <w:spacing w:before="240"/>
+      </w:pPr>
+      <w:r>
+        <w:t>Response:</w:t>
+      </w:r>
+    </w:p>
+    <w:p>
+      <w:pPr>
+        <w:spacing w:after="0"/>
+        <w:ind w:left="720"/>
+        <w:rPr>
+          <w:rFonts w:ascii="Courier New" w:hAnsi="Courier New" w:cs="Courier New"/>
+        </w:rPr>
+      </w:pPr>
+      <w:r>
+        <w:rPr>
+          <w:rFonts w:ascii="Courier New" w:hAnsi="Courier New" w:cs="Courier New"/>
+        </w:rPr>
+        <w:t>{“</w:t>
+      </w:r>
+      <w:proofErr w:type="spellStart"/>
+      <w:r>
+        <w:rPr>
+          <w:rFonts w:ascii="Courier New" w:hAnsi="Courier New" w:cs="Courier New"/>
+        </w:rPr>
+        <w:t>uuid</w:t>
+      </w:r>
+      <w:proofErr w:type="spellEnd"/>
+      <w:r>
+        <w:rPr>
+          <w:rFonts w:ascii="Courier New" w:hAnsi="Courier New" w:cs="Courier New"/>
+        </w:rPr>
         <w:t>”: &lt;report UUID&gt;</w:t>
       </w:r>
       <w:r>
         <w:rPr>
           <w:rFonts w:ascii="Courier New" w:hAnsi="Courier New" w:cs="Courier New"/>
         </w:rPr>
-        <w:t>,</w:t>
-      </w:r>
-    </w:p>
-    <w:p>
-      <w:pPr>
-        <w:spacing w:after="0"/>
-        <w:ind w:left="720"/>
-        <w:rPr>
-          <w:rFonts w:ascii="Courier New" w:hAnsi="Courier New" w:cs="Courier New"/>
-        </w:rPr>
-      </w:pPr>
-      <w:r>
-        <w:rPr>
-          <w:rFonts w:ascii="Courier New" w:hAnsi="Courier New" w:cs="Courier New"/>
-        </w:rPr>
-        <w:t>“name”: &lt;report name&gt;,</w:t>
-      </w:r>
-    </w:p>
-    <w:p>
-      <w:pPr>
-        <w:spacing w:after="0"/>
-        <w:ind w:left="720"/>
-        <w:rPr>
-          <w:rFonts w:ascii="Courier New" w:hAnsi="Courier New" w:cs="Courier New"/>
-        </w:rPr>
-      </w:pPr>
-      <w:r>
-        <w:rPr>
-          <w:rFonts w:ascii="Courier New" w:hAnsi="Courier New" w:cs="Courier New"/>
-        </w:rPr>
-        <w:t>“xml”: &lt;XML structure of report&gt;,</w:t>
-      </w:r>
-    </w:p>
-    <w:p>
-      <w:pPr>
-        <w:ind w:left="720"/>
-        <w:rPr>
-          <w:rFonts w:ascii="Courier New" w:hAnsi="Courier New" w:cs="Courier New"/>
-        </w:rPr>
-      </w:pPr>
-      <w:r>
-        <w:rPr>
-          <w:rFonts w:ascii="Courier New" w:hAnsi="Courier New" w:cs="Courier New"/>
-        </w:rPr>
-        <w:t>???what else</w:t>
-      </w:r>
-      <w:r>
-        <w:rPr>
-          <w:rFonts w:ascii="Courier New" w:hAnsi="Courier New" w:cs="Courier New"/>
-        </w:rPr>
-        <w:t xml:space="preserve"> (</w:t>
-      </w:r>
-      <w:r>
-        <w:rPr>
-          <w:rFonts w:ascii="Courier New" w:hAnsi="Courier New" w:cs="Courier New"/>
-        </w:rPr>
-        <w:t xml:space="preserve">created? Last amended? Schedule? </w:t>
-      </w:r>
-      <w:r>
-        <w:rPr>
-          <w:rFonts w:ascii="Courier New" w:hAnsi="Courier New" w:cs="Courier New"/>
-        </w:rPr>
-        <w:t>run history? Author?</w:t>
-      </w:r>
-      <w:r>
-        <w:rPr>
-          <w:rFonts w:ascii="Courier New" w:hAnsi="Courier New" w:cs="Courier New"/>
-        </w:rPr>
         <w:t>}</w:t>
       </w:r>
     </w:p>
     <w:p>
-      <w:r>
-        <w:t>Gets the full detail of a report to allow amending or viewing it.</w:t>
+      <w:pPr>
+        <w:spacing w:after="0"/>
+        <w:ind w:left="720"/>
+        <w:rPr>
+          <w:rFonts w:ascii="Courier New" w:hAnsi="Courier New" w:cs="Courier New"/>
+        </w:rPr>
+      </w:pPr>
+    </w:p>
+    <w:p>
+      <w:r>
+        <w:t>Creates or updates a report. Specifying a UUID will update the report, and omitting it will create a new one. In both cases, the report UUID is returned to the client.</w:t>
+      </w:r>
+      <w:r>
+        <w:t xml:space="preserve"> </w:t>
+      </w:r>
+    </w:p>
+    <w:p>
+      <w:r>
+        <w:t xml:space="preserve">When creating a report, the Name and </w:t>
+      </w:r>
+      <w:proofErr w:type="spellStart"/>
+      <w:r>
+        <w:t>XmlContent</w:t>
+      </w:r>
+      <w:proofErr w:type="spellEnd"/>
+      <w:r>
+        <w:t xml:space="preserve"> are the minimum requirements. </w:t>
+      </w:r>
+    </w:p>
+    <w:p>
+      <w:r>
+        <w:t>When updating a report, the UUID is the only mandatory element. Only elements that have been changed need to be sent (e.g. if renaming, just send the UUID and the new name).</w:t>
       </w:r>
     </w:p>
     <w:p/>
@@ -5292,7 +5439,7 @@
       <w:pPr>
         <w:pStyle w:val="Heading2"/>
       </w:pPr>
-      <w:bookmarkStart w:id="20" w:name="_Toc443994608"/>
+      <w:bookmarkStart w:id="22" w:name="_Toc444177963"/>
       <w:r>
         <w:t>/</w:t>
       </w:r>
@@ -5306,9 +5453,12 @@
       </w:r>
       <w:proofErr w:type="spellStart"/>
       <w:r>
-        <w:t>saveReport</w:t>
-      </w:r>
-      <w:bookmarkEnd w:id="20"/>
+        <w:t>d</w:t>
+      </w:r>
+      <w:r>
+        <w:t>eleteReport</w:t>
+      </w:r>
+      <w:bookmarkEnd w:id="22"/>
       <w:proofErr w:type="spellEnd"/>
     </w:p>
     <w:p>
@@ -5318,10 +5468,8 @@
     </w:p>
     <w:p>
       <w:r>
-        <w:t xml:space="preserve">Method: </w:t>
-      </w:r>
-      <w:r>
-        <w:t>POST</w:t>
+        <w:lastRenderedPageBreak/>
+        <w:t>Method: POST</w:t>
       </w:r>
     </w:p>
     <w:p>
@@ -5341,7 +5489,13 @@
         <w:rPr>
           <w:rFonts w:ascii="Courier New" w:hAnsi="Courier New" w:cs="Courier New"/>
         </w:rPr>
-        <w:t>{“</w:t>
+        <w:t>{</w:t>
+      </w:r>
+      <w:r>
+        <w:rPr>
+          <w:rFonts w:ascii="Courier New" w:hAnsi="Courier New" w:cs="Courier New"/>
+        </w:rPr>
+        <w:t>“</w:t>
       </w:r>
       <w:proofErr w:type="spellStart"/>
       <w:r>
@@ -5355,57 +5509,7 @@
         <w:rPr>
           <w:rFonts w:ascii="Courier New" w:hAnsi="Courier New" w:cs="Courier New"/>
         </w:rPr>
-        <w:t>”: &lt;report UUID&gt;</w:t>
-      </w:r>
-      <w:r>
-        <w:rPr>
-          <w:rFonts w:ascii="Courier New" w:hAnsi="Courier New" w:cs="Courier New"/>
-        </w:rPr>
-        <w:t>,</w:t>
-      </w:r>
-    </w:p>
-    <w:p>
-      <w:pPr>
-        <w:spacing w:after="0"/>
-        <w:ind w:left="720"/>
-        <w:rPr>
-          <w:rFonts w:ascii="Courier New" w:hAnsi="Courier New" w:cs="Courier New"/>
-        </w:rPr>
-      </w:pPr>
-      <w:r>
-        <w:rPr>
-          <w:rFonts w:ascii="Courier New" w:hAnsi="Courier New" w:cs="Courier New"/>
-        </w:rPr>
-        <w:t>“name”: &lt;report name&gt;,</w:t>
-      </w:r>
-    </w:p>
-    <w:p>
-      <w:pPr>
-        <w:spacing w:after="0"/>
-        <w:ind w:left="720"/>
-        <w:rPr>
-          <w:rFonts w:ascii="Courier New" w:hAnsi="Courier New" w:cs="Courier New"/>
-        </w:rPr>
-      </w:pPr>
-      <w:r>
-        <w:rPr>
-          <w:rFonts w:ascii="Courier New" w:hAnsi="Courier New" w:cs="Courier New"/>
-        </w:rPr>
-        <w:t>“xml”: &lt;XML structure of report&gt;,</w:t>
-      </w:r>
-    </w:p>
-    <w:p>
-      <w:pPr>
-        <w:ind w:left="720"/>
-        <w:rPr>
-          <w:rFonts w:ascii="Courier New" w:hAnsi="Courier New" w:cs="Courier New"/>
-        </w:rPr>
-      </w:pPr>
-      <w:r>
-        <w:rPr>
-          <w:rFonts w:ascii="Courier New" w:hAnsi="Courier New" w:cs="Courier New"/>
-        </w:rPr>
-        <w:t>???what else}</w:t>
+        <w:t>”: &lt;report UUID&gt;}</w:t>
       </w:r>
     </w:p>
     <w:p>
@@ -5413,141 +5517,6 @@
         <w:spacing w:before="240"/>
       </w:pPr>
       <w:r>
-        <w:t>Response:</w:t>
-      </w:r>
-    </w:p>
-    <w:p>
-      <w:pPr>
-        <w:spacing w:after="0"/>
-        <w:ind w:left="720"/>
-        <w:rPr>
-          <w:rFonts w:ascii="Courier New" w:hAnsi="Courier New" w:cs="Courier New"/>
-        </w:rPr>
-      </w:pPr>
-      <w:r>
-        <w:rPr>
-          <w:rFonts w:ascii="Courier New" w:hAnsi="Courier New" w:cs="Courier New"/>
-        </w:rPr>
-        <w:t>{“</w:t>
-      </w:r>
-      <w:proofErr w:type="spellStart"/>
-      <w:r>
-        <w:rPr>
-          <w:rFonts w:ascii="Courier New" w:hAnsi="Courier New" w:cs="Courier New"/>
-        </w:rPr>
-        <w:t>uuid</w:t>
-      </w:r>
-      <w:proofErr w:type="spellEnd"/>
-      <w:r>
-        <w:rPr>
-          <w:rFonts w:ascii="Courier New" w:hAnsi="Courier New" w:cs="Courier New"/>
-        </w:rPr>
-        <w:t>”: &lt;report UUID&gt;</w:t>
-      </w:r>
-      <w:r>
-        <w:rPr>
-          <w:rFonts w:ascii="Courier New" w:hAnsi="Courier New" w:cs="Courier New"/>
-        </w:rPr>
-        <w:t>}</w:t>
-      </w:r>
-    </w:p>
-    <w:p>
-      <w:pPr>
-        <w:spacing w:after="0"/>
-        <w:ind w:left="720"/>
-        <w:rPr>
-          <w:rFonts w:ascii="Courier New" w:hAnsi="Courier New" w:cs="Courier New"/>
-        </w:rPr>
-      </w:pPr>
-    </w:p>
-    <w:p>
-      <w:r>
-        <w:t>Creates or updates a report. Specifying a UUID will update the report, and omitting it will create a new one. In both cases, the report UUID is returned to the client.</w:t>
-      </w:r>
-    </w:p>
-    <w:p/>
-    <w:p>
-      <w:pPr>
-        <w:pStyle w:val="Heading2"/>
-      </w:pPr>
-      <w:bookmarkStart w:id="21" w:name="_Toc443994609"/>
-      <w:r>
-        <w:t>/</w:t>
-      </w:r>
-      <w:proofErr w:type="spellStart"/>
-      <w:r>
-        <w:t>api</w:t>
-      </w:r>
-      <w:proofErr w:type="spellEnd"/>
-      <w:r>
-        <w:t>/report/</w:t>
-      </w:r>
-      <w:proofErr w:type="spellStart"/>
-      <w:r>
-        <w:t>d</w:t>
-      </w:r>
-      <w:r>
-        <w:t>eleteReport</w:t>
-      </w:r>
-      <w:bookmarkEnd w:id="21"/>
-      <w:proofErr w:type="spellEnd"/>
-    </w:p>
-    <w:p>
-      <w:r>
-        <w:t>Prerequisites: authenticated password</w:t>
-      </w:r>
-    </w:p>
-    <w:p>
-      <w:r>
-        <w:t>Method: POST</w:t>
-      </w:r>
-    </w:p>
-    <w:p>
-      <w:r>
-        <w:t xml:space="preserve">Parameters: </w:t>
-      </w:r>
-    </w:p>
-    <w:p>
-      <w:pPr>
-        <w:spacing w:after="0"/>
-        <w:ind w:left="720"/>
-        <w:rPr>
-          <w:rFonts w:ascii="Courier New" w:hAnsi="Courier New" w:cs="Courier New"/>
-        </w:rPr>
-      </w:pPr>
-      <w:r>
-        <w:rPr>
-          <w:rFonts w:ascii="Courier New" w:hAnsi="Courier New" w:cs="Courier New"/>
-        </w:rPr>
-        <w:t>{</w:t>
-      </w:r>
-      <w:r>
-        <w:rPr>
-          <w:rFonts w:ascii="Courier New" w:hAnsi="Courier New" w:cs="Courier New"/>
-        </w:rPr>
-        <w:t>“</w:t>
-      </w:r>
-      <w:proofErr w:type="spellStart"/>
-      <w:r>
-        <w:rPr>
-          <w:rFonts w:ascii="Courier New" w:hAnsi="Courier New" w:cs="Courier New"/>
-        </w:rPr>
-        <w:t>uuid</w:t>
-      </w:r>
-      <w:proofErr w:type="spellEnd"/>
-      <w:r>
-        <w:rPr>
-          <w:rFonts w:ascii="Courier New" w:hAnsi="Courier New" w:cs="Courier New"/>
-        </w:rPr>
-        <w:t>”: &lt;report UUID&gt;}</w:t>
-      </w:r>
-    </w:p>
-    <w:p>
-      <w:pPr>
-        <w:spacing w:before="240"/>
-      </w:pPr>
-      <w:r>
-        <w:lastRenderedPageBreak/>
         <w:t>Response:</w:t>
       </w:r>
     </w:p>
@@ -5580,7 +5549,7 @@
       <w:pPr>
         <w:pStyle w:val="Heading1"/>
       </w:pPr>
-      <w:bookmarkStart w:id="22" w:name="_Toc443994610"/>
+      <w:bookmarkStart w:id="23" w:name="_Toc444177964"/>
       <w:r>
         <w:lastRenderedPageBreak/>
         <w:t>/</w:t>
@@ -5593,7 +5562,7 @@
       <w:r>
         <w:t>/query</w:t>
       </w:r>
-      <w:bookmarkEnd w:id="22"/>
+      <w:bookmarkEnd w:id="23"/>
     </w:p>
     <w:p>
       <w:r>
@@ -5605,7 +5574,7 @@
       <w:pPr>
         <w:pStyle w:val="Heading2"/>
       </w:pPr>
-      <w:bookmarkStart w:id="23" w:name="_Toc443994611"/>
+      <w:bookmarkStart w:id="24" w:name="_Toc444177965"/>
       <w:r>
         <w:t>/</w:t>
       </w:r>
@@ -5624,7 +5593,7 @@
       <w:r>
         <w:t>Query</w:t>
       </w:r>
-      <w:bookmarkEnd w:id="23"/>
+      <w:bookmarkEnd w:id="24"/>
       <w:proofErr w:type="spellEnd"/>
     </w:p>
     <w:p>
@@ -5748,51 +5717,98 @@
         <w:rPr>
           <w:rFonts w:ascii="Courier New" w:hAnsi="Courier New" w:cs="Courier New"/>
         </w:rPr>
-        <w:t>“name”: &lt;query name&gt;,</w:t>
-      </w:r>
-    </w:p>
-    <w:p>
-      <w:pPr>
-        <w:spacing w:after="0"/>
-        <w:ind w:left="720"/>
-        <w:rPr>
-          <w:rFonts w:ascii="Courier New" w:hAnsi="Courier New" w:cs="Courier New"/>
-        </w:rPr>
-      </w:pPr>
-      <w:r>
-        <w:rPr>
-          <w:rFonts w:ascii="Courier New" w:hAnsi="Courier New" w:cs="Courier New"/>
-        </w:rPr>
-        <w:t>“xml”: &lt;XML structure of query&gt;,</w:t>
-      </w:r>
-    </w:p>
-    <w:p>
-      <w:pPr>
-        <w:ind w:left="720"/>
-        <w:rPr>
-          <w:rFonts w:ascii="Courier New" w:hAnsi="Courier New" w:cs="Courier New"/>
-        </w:rPr>
-      </w:pPr>
-      <w:r>
-        <w:rPr>
-          <w:rFonts w:ascii="Courier New" w:hAnsi="Courier New" w:cs="Courier New"/>
-        </w:rPr>
-        <w:t>???what else (</w:t>
-      </w:r>
-      <w:r>
-        <w:rPr>
-          <w:rFonts w:ascii="Courier New" w:hAnsi="Courier New" w:cs="Courier New"/>
-        </w:rPr>
-        <w:t>last amended</w:t>
-      </w:r>
-      <w:r>
-        <w:rPr>
-          <w:rFonts w:ascii="Courier New" w:hAnsi="Courier New" w:cs="Courier New"/>
-        </w:rPr>
-        <w:t>? Author?}</w:t>
-      </w:r>
-    </w:p>
-    <w:p>
+        <w:t>“name”: &lt;query</w:t>
+      </w:r>
+      <w:r>
+        <w:rPr>
+          <w:rFonts w:ascii="Courier New" w:hAnsi="Courier New" w:cs="Courier New"/>
+        </w:rPr>
+        <w:t xml:space="preserve"> </w:t>
+      </w:r>
+      <w:r>
+        <w:rPr>
+          <w:rFonts w:ascii="Courier New" w:hAnsi="Courier New" w:cs="Courier New"/>
+        </w:rPr>
+        <w:t>name&gt;,</w:t>
+      </w:r>
+    </w:p>
+    <w:p>
+      <w:pPr>
+        <w:spacing w:after="0"/>
+        <w:ind w:left="720"/>
+        <w:rPr>
+          <w:rFonts w:ascii="Courier New" w:hAnsi="Courier New" w:cs="Courier New"/>
+        </w:rPr>
+      </w:pPr>
+      <w:r>
+        <w:rPr>
+          <w:rFonts w:ascii="Courier New" w:hAnsi="Courier New" w:cs="Courier New"/>
+        </w:rPr>
+        <w:t>“description”: &lt;query description&gt;,</w:t>
+      </w:r>
+    </w:p>
+    <w:p>
+      <w:pPr>
+        <w:spacing w:after="0"/>
+        <w:ind w:left="720"/>
+        <w:rPr>
+          <w:rFonts w:ascii="Courier New" w:hAnsi="Courier New" w:cs="Courier New"/>
+        </w:rPr>
+      </w:pPr>
+      <w:r>
+        <w:rPr>
+          <w:rFonts w:ascii="Courier New" w:hAnsi="Courier New" w:cs="Courier New"/>
+        </w:rPr>
+        <w:t>“</w:t>
+      </w:r>
+      <w:proofErr w:type="spellStart"/>
+      <w:r>
+        <w:rPr>
+          <w:rFonts w:ascii="Courier New" w:hAnsi="Courier New" w:cs="Courier New"/>
+        </w:rPr>
+        <w:t>xmlContent</w:t>
+      </w:r>
+      <w:proofErr w:type="spellEnd"/>
+      <w:r>
+        <w:rPr>
+          <w:rFonts w:ascii="Courier New" w:hAnsi="Courier New" w:cs="Courier New"/>
+        </w:rPr>
+        <w:t>”: &lt;XML structure of query&gt;,</w:t>
+      </w:r>
+    </w:p>
+    <w:p>
+      <w:pPr>
+        <w:spacing w:after="0"/>
+        <w:ind w:left="720"/>
+        <w:rPr>
+          <w:rFonts w:ascii="Courier New" w:hAnsi="Courier New" w:cs="Courier New"/>
+        </w:rPr>
+      </w:pPr>
+      <w:r>
+        <w:rPr>
+          <w:rFonts w:ascii="Courier New" w:hAnsi="Courier New" w:cs="Courier New"/>
+        </w:rPr>
+        <w:t>“</w:t>
+      </w:r>
+      <w:proofErr w:type="spellStart"/>
+      <w:r>
+        <w:rPr>
+          <w:rFonts w:ascii="Courier New" w:hAnsi="Courier New" w:cs="Courier New"/>
+        </w:rPr>
+        <w:t>isDeleted</w:t>
+      </w:r>
+      <w:proofErr w:type="spellEnd"/>
+      <w:r>
+        <w:rPr>
+          <w:rFonts w:ascii="Courier New" w:hAnsi="Courier New" w:cs="Courier New"/>
+        </w:rPr>
+        <w:t>”: &lt;whether deleted or not&gt;}</w:t>
+      </w:r>
+    </w:p>
+    <w:p>
+      <w:pPr>
+        <w:spacing w:before="240"/>
+      </w:pPr>
       <w:r>
         <w:t>Gets the full detail of a query to allow amending or viewing it.</w:t>
       </w:r>
@@ -5802,7 +5818,7 @@
       <w:pPr>
         <w:pStyle w:val="Heading2"/>
       </w:pPr>
-      <w:bookmarkStart w:id="24" w:name="_Toc443994612"/>
+      <w:bookmarkStart w:id="25" w:name="_Toc444177966"/>
       <w:r>
         <w:t>/</w:t>
       </w:r>
@@ -5821,7 +5837,7 @@
       <w:r>
         <w:t>Query</w:t>
       </w:r>
-      <w:bookmarkEnd w:id="24"/>
+      <w:bookmarkEnd w:id="25"/>
       <w:proofErr w:type="spellEnd"/>
     </w:p>
     <w:p>
@@ -5928,21 +5944,71 @@
         <w:rPr>
           <w:rFonts w:ascii="Courier New" w:hAnsi="Courier New" w:cs="Courier New"/>
         </w:rPr>
-        <w:t>“xml”: &lt;XML structure of query&gt;,</w:t>
-      </w:r>
-    </w:p>
-    <w:p>
-      <w:pPr>
-        <w:ind w:left="720"/>
-        <w:rPr>
-          <w:rFonts w:ascii="Courier New" w:hAnsi="Courier New" w:cs="Courier New"/>
-        </w:rPr>
-      </w:pPr>
-      <w:r>
-        <w:rPr>
-          <w:rFonts w:ascii="Courier New" w:hAnsi="Courier New" w:cs="Courier New"/>
-        </w:rPr>
-        <w:t>???what else}</w:t>
+        <w:t>“description”: &lt;query description&gt;,</w:t>
+      </w:r>
+    </w:p>
+    <w:p>
+      <w:pPr>
+        <w:spacing w:after="0"/>
+        <w:ind w:left="720"/>
+        <w:rPr>
+          <w:rFonts w:ascii="Courier New" w:hAnsi="Courier New" w:cs="Courier New"/>
+        </w:rPr>
+      </w:pPr>
+      <w:r>
+        <w:rPr>
+          <w:rFonts w:ascii="Courier New" w:hAnsi="Courier New" w:cs="Courier New"/>
+        </w:rPr>
+        <w:t>“</w:t>
+      </w:r>
+      <w:proofErr w:type="spellStart"/>
+      <w:r>
+        <w:rPr>
+          <w:rFonts w:ascii="Courier New" w:hAnsi="Courier New" w:cs="Courier New"/>
+        </w:rPr>
+        <w:t>xml</w:t>
+      </w:r>
+      <w:r>
+        <w:rPr>
+          <w:rFonts w:ascii="Courier New" w:hAnsi="Courier New" w:cs="Courier New"/>
+        </w:rPr>
+        <w:t>Content</w:t>
+      </w:r>
+      <w:proofErr w:type="spellEnd"/>
+      <w:r>
+        <w:rPr>
+          <w:rFonts w:ascii="Courier New" w:hAnsi="Courier New" w:cs="Courier New"/>
+        </w:rPr>
+        <w:t>”: &lt;XML structure of query&gt;,</w:t>
+      </w:r>
+    </w:p>
+    <w:p>
+      <w:pPr>
+        <w:spacing w:after="0"/>
+        <w:ind w:left="720"/>
+        <w:rPr>
+          <w:rFonts w:ascii="Courier New" w:hAnsi="Courier New" w:cs="Courier New"/>
+        </w:rPr>
+      </w:pPr>
+      <w:r>
+        <w:rPr>
+          <w:rFonts w:ascii="Courier New" w:hAnsi="Courier New" w:cs="Courier New"/>
+        </w:rPr>
+        <w:t>“</w:t>
+      </w:r>
+      <w:proofErr w:type="spellStart"/>
+      <w:r>
+        <w:rPr>
+          <w:rFonts w:ascii="Courier New" w:hAnsi="Courier New" w:cs="Courier New"/>
+        </w:rPr>
+        <w:t>isDeleted</w:t>
+      </w:r>
+      <w:proofErr w:type="spellEnd"/>
+      <w:r>
+        <w:rPr>
+          <w:rFonts w:ascii="Courier New" w:hAnsi="Courier New" w:cs="Courier New"/>
+        </w:rPr>
+        <w:t>”: &lt;whether deleted or not&gt;}</w:t>
       </w:r>
     </w:p>
     <w:p>
@@ -6017,16 +6083,60 @@
     </w:p>
     <w:p>
       <w:r>
-        <w:t>Creates or updates a report. Specifying a UUID will update the report, and omitting it will create a new one. In both cases, the report UUID is returned to the client.</w:t>
+        <w:t xml:space="preserve">Creates or updates a report. Specifying a UUID will update the </w:t>
+      </w:r>
+      <w:r>
+        <w:t>query</w:t>
+      </w:r>
+      <w:r>
+        <w:t xml:space="preserve">, and omitting it will create a new one. In both cases, the </w:t>
+      </w:r>
+      <w:r>
+        <w:t>query</w:t>
+      </w:r>
+      <w:r>
+        <w:t xml:space="preserve"> UUID is returned to the client.</w:t>
+      </w:r>
+    </w:p>
+    <w:p>
+      <w:r>
+        <w:t xml:space="preserve">When creating a </w:t>
+      </w:r>
+      <w:r>
+        <w:t>query</w:t>
+      </w:r>
+      <w:r>
+        <w:t xml:space="preserve">, the Name and </w:t>
+      </w:r>
+      <w:proofErr w:type="spellStart"/>
+      <w:r>
+        <w:t>XmlContent</w:t>
+      </w:r>
+      <w:proofErr w:type="spellEnd"/>
+      <w:r>
+        <w:t xml:space="preserve"> are the minimum requirements. </w:t>
+      </w:r>
+    </w:p>
+    <w:p>
+      <w:r>
+        <w:t xml:space="preserve">When updating a </w:t>
+      </w:r>
+      <w:r>
+        <w:t>query</w:t>
+      </w:r>
+      <w:r>
+        <w:t>, the UUID is the only mandatory element. Only elements that have been changed need to be sent (e.g. if renaming, just send the UUID and the new name).</w:t>
       </w:r>
     </w:p>
     <w:p/>
+    <w:p/>
     <w:p>
       <w:pPr>
         <w:pStyle w:val="Heading2"/>
       </w:pPr>
-      <w:bookmarkStart w:id="25" w:name="_Toc443994613"/>
-      <w:r>
+      <w:bookmarkStart w:id="26" w:name="_Toc444177967"/>
+      <w:r>
+        <w:lastRenderedPageBreak/>
         <w:t>/</w:t>
       </w:r>
       <w:proofErr w:type="spellStart"/>
@@ -6044,7 +6154,7 @@
       <w:r>
         <w:t>Query</w:t>
       </w:r>
-      <w:bookmarkEnd w:id="25"/>
+      <w:bookmarkEnd w:id="26"/>
       <w:proofErr w:type="spellEnd"/>
     </w:p>
     <w:p>
@@ -6107,7 +6217,6 @@
     </w:p>
     <w:p>
       <w:r>
-        <w:lastRenderedPageBreak/>
         <w:tab/>
         <w:t>none</w:t>
       </w:r>
@@ -6126,7 +6235,7 @@
       <w:pPr>
         <w:pStyle w:val="Heading1"/>
       </w:pPr>
-      <w:bookmarkStart w:id="26" w:name="_Toc443994614"/>
+      <w:bookmarkStart w:id="27" w:name="_Toc444177968"/>
       <w:r>
         <w:lastRenderedPageBreak/>
         <w:t>/</w:t>
@@ -6143,7 +6252,7 @@
       <w:r>
         <w:t>listOutput</w:t>
       </w:r>
-      <w:bookmarkEnd w:id="26"/>
+      <w:bookmarkEnd w:id="27"/>
       <w:proofErr w:type="spellEnd"/>
     </w:p>
     <w:p>
@@ -6167,7 +6276,7 @@
       <w:pPr>
         <w:pStyle w:val="Heading2"/>
       </w:pPr>
-      <w:bookmarkStart w:id="27" w:name="_Toc443994615"/>
+      <w:bookmarkStart w:id="28" w:name="_Toc444177969"/>
       <w:r>
         <w:t>/</w:t>
       </w:r>
@@ -6194,7 +6303,7 @@
       <w:r>
         <w:t>ListOutput</w:t>
       </w:r>
-      <w:bookmarkEnd w:id="27"/>
+      <w:bookmarkEnd w:id="28"/>
       <w:proofErr w:type="spellEnd"/>
     </w:p>
     <w:p>
@@ -6203,14 +6312,12 @@
       </w:r>
     </w:p>
     <w:p>
-      <w:bookmarkStart w:id="28" w:name="_GoBack"/>
       <w:r>
         <w:t xml:space="preserve">Method: </w:t>
       </w:r>
       <w:r>
         <w:t>GET</w:t>
       </w:r>
-      <w:bookmarkEnd w:id="28"/>
     </w:p>
     <w:p>
       <w:r>
@@ -6250,16 +6357,34 @@
         <w:rPr>
           <w:rFonts w:ascii="Courier New" w:hAnsi="Courier New" w:cs="Courier New"/>
         </w:rPr>
-        <w:t>&lt;folder UUID&gt;</w:t>
-      </w:r>
-    </w:p>
-    <w:p>
-      <w:pPr>
+        <w:t>&lt;</w:t>
+      </w:r>
+      <w:r>
+        <w:rPr>
+          <w:rFonts w:ascii="Courier New" w:hAnsi="Courier New" w:cs="Courier New"/>
+        </w:rPr>
+        <w:t>list output</w:t>
+      </w:r>
+      <w:r>
+        <w:rPr>
+          <w:rFonts w:ascii="Courier New" w:hAnsi="Courier New" w:cs="Courier New"/>
+        </w:rPr>
+        <w:t xml:space="preserve"> UUID&gt;</w:t>
+      </w:r>
+    </w:p>
+    <w:p>
+      <w:pPr>
+        <w:tabs>
+          <w:tab w:val="left" w:pos="2430"/>
+        </w:tabs>
         <w:spacing w:before="240"/>
       </w:pPr>
       <w:r>
         <w:t>Response:</w:t>
       </w:r>
+      <w:r>
+        <w:tab/>
+      </w:r>
     </w:p>
     <w:p>
       <w:pPr>
@@ -6293,9 +6418,253 @@
         <w:rPr>
           <w:rFonts w:ascii="Courier New" w:hAnsi="Courier New" w:cs="Courier New"/>
         </w:rPr>
+        <w:t>output</w:t>
+      </w:r>
+      <w:r>
+        <w:rPr>
+          <w:rFonts w:ascii="Courier New" w:hAnsi="Courier New" w:cs="Courier New"/>
+        </w:rPr>
+        <w:t xml:space="preserve"> UUID&gt;</w:t>
+      </w:r>
+      <w:r>
+        <w:rPr>
+          <w:rFonts w:ascii="Courier New" w:hAnsi="Courier New" w:cs="Courier New"/>
+        </w:rPr>
+        <w:t>,</w:t>
+      </w:r>
+    </w:p>
+    <w:p>
+      <w:pPr>
+        <w:spacing w:after="0"/>
+        <w:ind w:left="720"/>
+        <w:rPr>
+          <w:rFonts w:ascii="Courier New" w:hAnsi="Courier New" w:cs="Courier New"/>
+        </w:rPr>
+      </w:pPr>
+      <w:r>
+        <w:rPr>
+          <w:rFonts w:ascii="Courier New" w:hAnsi="Courier New" w:cs="Courier New"/>
+        </w:rPr>
+        <w:t>“name”: &lt;</w:t>
+      </w:r>
+      <w:r>
+        <w:rPr>
+          <w:rFonts w:ascii="Courier New" w:hAnsi="Courier New" w:cs="Courier New"/>
+        </w:rPr>
+        <w:t>output</w:t>
+      </w:r>
+      <w:r>
+        <w:rPr>
+          <w:rFonts w:ascii="Courier New" w:hAnsi="Courier New" w:cs="Courier New"/>
+        </w:rPr>
+        <w:t xml:space="preserve"> </w:t>
+      </w:r>
+      <w:r>
+        <w:rPr>
+          <w:rFonts w:ascii="Courier New" w:hAnsi="Courier New" w:cs="Courier New"/>
+        </w:rPr>
+        <w:t>name&gt;,</w:t>
+      </w:r>
+    </w:p>
+    <w:p>
+      <w:pPr>
+        <w:spacing w:after="0"/>
+        <w:ind w:left="720"/>
+        <w:rPr>
+          <w:rFonts w:ascii="Courier New" w:hAnsi="Courier New" w:cs="Courier New"/>
+        </w:rPr>
+      </w:pPr>
+      <w:r>
+        <w:rPr>
+          <w:rFonts w:ascii="Courier New" w:hAnsi="Courier New" w:cs="Courier New"/>
+        </w:rPr>
+        <w:t>“description”: &lt;</w:t>
+      </w:r>
+      <w:r>
+        <w:rPr>
+          <w:rFonts w:ascii="Courier New" w:hAnsi="Courier New" w:cs="Courier New"/>
+        </w:rPr>
+        <w:t>output</w:t>
+      </w:r>
+      <w:r>
+        <w:rPr>
+          <w:rFonts w:ascii="Courier New" w:hAnsi="Courier New" w:cs="Courier New"/>
+        </w:rPr>
+        <w:t xml:space="preserve"> description&gt;,</w:t>
+      </w:r>
+    </w:p>
+    <w:p>
+      <w:pPr>
+        <w:spacing w:after="0"/>
+        <w:ind w:left="720"/>
+        <w:rPr>
+          <w:rFonts w:ascii="Courier New" w:hAnsi="Courier New" w:cs="Courier New"/>
+        </w:rPr>
+      </w:pPr>
+      <w:r>
+        <w:rPr>
+          <w:rFonts w:ascii="Courier New" w:hAnsi="Courier New" w:cs="Courier New"/>
+        </w:rPr>
+        <w:t>“</w:t>
+      </w:r>
+      <w:proofErr w:type="spellStart"/>
+      <w:r>
+        <w:rPr>
+          <w:rFonts w:ascii="Courier New" w:hAnsi="Courier New" w:cs="Courier New"/>
+        </w:rPr>
+        <w:t>xmlContent</w:t>
+      </w:r>
+      <w:proofErr w:type="spellEnd"/>
+      <w:r>
+        <w:rPr>
+          <w:rFonts w:ascii="Courier New" w:hAnsi="Courier New" w:cs="Courier New"/>
+        </w:rPr>
+        <w:t xml:space="preserve">”: &lt;XML structure of </w:t>
+      </w:r>
+      <w:r>
+        <w:rPr>
+          <w:rFonts w:ascii="Courier New" w:hAnsi="Courier New" w:cs="Courier New"/>
+        </w:rPr>
+        <w:t>output</w:t>
+      </w:r>
+      <w:r>
+        <w:rPr>
+          <w:rFonts w:ascii="Courier New" w:hAnsi="Courier New" w:cs="Courier New"/>
+        </w:rPr>
+        <w:t>&gt;,</w:t>
+      </w:r>
+    </w:p>
+    <w:p>
+      <w:pPr>
+        <w:spacing w:after="0"/>
+        <w:ind w:left="720"/>
+        <w:rPr>
+          <w:rFonts w:ascii="Courier New" w:hAnsi="Courier New" w:cs="Courier New"/>
+        </w:rPr>
+      </w:pPr>
+      <w:r>
+        <w:rPr>
+          <w:rFonts w:ascii="Courier New" w:hAnsi="Courier New" w:cs="Courier New"/>
+        </w:rPr>
+        <w:t>“</w:t>
+      </w:r>
+      <w:proofErr w:type="spellStart"/>
+      <w:r>
+        <w:rPr>
+          <w:rFonts w:ascii="Courier New" w:hAnsi="Courier New" w:cs="Courier New"/>
+        </w:rPr>
+        <w:t>isDeleted</w:t>
+      </w:r>
+      <w:proofErr w:type="spellEnd"/>
+      <w:r>
+        <w:rPr>
+          <w:rFonts w:ascii="Courier New" w:hAnsi="Courier New" w:cs="Courier New"/>
+        </w:rPr>
+        <w:t>”: &lt;whether deleted or not&gt;}</w:t>
+      </w:r>
+    </w:p>
+    <w:p>
+      <w:pPr>
+        <w:spacing w:before="240"/>
+      </w:pPr>
+      <w:r>
+        <w:t xml:space="preserve">Gets the full detail of a </w:t>
+      </w:r>
+      <w:r>
         <w:t>list output</w:t>
       </w:r>
       <w:r>
+        <w:t xml:space="preserve"> to allow amending or viewing it.</w:t>
+      </w:r>
+    </w:p>
+    <w:p/>
+    <w:p>
+      <w:pPr>
+        <w:pStyle w:val="Heading2"/>
+      </w:pPr>
+      <w:bookmarkStart w:id="29" w:name="_Toc444177970"/>
+      <w:r>
+        <w:t>/</w:t>
+      </w:r>
+      <w:proofErr w:type="spellStart"/>
+      <w:r>
+        <w:t>api</w:t>
+      </w:r>
+      <w:proofErr w:type="spellEnd"/>
+      <w:r>
+        <w:t>/</w:t>
+      </w:r>
+      <w:proofErr w:type="spellStart"/>
+      <w:r>
+        <w:t>listOutput</w:t>
+      </w:r>
+      <w:proofErr w:type="spellEnd"/>
+      <w:r>
+        <w:t>/</w:t>
+      </w:r>
+      <w:proofErr w:type="spellStart"/>
+      <w:r>
+        <w:t>save</w:t>
+      </w:r>
+      <w:r>
+        <w:t>ListOutput</w:t>
+      </w:r>
+      <w:bookmarkEnd w:id="29"/>
+      <w:proofErr w:type="spellEnd"/>
+    </w:p>
+    <w:p>
+      <w:r>
+        <w:t>Prerequisites: authenticated password</w:t>
+      </w:r>
+    </w:p>
+    <w:p>
+      <w:r>
+        <w:t xml:space="preserve">Method: </w:t>
+      </w:r>
+      <w:r>
+        <w:t>POST</w:t>
+      </w:r>
+    </w:p>
+    <w:p>
+      <w:r>
+        <w:t xml:space="preserve">Parameters: </w:t>
+      </w:r>
+    </w:p>
+    <w:p>
+      <w:pPr>
+        <w:spacing w:after="0"/>
+        <w:ind w:left="720"/>
+        <w:rPr>
+          <w:rFonts w:ascii="Courier New" w:hAnsi="Courier New" w:cs="Courier New"/>
+        </w:rPr>
+      </w:pPr>
+      <w:r>
+        <w:rPr>
+          <w:rFonts w:ascii="Courier New" w:hAnsi="Courier New" w:cs="Courier New"/>
+        </w:rPr>
+        <w:t>{“</w:t>
+      </w:r>
+      <w:proofErr w:type="spellStart"/>
+      <w:r>
+        <w:rPr>
+          <w:rFonts w:ascii="Courier New" w:hAnsi="Courier New" w:cs="Courier New"/>
+        </w:rPr>
+        <w:t>uuid</w:t>
+      </w:r>
+      <w:proofErr w:type="spellEnd"/>
+      <w:r>
+        <w:rPr>
+          <w:rFonts w:ascii="Courier New" w:hAnsi="Courier New" w:cs="Courier New"/>
+        </w:rPr>
+        <w:t>”: &lt;</w:t>
+      </w:r>
+      <w:r>
+        <w:rPr>
+          <w:rFonts w:ascii="Courier New" w:hAnsi="Courier New" w:cs="Courier New"/>
+        </w:rPr>
+        <w:t>output</w:t>
+      </w:r>
+      <w:r>
         <w:rPr>
           <w:rFonts w:ascii="Courier New" w:hAnsi="Courier New" w:cs="Courier New"/>
         </w:rPr>
@@ -6320,41 +6689,194 @@
         <w:rPr>
           <w:rFonts w:ascii="Courier New" w:hAnsi="Courier New" w:cs="Courier New"/>
         </w:rPr>
-        <w:t>“name”: &lt;list output name&gt;,</w:t>
-      </w:r>
-    </w:p>
-    <w:p>
-      <w:pPr>
-        <w:spacing w:after="0"/>
-        <w:ind w:left="720"/>
-        <w:rPr>
-          <w:rFonts w:ascii="Courier New" w:hAnsi="Courier New" w:cs="Courier New"/>
-        </w:rPr>
-      </w:pPr>
-      <w:r>
-        <w:rPr>
-          <w:rFonts w:ascii="Courier New" w:hAnsi="Courier New" w:cs="Courier New"/>
-        </w:rPr>
-        <w:t>“xml”: &lt;XML structure of list output&gt;,</w:t>
-      </w:r>
-    </w:p>
-    <w:p>
-      <w:pPr>
-        <w:ind w:left="720"/>
-        <w:rPr>
-          <w:rFonts w:ascii="Courier New" w:hAnsi="Courier New" w:cs="Courier New"/>
-        </w:rPr>
-      </w:pPr>
-      <w:r>
-        <w:rPr>
-          <w:rFonts w:ascii="Courier New" w:hAnsi="Courier New" w:cs="Courier New"/>
-        </w:rPr>
-        <w:t>???what else (last amended? Author?}</w:t>
-      </w:r>
-    </w:p>
-    <w:p>
-      <w:r>
-        <w:t>Gets the full detail of a query to allow amending or viewing it.</w:t>
+        <w:t>“name”: &lt;output</w:t>
+      </w:r>
+      <w:r>
+        <w:rPr>
+          <w:rFonts w:ascii="Courier New" w:hAnsi="Courier New" w:cs="Courier New"/>
+        </w:rPr>
+        <w:t xml:space="preserve"> </w:t>
+      </w:r>
+      <w:r>
+        <w:rPr>
+          <w:rFonts w:ascii="Courier New" w:hAnsi="Courier New" w:cs="Courier New"/>
+        </w:rPr>
+        <w:t>name&gt;,</w:t>
+      </w:r>
+    </w:p>
+    <w:p>
+      <w:pPr>
+        <w:spacing w:after="0"/>
+        <w:ind w:left="720"/>
+        <w:rPr>
+          <w:rFonts w:ascii="Courier New" w:hAnsi="Courier New" w:cs="Courier New"/>
+        </w:rPr>
+      </w:pPr>
+      <w:r>
+        <w:rPr>
+          <w:rFonts w:ascii="Courier New" w:hAnsi="Courier New" w:cs="Courier New"/>
+        </w:rPr>
+        <w:t>“description”: &lt;output description&gt;,</w:t>
+      </w:r>
+    </w:p>
+    <w:p>
+      <w:pPr>
+        <w:spacing w:after="0"/>
+        <w:ind w:left="720"/>
+        <w:rPr>
+          <w:rFonts w:ascii="Courier New" w:hAnsi="Courier New" w:cs="Courier New"/>
+        </w:rPr>
+      </w:pPr>
+      <w:r>
+        <w:rPr>
+          <w:rFonts w:ascii="Courier New" w:hAnsi="Courier New" w:cs="Courier New"/>
+        </w:rPr>
+        <w:t>“</w:t>
+      </w:r>
+      <w:proofErr w:type="spellStart"/>
+      <w:r>
+        <w:rPr>
+          <w:rFonts w:ascii="Courier New" w:hAnsi="Courier New" w:cs="Courier New"/>
+        </w:rPr>
+        <w:t>xmlContent</w:t>
+      </w:r>
+      <w:proofErr w:type="spellEnd"/>
+      <w:r>
+        <w:rPr>
+          <w:rFonts w:ascii="Courier New" w:hAnsi="Courier New" w:cs="Courier New"/>
+        </w:rPr>
+        <w:t>”: &lt;XML structure of output&gt;,</w:t>
+      </w:r>
+    </w:p>
+    <w:p>
+      <w:pPr>
+        <w:spacing w:after="0"/>
+        <w:ind w:left="720"/>
+        <w:rPr>
+          <w:rFonts w:ascii="Courier New" w:hAnsi="Courier New" w:cs="Courier New"/>
+        </w:rPr>
+      </w:pPr>
+      <w:r>
+        <w:rPr>
+          <w:rFonts w:ascii="Courier New" w:hAnsi="Courier New" w:cs="Courier New"/>
+        </w:rPr>
+        <w:t>“</w:t>
+      </w:r>
+      <w:proofErr w:type="spellStart"/>
+      <w:r>
+        <w:rPr>
+          <w:rFonts w:ascii="Courier New" w:hAnsi="Courier New" w:cs="Courier New"/>
+        </w:rPr>
+        <w:t>isDeleted</w:t>
+      </w:r>
+      <w:proofErr w:type="spellEnd"/>
+      <w:r>
+        <w:rPr>
+          <w:rFonts w:ascii="Courier New" w:hAnsi="Courier New" w:cs="Courier New"/>
+        </w:rPr>
+        <w:t>”: &lt;whether deleted or not&gt;}</w:t>
+      </w:r>
+    </w:p>
+    <w:p>
+      <w:pPr>
+        <w:spacing w:before="240"/>
+      </w:pPr>
+      <w:r>
+        <w:t>Response:</w:t>
+      </w:r>
+    </w:p>
+    <w:p>
+      <w:pPr>
+        <w:spacing w:after="0"/>
+        <w:ind w:left="720"/>
+        <w:rPr>
+          <w:rFonts w:ascii="Courier New" w:hAnsi="Courier New" w:cs="Courier New"/>
+        </w:rPr>
+      </w:pPr>
+      <w:r>
+        <w:rPr>
+          <w:rFonts w:ascii="Courier New" w:hAnsi="Courier New" w:cs="Courier New"/>
+        </w:rPr>
+        <w:t>{“</w:t>
+      </w:r>
+      <w:proofErr w:type="spellStart"/>
+      <w:r>
+        <w:rPr>
+          <w:rFonts w:ascii="Courier New" w:hAnsi="Courier New" w:cs="Courier New"/>
+        </w:rPr>
+        <w:t>uuid</w:t>
+      </w:r>
+      <w:proofErr w:type="spellEnd"/>
+      <w:r>
+        <w:rPr>
+          <w:rFonts w:ascii="Courier New" w:hAnsi="Courier New" w:cs="Courier New"/>
+        </w:rPr>
+        <w:t>”: &lt;</w:t>
+      </w:r>
+      <w:r>
+        <w:rPr>
+          <w:rFonts w:ascii="Courier New" w:hAnsi="Courier New" w:cs="Courier New"/>
+        </w:rPr>
+        <w:t>list output</w:t>
+      </w:r>
+      <w:r>
+        <w:rPr>
+          <w:rFonts w:ascii="Courier New" w:hAnsi="Courier New" w:cs="Courier New"/>
+        </w:rPr>
+        <w:t xml:space="preserve"> UUID&gt;</w:t>
+      </w:r>
+      <w:r>
+        <w:rPr>
+          <w:rFonts w:ascii="Courier New" w:hAnsi="Courier New" w:cs="Courier New"/>
+        </w:rPr>
+        <w:t>}</w:t>
+      </w:r>
+    </w:p>
+    <w:p>
+      <w:pPr>
+        <w:spacing w:after="0"/>
+        <w:ind w:left="720"/>
+        <w:rPr>
+          <w:rFonts w:ascii="Courier New" w:hAnsi="Courier New" w:cs="Courier New"/>
+        </w:rPr>
+      </w:pPr>
+    </w:p>
+    <w:p>
+      <w:r>
+        <w:t xml:space="preserve">Creates or updates a list </w:t>
+      </w:r>
+      <w:r>
+        <w:t>output</w:t>
+      </w:r>
+      <w:r>
+        <w:t>. Specifying a UUID will update a list output, and omitting it will create a new one. In both cases, the list output UUID is returned to the client.</w:t>
+      </w:r>
+    </w:p>
+    <w:p>
+      <w:r>
+        <w:t>When creating an output</w:t>
+      </w:r>
+      <w:r>
+        <w:t xml:space="preserve">, the Name and </w:t>
+      </w:r>
+      <w:proofErr w:type="spellStart"/>
+      <w:r>
+        <w:t>XmlContent</w:t>
+      </w:r>
+      <w:proofErr w:type="spellEnd"/>
+      <w:r>
+        <w:t xml:space="preserve"> are the minimum requirements. </w:t>
+      </w:r>
+    </w:p>
+    <w:p>
+      <w:r>
+        <w:t>When updating a</w:t>
+      </w:r>
+      <w:r>
+        <w:t>n output</w:t>
+      </w:r>
+      <w:r>
+        <w:t>, the UUID is the only mandatory element. Only elements that have been changed need to be sent (e.g. if renaming, just send the UUID and the new name).</w:t>
       </w:r>
     </w:p>
     <w:p/>
@@ -6362,7 +6884,7 @@
       <w:pPr>
         <w:pStyle w:val="Heading2"/>
       </w:pPr>
-      <w:bookmarkStart w:id="29" w:name="_Toc443994616"/>
+      <w:bookmarkStart w:id="30" w:name="_Toc444177971"/>
       <w:r>
         <w:t>/</w:t>
       </w:r>
@@ -6384,12 +6906,12 @@
       </w:r>
       <w:proofErr w:type="spellStart"/>
       <w:r>
-        <w:t>save</w:t>
+        <w:t>delete</w:t>
       </w:r>
       <w:r>
         <w:t>ListOutput</w:t>
       </w:r>
-      <w:bookmarkEnd w:id="29"/>
+      <w:bookmarkEnd w:id="30"/>
       <w:proofErr w:type="spellEnd"/>
     </w:p>
     <w:p>
@@ -6399,10 +6921,8 @@
     </w:p>
     <w:p>
       <w:r>
-        <w:t xml:space="preserve">Method: </w:t>
-      </w:r>
-      <w:r>
-        <w:t>POST</w:t>
+        <w:lastRenderedPageBreak/>
+        <w:t>Method: POST</w:t>
       </w:r>
     </w:p>
     <w:p>
@@ -6418,11 +6938,24 @@
           <w:rFonts w:ascii="Courier New" w:hAnsi="Courier New" w:cs="Courier New"/>
         </w:rPr>
       </w:pPr>
-      <w:r>
-        <w:rPr>
-          <w:rFonts w:ascii="Courier New" w:hAnsi="Courier New" w:cs="Courier New"/>
-        </w:rPr>
-        <w:t>{“</w:t>
+      <w:proofErr w:type="gramStart"/>
+      <w:r>
+        <w:rPr>
+          <w:rFonts w:ascii="Courier New" w:hAnsi="Courier New" w:cs="Courier New"/>
+        </w:rPr>
+        <w:t>{</w:t>
+      </w:r>
+      <w:r>
+        <w:rPr>
+          <w:rFonts w:ascii="Courier New" w:hAnsi="Courier New" w:cs="Courier New"/>
+        </w:rPr>
+        <w:t>“</w:t>
+      </w:r>
+      <w:r>
+        <w:rPr>
+          <w:rFonts w:ascii="Courier New" w:hAnsi="Courier New" w:cs="Courier New"/>
+        </w:rPr>
+        <w:t xml:space="preserve"> </w:t>
       </w:r>
       <w:proofErr w:type="spellStart"/>
       <w:r>
@@ -6432,73 +6965,26 @@
         <w:t>uuid</w:t>
       </w:r>
       <w:proofErr w:type="spellEnd"/>
+      <w:proofErr w:type="gramEnd"/>
       <w:r>
         <w:rPr>
           <w:rFonts w:ascii="Courier New" w:hAnsi="Courier New" w:cs="Courier New"/>
         </w:rPr>
         <w:t>”: &lt;</w:t>
       </w:r>
-      <w:r>
-        <w:rPr>
-          <w:rFonts w:ascii="Courier New" w:hAnsi="Courier New" w:cs="Courier New"/>
-        </w:rPr>
-        <w:t>list output</w:t>
-      </w:r>
-      <w:r>
-        <w:rPr>
-          <w:rFonts w:ascii="Courier New" w:hAnsi="Courier New" w:cs="Courier New"/>
-        </w:rPr>
-        <w:t xml:space="preserve"> UUID&gt;</w:t>
-      </w:r>
-      <w:r>
-        <w:rPr>
-          <w:rFonts w:ascii="Courier New" w:hAnsi="Courier New" w:cs="Courier New"/>
-        </w:rPr>
-        <w:t>,</w:t>
-      </w:r>
-    </w:p>
-    <w:p>
-      <w:pPr>
-        <w:spacing w:after="0"/>
-        <w:ind w:left="720"/>
-        <w:rPr>
-          <w:rFonts w:ascii="Courier New" w:hAnsi="Courier New" w:cs="Courier New"/>
-        </w:rPr>
-      </w:pPr>
-      <w:r>
-        <w:rPr>
-          <w:rFonts w:ascii="Courier New" w:hAnsi="Courier New" w:cs="Courier New"/>
-        </w:rPr>
-        <w:t>“name”: &lt;list output name&gt;,</w:t>
-      </w:r>
-    </w:p>
-    <w:p>
-      <w:pPr>
-        <w:spacing w:after="0"/>
-        <w:ind w:left="720"/>
-        <w:rPr>
-          <w:rFonts w:ascii="Courier New" w:hAnsi="Courier New" w:cs="Courier New"/>
-        </w:rPr>
-      </w:pPr>
-      <w:r>
-        <w:rPr>
-          <w:rFonts w:ascii="Courier New" w:hAnsi="Courier New" w:cs="Courier New"/>
-        </w:rPr>
-        <w:t>“xml”: &lt;XML structure of list output&gt;,</w:t>
-      </w:r>
-    </w:p>
-    <w:p>
-      <w:pPr>
-        <w:ind w:left="720"/>
-        <w:rPr>
-          <w:rFonts w:ascii="Courier New" w:hAnsi="Courier New" w:cs="Courier New"/>
-        </w:rPr>
-      </w:pPr>
-      <w:r>
-        <w:rPr>
-          <w:rFonts w:ascii="Courier New" w:hAnsi="Courier New" w:cs="Courier New"/>
-        </w:rPr>
-        <w:t>???what else}</w:t>
+      <w:proofErr w:type="spellStart"/>
+      <w:r>
+        <w:rPr>
+          <w:rFonts w:ascii="Courier New" w:hAnsi="Courier New" w:cs="Courier New"/>
+        </w:rPr>
+        <w:t>listOutput</w:t>
+      </w:r>
+      <w:proofErr w:type="spellEnd"/>
+      <w:r>
+        <w:rPr>
+          <w:rFonts w:ascii="Courier New" w:hAnsi="Courier New" w:cs="Courier New"/>
+        </w:rPr>
+        <w:t xml:space="preserve"> UUID&gt;}</w:t>
       </w:r>
     </w:p>
     <w:p>
@@ -6510,192 +6996,7 @@
       </w:r>
     </w:p>
     <w:p>
-      <w:pPr>
-        <w:spacing w:after="0"/>
-        <w:ind w:left="720"/>
-        <w:rPr>
-          <w:rFonts w:ascii="Courier New" w:hAnsi="Courier New" w:cs="Courier New"/>
-        </w:rPr>
-      </w:pPr>
-      <w:r>
-        <w:rPr>
-          <w:rFonts w:ascii="Courier New" w:hAnsi="Courier New" w:cs="Courier New"/>
-        </w:rPr>
-        <w:t>{“</w:t>
-      </w:r>
-      <w:proofErr w:type="spellStart"/>
-      <w:r>
-        <w:rPr>
-          <w:rFonts w:ascii="Courier New" w:hAnsi="Courier New" w:cs="Courier New"/>
-        </w:rPr>
-        <w:t>uuid</w:t>
-      </w:r>
-      <w:proofErr w:type="spellEnd"/>
-      <w:r>
-        <w:rPr>
-          <w:rFonts w:ascii="Courier New" w:hAnsi="Courier New" w:cs="Courier New"/>
-        </w:rPr>
-        <w:t>”: &lt;</w:t>
-      </w:r>
-      <w:r>
-        <w:rPr>
-          <w:rFonts w:ascii="Courier New" w:hAnsi="Courier New" w:cs="Courier New"/>
-        </w:rPr>
-        <w:t>list output</w:t>
-      </w:r>
-      <w:r>
-        <w:rPr>
-          <w:rFonts w:ascii="Courier New" w:hAnsi="Courier New" w:cs="Courier New"/>
-        </w:rPr>
-        <w:t xml:space="preserve"> UUID&gt;</w:t>
-      </w:r>
-      <w:r>
-        <w:rPr>
-          <w:rFonts w:ascii="Courier New" w:hAnsi="Courier New" w:cs="Courier New"/>
-        </w:rPr>
-        <w:t>}</w:t>
-      </w:r>
-    </w:p>
-    <w:p>
-      <w:pPr>
-        <w:spacing w:after="0"/>
-        <w:ind w:left="720"/>
-        <w:rPr>
-          <w:rFonts w:ascii="Courier New" w:hAnsi="Courier New" w:cs="Courier New"/>
-        </w:rPr>
-      </w:pPr>
-    </w:p>
-    <w:p>
-      <w:r>
-        <w:t xml:space="preserve">Creates or updates a list </w:t>
-      </w:r>
-      <w:proofErr w:type="spellStart"/>
-      <w:r>
-        <w:t>ouput</w:t>
-      </w:r>
-      <w:proofErr w:type="spellEnd"/>
-      <w:r>
-        <w:t>. Specifying a UUID will update a list output, and omitting it will create a new one. In both cases, the list output UUID is returned to the client.</w:t>
-      </w:r>
-    </w:p>
-    <w:p/>
-    <w:p>
-      <w:pPr>
-        <w:pStyle w:val="Heading2"/>
-      </w:pPr>
-      <w:bookmarkStart w:id="30" w:name="_Toc443994617"/>
-      <w:r>
-        <w:t>/</w:t>
-      </w:r>
-      <w:proofErr w:type="spellStart"/>
-      <w:r>
-        <w:t>api</w:t>
-      </w:r>
-      <w:proofErr w:type="spellEnd"/>
-      <w:r>
-        <w:t>/</w:t>
-      </w:r>
-      <w:proofErr w:type="spellStart"/>
-      <w:r>
-        <w:t>listOutput</w:t>
-      </w:r>
-      <w:proofErr w:type="spellEnd"/>
-      <w:r>
-        <w:t>/</w:t>
-      </w:r>
-      <w:proofErr w:type="spellStart"/>
-      <w:r>
-        <w:t>delete</w:t>
-      </w:r>
-      <w:r>
-        <w:t>ListOutput</w:t>
-      </w:r>
-      <w:bookmarkEnd w:id="30"/>
-      <w:proofErr w:type="spellEnd"/>
-    </w:p>
-    <w:p>
-      <w:r>
-        <w:t>Prerequisites: authenticated password</w:t>
-      </w:r>
-    </w:p>
-    <w:p>
-      <w:r>
-        <w:t>Method: POST</w:t>
-      </w:r>
-    </w:p>
-    <w:p>
-      <w:r>
-        <w:t xml:space="preserve">Parameters: </w:t>
-      </w:r>
-    </w:p>
-    <w:p>
-      <w:pPr>
-        <w:spacing w:after="0"/>
-        <w:ind w:left="720"/>
-        <w:rPr>
-          <w:rFonts w:ascii="Courier New" w:hAnsi="Courier New" w:cs="Courier New"/>
-        </w:rPr>
-      </w:pPr>
-      <w:proofErr w:type="gramStart"/>
-      <w:r>
-        <w:rPr>
-          <w:rFonts w:ascii="Courier New" w:hAnsi="Courier New" w:cs="Courier New"/>
-        </w:rPr>
-        <w:t>{</w:t>
-      </w:r>
-      <w:r>
-        <w:rPr>
-          <w:rFonts w:ascii="Courier New" w:hAnsi="Courier New" w:cs="Courier New"/>
-        </w:rPr>
-        <w:t>“</w:t>
-      </w:r>
-      <w:r>
-        <w:rPr>
-          <w:rFonts w:ascii="Courier New" w:hAnsi="Courier New" w:cs="Courier New"/>
-        </w:rPr>
-        <w:t xml:space="preserve"> </w:t>
-      </w:r>
-      <w:proofErr w:type="spellStart"/>
-      <w:r>
-        <w:rPr>
-          <w:rFonts w:ascii="Courier New" w:hAnsi="Courier New" w:cs="Courier New"/>
-        </w:rPr>
-        <w:t>uuid</w:t>
-      </w:r>
-      <w:proofErr w:type="spellEnd"/>
-      <w:proofErr w:type="gramEnd"/>
-      <w:r>
-        <w:rPr>
-          <w:rFonts w:ascii="Courier New" w:hAnsi="Courier New" w:cs="Courier New"/>
-        </w:rPr>
-        <w:t>”: &lt;</w:t>
-      </w:r>
-      <w:proofErr w:type="spellStart"/>
-      <w:r>
-        <w:rPr>
-          <w:rFonts w:ascii="Courier New" w:hAnsi="Courier New" w:cs="Courier New"/>
-        </w:rPr>
-        <w:t>listOutput</w:t>
-      </w:r>
-      <w:proofErr w:type="spellEnd"/>
-      <w:r>
-        <w:rPr>
-          <w:rFonts w:ascii="Courier New" w:hAnsi="Courier New" w:cs="Courier New"/>
-        </w:rPr>
-        <w:t xml:space="preserve"> UUID&gt;}</w:t>
-      </w:r>
-    </w:p>
-    <w:p>
-      <w:pPr>
-        <w:spacing w:before="240"/>
-      </w:pPr>
-      <w:r>
-        <w:t>Response:</w:t>
-      </w:r>
-    </w:p>
-    <w:p>
-      <w:r>
-        <w:lastRenderedPageBreak/>
+      <w:r>
         <w:tab/>
         <w:t>none</w:t>
       </w:r>
@@ -6735,7 +7036,7 @@
 </file>
 
 <file path=word/numbering.xml><?xml version="1.0" encoding="utf-8"?>
-<w:numbering xmlns:wpc="http://schemas.microsoft.com/office/word/2010/wordprocessingCanvas" xmlns:cx="http://schemas.microsoft.com/office/drawing/2014/chartex" xmlns:cx1="http://schemas.microsoft.com/office/drawing/2015/9/8/chartex" xmlns:mc="http://schemas.openxmlformats.org/markup-compatibility/2006" xmlns:o="urn:schemas-microsoft-com:office:office" xmlns:r="http://schemas.openxmlformats.org/officeDocument/2006/relationships" xmlns:m="http://schemas.openxmlformats.org/officeDocument/2006/math" xmlns:v="urn:schemas-microsoft-com:vml" xmlns:wp14="http://schemas.microsoft.com/office/word/2010/wordprocessingDrawing" xmlns:wp="http://schemas.openxmlformats.org/drawingml/2006/wordprocessingDrawing" xmlns:w10="urn:schemas-microsoft-com:office:word" xmlns:w="http://schemas.openxmlformats.org/wordprocessingml/2006/main" xmlns:w14="http://schemas.microsoft.com/office/word/2010/wordml" xmlns:w15="http://schemas.microsoft.com/office/word/2012/wordml" xmlns:w16se="http://schemas.microsoft.com/office/word/2015/wordml/symex" xmlns:wpg="http://schemas.microsoft.com/office/word/2010/wordprocessingGroup" xmlns:wpi="http://schemas.microsoft.com/office/word/2010/wordprocessingInk" xmlns:wne="http://schemas.microsoft.com/office/word/2006/wordml" xmlns:wps="http://schemas.microsoft.com/office/word/2010/wordprocessingShape" mc:Ignorable="w14 w15 w16se wp14">
+<w:numbering xmlns:wpc="http://schemas.microsoft.com/office/word/2010/wordprocessingCanvas" xmlns:cx="http://schemas.microsoft.com/office/drawing/2014/chartex" xmlns:cx1="http://schemas.microsoft.com/office/drawing/2015/9/8/chartex" xmlns:cx2="http://schemas.microsoft.com/office/drawing/2015/10/21/chartex" xmlns:mc="http://schemas.openxmlformats.org/markup-compatibility/2006" xmlns:o="urn:schemas-microsoft-com:office:office" xmlns:r="http://schemas.openxmlformats.org/officeDocument/2006/relationships" xmlns:m="http://schemas.openxmlformats.org/officeDocument/2006/math" xmlns:v="urn:schemas-microsoft-com:vml" xmlns:wp14="http://schemas.microsoft.com/office/word/2010/wordprocessingDrawing" xmlns:wp="http://schemas.openxmlformats.org/drawingml/2006/wordprocessingDrawing" xmlns:w10="urn:schemas-microsoft-com:office:word" xmlns:w="http://schemas.openxmlformats.org/wordprocessingml/2006/main" xmlns:w14="http://schemas.microsoft.com/office/word/2010/wordml" xmlns:w15="http://schemas.microsoft.com/office/word/2012/wordml" xmlns:w16se="http://schemas.microsoft.com/office/word/2015/wordml/symex" xmlns:wpg="http://schemas.microsoft.com/office/word/2010/wordprocessingGroup" xmlns:wpi="http://schemas.microsoft.com/office/word/2010/wordprocessingInk" xmlns:wne="http://schemas.microsoft.com/office/word/2006/wordml" xmlns:wps="http://schemas.microsoft.com/office/word/2010/wordprocessingShape" mc:Ignorable="w14 w15 w16se wp14">
   <w:abstractNum w:abstractNumId="0" w15:restartNumberingAfterBreak="0">
     <w:nsid w:val="55C9554C"/>
     <w:multiLevelType w:val="hybridMultilevel"/>
@@ -6848,7 +7149,7 @@
       </w:pPr>
     </w:pPrDefault>
   </w:docDefaults>
-  <w:latentStyles w:defLockedState="0" w:defUIPriority="99" w:defSemiHidden="0" w:defUnhideWhenUsed="0" w:defQFormat="0" w:count="371">
+  <w:latentStyles w:defLockedState="0" w:defUIPriority="99" w:defSemiHidden="0" w:defUnhideWhenUsed="0" w:defQFormat="0" w:count="372">
     <w:lsdException w:name="Normal" w:uiPriority="0" w:qFormat="1"/>
     <w:lsdException w:name="heading 1" w:uiPriority="9" w:qFormat="1"/>
     <w:lsdException w:name="heading 2" w:semiHidden="1" w:uiPriority="9" w:unhideWhenUsed="1" w:qFormat="1"/>
@@ -6954,7 +7255,6 @@
     <w:lsdException w:name="HTML Sample" w:semiHidden="1" w:unhideWhenUsed="1"/>
     <w:lsdException w:name="HTML Typewriter" w:semiHidden="1" w:unhideWhenUsed="1"/>
     <w:lsdException w:name="HTML Variable" w:semiHidden="1" w:unhideWhenUsed="1"/>
-    <w:lsdException w:name="Normal Table" w:semiHidden="1" w:unhideWhenUsed="1"/>
     <w:lsdException w:name="annotation subject" w:semiHidden="1" w:unhideWhenUsed="1"/>
     <w:lsdException w:name="No List" w:semiHidden="1" w:unhideWhenUsed="1"/>
     <w:lsdException w:name="Outline List 1" w:semiHidden="1" w:unhideWhenUsed="1"/>
@@ -7001,10 +7301,8 @@
     <w:lsdException w:name="Table Subtle 2" w:semiHidden="1" w:unhideWhenUsed="1"/>
     <w:lsdException w:name="Table Web 1" w:semiHidden="1" w:unhideWhenUsed="1"/>
     <w:lsdException w:name="Table Web 2" w:semiHidden="1" w:unhideWhenUsed="1"/>
-    <w:lsdException w:name="Table Web 3" w:semiHidden="1" w:unhideWhenUsed="1"/>
     <w:lsdException w:name="Balloon Text" w:semiHidden="1" w:unhideWhenUsed="1"/>
     <w:lsdException w:name="Table Grid" w:uiPriority="39"/>
-    <w:lsdException w:name="Table Theme" w:semiHidden="1" w:unhideWhenUsed="1"/>
     <w:lsdException w:name="Placeholder Text" w:semiHidden="1"/>
     <w:lsdException w:name="No Spacing" w:uiPriority="1" w:qFormat="1"/>
     <w:lsdException w:name="Light Shading" w:uiPriority="60"/>
@@ -7220,6 +7518,7 @@
     <w:lsdException w:name="List Table 5 Dark Accent 6" w:uiPriority="50"/>
     <w:lsdException w:name="List Table 6 Colorful Accent 6" w:uiPriority="51"/>
     <w:lsdException w:name="List Table 7 Colorful Accent 6" w:uiPriority="52"/>
+    <w:lsdException w:name="Mention" w:semiHidden="1" w:unhideWhenUsed="1"/>
   </w:latentStyles>
   <w:style w:type="paragraph" w:default="1" w:styleId="Normal">
     <w:name w:val="Normal"/>
@@ -7652,7 +7951,7 @@
 </file>
 
 <file path=customXml/itemProps1.xml><?xml version="1.0" encoding="utf-8"?>
-<ds:datastoreItem xmlns:ds="http://schemas.openxmlformats.org/officeDocument/2006/customXml" ds:itemID="{021D824E-4368-407D-84DC-EEEEB64227CC}">
+<ds:datastoreItem xmlns:ds="http://schemas.openxmlformats.org/officeDocument/2006/customXml" ds:itemID="{10FB3AC3-DB26-472E-ADAA-F126C8C8208F}">
   <ds:schemaRefs>
     <ds:schemaRef ds:uri="http://schemas.openxmlformats.org/officeDocument/2006/bibliography"/>
   </ds:schemaRefs>

</xml_diff>

<commit_message>
Added index SQL script
</commit_message>
<xml_diff>
--- a/Documents/Enterprise.REST.Specification.docx
+++ b/Documents/Enterprise.REST.Specification.docx
@@ -3671,7 +3671,33 @@
         <w:rPr>
           <w:rFonts w:ascii="Courier New" w:hAnsi="Courier New" w:cs="Courier New"/>
         </w:rPr>
-        <w:t>{“username”: &lt;email&gt;}</w:t>
+        <w:t>{“</w:t>
+      </w:r>
+      <w:proofErr w:type="spellStart"/>
+      <w:r>
+        <w:rPr>
+          <w:rFonts w:ascii="Courier New" w:hAnsi="Courier New" w:cs="Courier New"/>
+        </w:rPr>
+        <w:t>uuid</w:t>
+      </w:r>
+      <w:proofErr w:type="spellEnd"/>
+      <w:r>
+        <w:rPr>
+          <w:rFonts w:ascii="Courier New" w:hAnsi="Courier New" w:cs="Courier New"/>
+        </w:rPr>
+        <w:t>”: &lt;</w:t>
+      </w:r>
+      <w:r>
+        <w:rPr>
+          <w:rFonts w:ascii="Courier New" w:hAnsi="Courier New" w:cs="Courier New"/>
+        </w:rPr>
+        <w:t>user UUID</w:t>
+      </w:r>
+      <w:r>
+        <w:rPr>
+          <w:rFonts w:ascii="Courier New" w:hAnsi="Courier New" w:cs="Courier New"/>
+        </w:rPr>
+        <w:t>&gt;}</w:t>
       </w:r>
     </w:p>
     <w:p>
@@ -4343,59 +4369,146 @@
         </w:rPr>
         <w:t>folderU</w:t>
       </w:r>
+      <w:r>
+        <w:rPr>
+          <w:rFonts w:ascii="Courier New" w:hAnsi="Courier New" w:cs="Courier New"/>
+        </w:rPr>
+        <w:t>uid</w:t>
+      </w:r>
+      <w:proofErr w:type="spellEnd"/>
+      <w:r>
+        <w:rPr>
+          <w:rFonts w:ascii="Courier New" w:hAnsi="Courier New" w:cs="Courier New"/>
+        </w:rPr>
+        <w:t>=</w:t>
+      </w:r>
+      <w:r>
+        <w:rPr>
+          <w:rFonts w:ascii="Courier New" w:hAnsi="Courier New" w:cs="Courier New"/>
+        </w:rPr>
+        <w:t>&lt;folder UUID&gt;</w:t>
+      </w:r>
+    </w:p>
+    <w:p>
+      <w:r>
+        <w:t xml:space="preserve">Response: </w:t>
+      </w:r>
+    </w:p>
+    <w:p>
+      <w:pPr>
+        <w:spacing w:after="0"/>
+        <w:ind w:left="720"/>
+        <w:rPr>
+          <w:rFonts w:ascii="Courier New" w:hAnsi="Courier New" w:cs="Courier New"/>
+        </w:rPr>
+      </w:pPr>
+      <w:r>
+        <w:rPr>
+          <w:rFonts w:ascii="Courier New" w:hAnsi="Courier New" w:cs="Courier New"/>
+        </w:rPr>
+        <w:t>{“</w:t>
+      </w:r>
+      <w:r>
+        <w:rPr>
+          <w:rFonts w:ascii="Courier New" w:hAnsi="Courier New" w:cs="Courier New"/>
+        </w:rPr>
+        <w:t>contents</w:t>
+      </w:r>
+      <w:r>
+        <w:rPr>
+          <w:rFonts w:ascii="Courier New" w:hAnsi="Courier New" w:cs="Courier New"/>
+        </w:rPr>
+        <w:t>”: [</w:t>
+      </w:r>
+    </w:p>
+    <w:p>
+      <w:pPr>
+        <w:spacing w:after="0"/>
+        <w:ind w:left="1440"/>
+        <w:rPr>
+          <w:rFonts w:ascii="Courier New" w:hAnsi="Courier New" w:cs="Courier New"/>
+        </w:rPr>
+      </w:pPr>
+      <w:r>
+        <w:rPr>
+          <w:rFonts w:ascii="Courier New" w:hAnsi="Courier New" w:cs="Courier New"/>
+        </w:rPr>
+        <w:t>{“</w:t>
+      </w:r>
+      <w:proofErr w:type="spellStart"/>
+      <w:r>
+        <w:rPr>
+          <w:rFonts w:ascii="Courier New" w:hAnsi="Courier New" w:cs="Courier New"/>
+        </w:rPr>
+        <w:t>uuid</w:t>
+      </w:r>
+      <w:proofErr w:type="spellEnd"/>
+      <w:r>
+        <w:rPr>
+          <w:rFonts w:ascii="Courier New" w:hAnsi="Courier New" w:cs="Courier New"/>
+        </w:rPr>
+        <w:t>”: &lt;</w:t>
+      </w:r>
+      <w:proofErr w:type="spellStart"/>
+      <w:r>
+        <w:rPr>
+          <w:rFonts w:ascii="Courier New" w:hAnsi="Courier New" w:cs="Courier New"/>
+        </w:rPr>
+        <w:t>uuid</w:t>
+      </w:r>
+      <w:proofErr w:type="spellEnd"/>
+      <w:r>
+        <w:rPr>
+          <w:rFonts w:ascii="Courier New" w:hAnsi="Courier New" w:cs="Courier New"/>
+        </w:rPr>
+        <w:t xml:space="preserve"> of item&gt;,</w:t>
+      </w:r>
+    </w:p>
+    <w:p>
+      <w:pPr>
+        <w:spacing w:after="0"/>
+        <w:ind w:left="1440"/>
+        <w:rPr>
+          <w:rFonts w:ascii="Courier New" w:hAnsi="Courier New" w:cs="Courier New"/>
+        </w:rPr>
+      </w:pPr>
+      <w:r>
+        <w:rPr>
+          <w:rFonts w:ascii="Courier New" w:hAnsi="Courier New" w:cs="Courier New"/>
+        </w:rPr>
+        <w:t>“type”: &lt;1=report, 2=query, 6=list output&gt;.</w:t>
+      </w:r>
+    </w:p>
+    <w:p>
+      <w:pPr>
+        <w:spacing w:after="0"/>
+        <w:ind w:left="1440"/>
+        <w:rPr>
+          <w:rFonts w:ascii="Courier New" w:hAnsi="Courier New" w:cs="Courier New"/>
+        </w:rPr>
+      </w:pPr>
+      <w:r>
+        <w:rPr>
+          <w:rFonts w:ascii="Courier New" w:hAnsi="Courier New" w:cs="Courier New"/>
+        </w:rPr>
+        <w:t>“</w:t>
+      </w:r>
+      <w:proofErr w:type="spellStart"/>
+      <w:r>
+        <w:rPr>
+          <w:rFonts w:ascii="Courier New" w:hAnsi="Courier New" w:cs="Courier New"/>
+        </w:rPr>
+        <w:t>typeDesc</w:t>
+      </w:r>
+      <w:proofErr w:type="spellEnd"/>
+      <w:r>
+        <w:rPr>
+          <w:rFonts w:ascii="Courier New" w:hAnsi="Courier New" w:cs="Courier New"/>
+        </w:rPr>
+        <w:t>”: &lt;textual representation of the type&gt;,</w:t>
+      </w:r>
       <w:bookmarkStart w:id="16" w:name="_GoBack"/>
       <w:bookmarkEnd w:id="16"/>
-      <w:r>
-        <w:rPr>
-          <w:rFonts w:ascii="Courier New" w:hAnsi="Courier New" w:cs="Courier New"/>
-        </w:rPr>
-        <w:t>uid</w:t>
-      </w:r>
-      <w:proofErr w:type="spellEnd"/>
-      <w:r>
-        <w:rPr>
-          <w:rFonts w:ascii="Courier New" w:hAnsi="Courier New" w:cs="Courier New"/>
-        </w:rPr>
-        <w:t>=</w:t>
-      </w:r>
-      <w:r>
-        <w:rPr>
-          <w:rFonts w:ascii="Courier New" w:hAnsi="Courier New" w:cs="Courier New"/>
-        </w:rPr>
-        <w:t>&lt;folder UUID&gt;</w:t>
-      </w:r>
-    </w:p>
-    <w:p>
-      <w:r>
-        <w:t xml:space="preserve">Response: </w:t>
-      </w:r>
-    </w:p>
-    <w:p>
-      <w:pPr>
-        <w:spacing w:after="0"/>
-        <w:ind w:left="720"/>
-        <w:rPr>
-          <w:rFonts w:ascii="Courier New" w:hAnsi="Courier New" w:cs="Courier New"/>
-        </w:rPr>
-      </w:pPr>
-      <w:r>
-        <w:rPr>
-          <w:rFonts w:ascii="Courier New" w:hAnsi="Courier New" w:cs="Courier New"/>
-        </w:rPr>
-        <w:t>{“</w:t>
-      </w:r>
-      <w:r>
-        <w:rPr>
-          <w:rFonts w:ascii="Courier New" w:hAnsi="Courier New" w:cs="Courier New"/>
-        </w:rPr>
-        <w:t>contents</w:t>
-      </w:r>
-      <w:r>
-        <w:rPr>
-          <w:rFonts w:ascii="Courier New" w:hAnsi="Courier New" w:cs="Courier New"/>
-        </w:rPr>
-        <w:t>”: [</w:t>
-      </w:r>
     </w:p>
     <w:p>
       <w:pPr>
@@ -4409,35 +4522,21 @@
         <w:rPr>
           <w:rFonts w:ascii="Courier New" w:hAnsi="Courier New" w:cs="Courier New"/>
         </w:rPr>
-        <w:t>{“</w:t>
-      </w:r>
-      <w:proofErr w:type="spellStart"/>
-      <w:r>
-        <w:rPr>
-          <w:rFonts w:ascii="Courier New" w:hAnsi="Courier New" w:cs="Courier New"/>
-        </w:rPr>
-        <w:t>uuid</w:t>
-      </w:r>
-      <w:proofErr w:type="spellEnd"/>
-      <w:r>
-        <w:rPr>
-          <w:rFonts w:ascii="Courier New" w:hAnsi="Courier New" w:cs="Courier New"/>
-        </w:rPr>
-        <w:t>”: &lt;</w:t>
-      </w:r>
-      <w:proofErr w:type="spellStart"/>
-      <w:r>
-        <w:rPr>
-          <w:rFonts w:ascii="Courier New" w:hAnsi="Courier New" w:cs="Courier New"/>
-        </w:rPr>
-        <w:t>uuid</w:t>
-      </w:r>
-      <w:proofErr w:type="spellEnd"/>
-      <w:r>
-        <w:rPr>
-          <w:rFonts w:ascii="Courier New" w:hAnsi="Courier New" w:cs="Courier New"/>
-        </w:rPr>
-        <w:t xml:space="preserve"> of item&gt;,</w:t>
+        <w:t>“</w:t>
+      </w:r>
+      <w:proofErr w:type="spellStart"/>
+      <w:r>
+        <w:rPr>
+          <w:rFonts w:ascii="Courier New" w:hAnsi="Courier New" w:cs="Courier New"/>
+        </w:rPr>
+        <w:t>lastModified</w:t>
+      </w:r>
+      <w:proofErr w:type="spellEnd"/>
+      <w:r>
+        <w:rPr>
+          <w:rFonts w:ascii="Courier New" w:hAnsi="Courier New" w:cs="Courier New"/>
+        </w:rPr>
+        <w:t>”: &lt;date time&gt;,</w:t>
       </w:r>
     </w:p>
     <w:p>
@@ -4452,7 +4551,21 @@
         <w:rPr>
           <w:rFonts w:ascii="Courier New" w:hAnsi="Courier New" w:cs="Courier New"/>
         </w:rPr>
-        <w:t>“type”: &lt;1=report, 2=query, 6=list output&gt;.</w:t>
+        <w:t>“</w:t>
+      </w:r>
+      <w:proofErr w:type="spellStart"/>
+      <w:r>
+        <w:rPr>
+          <w:rFonts w:ascii="Courier New" w:hAnsi="Courier New" w:cs="Courier New"/>
+        </w:rPr>
+        <w:t>lastRun</w:t>
+      </w:r>
+      <w:proofErr w:type="spellEnd"/>
+      <w:r>
+        <w:rPr>
+          <w:rFonts w:ascii="Courier New" w:hAnsi="Courier New" w:cs="Courier New"/>
+        </w:rPr>
+        <w:t>”: &lt;only present for reports&gt;,</w:t>
       </w:r>
     </w:p>
     <w:p>
@@ -4474,14 +4587,14 @@
         <w:rPr>
           <w:rFonts w:ascii="Courier New" w:hAnsi="Courier New" w:cs="Courier New"/>
         </w:rPr>
-        <w:t>lastModified</w:t>
-      </w:r>
-      <w:proofErr w:type="spellEnd"/>
-      <w:r>
-        <w:rPr>
-          <w:rFonts w:ascii="Courier New" w:hAnsi="Courier New" w:cs="Courier New"/>
-        </w:rPr>
-        <w:t>”: &lt;date time&gt;,</w:t>
+        <w:t>isScheduled</w:t>
+      </w:r>
+      <w:proofErr w:type="spellEnd"/>
+      <w:r>
+        <w:rPr>
+          <w:rFonts w:ascii="Courier New" w:hAnsi="Courier New" w:cs="Courier New"/>
+        </w:rPr>
+        <w:t>”: &lt;only present for reports&gt;}</w:t>
       </w:r>
     </w:p>
     <w:p>
@@ -4496,64 +4609,6 @@
         <w:rPr>
           <w:rFonts w:ascii="Courier New" w:hAnsi="Courier New" w:cs="Courier New"/>
         </w:rPr>
-        <w:t>“</w:t>
-      </w:r>
-      <w:proofErr w:type="spellStart"/>
-      <w:r>
-        <w:rPr>
-          <w:rFonts w:ascii="Courier New" w:hAnsi="Courier New" w:cs="Courier New"/>
-        </w:rPr>
-        <w:t>lastRun</w:t>
-      </w:r>
-      <w:proofErr w:type="spellEnd"/>
-      <w:r>
-        <w:rPr>
-          <w:rFonts w:ascii="Courier New" w:hAnsi="Courier New" w:cs="Courier New"/>
-        </w:rPr>
-        <w:t>”: &lt;only present for reports&gt;,</w:t>
-      </w:r>
-    </w:p>
-    <w:p>
-      <w:pPr>
-        <w:spacing w:after="0"/>
-        <w:ind w:left="1440"/>
-        <w:rPr>
-          <w:rFonts w:ascii="Courier New" w:hAnsi="Courier New" w:cs="Courier New"/>
-        </w:rPr>
-      </w:pPr>
-      <w:r>
-        <w:rPr>
-          <w:rFonts w:ascii="Courier New" w:hAnsi="Courier New" w:cs="Courier New"/>
-        </w:rPr>
-        <w:t>“</w:t>
-      </w:r>
-      <w:proofErr w:type="spellStart"/>
-      <w:r>
-        <w:rPr>
-          <w:rFonts w:ascii="Courier New" w:hAnsi="Courier New" w:cs="Courier New"/>
-        </w:rPr>
-        <w:t>isScheduled</w:t>
-      </w:r>
-      <w:proofErr w:type="spellEnd"/>
-      <w:r>
-        <w:rPr>
-          <w:rFonts w:ascii="Courier New" w:hAnsi="Courier New" w:cs="Courier New"/>
-        </w:rPr>
-        <w:t>”: &lt;only present for reports&gt;}</w:t>
-      </w:r>
-    </w:p>
-    <w:p>
-      <w:pPr>
-        <w:spacing w:after="0"/>
-        <w:ind w:left="1440"/>
-        <w:rPr>
-          <w:rFonts w:ascii="Courier New" w:hAnsi="Courier New" w:cs="Courier New"/>
-        </w:rPr>
-      </w:pPr>
-      <w:r>
-        <w:rPr>
-          <w:rFonts w:ascii="Courier New" w:hAnsi="Courier New" w:cs="Courier New"/>
-        </w:rPr>
         <w:t>…repeated for each query in the folder</w:t>
       </w:r>
     </w:p>
@@ -4577,6 +4632,7 @@
         <w:spacing w:before="240"/>
       </w:pPr>
       <w:r>
+        <w:lastRenderedPageBreak/>
         <w:t xml:space="preserve">Returns </w:t>
       </w:r>
       <w:r>
@@ -8067,7 +8123,7 @@
 </file>
 
 <file path=customXml/itemProps1.xml><?xml version="1.0" encoding="utf-8"?>
-<ds:datastoreItem xmlns:ds="http://schemas.openxmlformats.org/officeDocument/2006/customXml" ds:itemID="{941FEFD2-7BBD-4DE8-A18C-8AB59D0EE4ED}">
+<ds:datastoreItem xmlns:ds="http://schemas.openxmlformats.org/officeDocument/2006/customXml" ds:itemID="{47A30E57-A379-4249-A96C-96E5EABF6FB5}">
   <ds:schemaRefs>
     <ds:schemaRef ds:uri="http://schemas.openxmlformats.org/officeDocument/2006/bibliography"/>
   </ds:schemaRefs>

</xml_diff>